<commit_message>
Paper advancement and minor improvement in code, in particular defining target as a factor
</commit_message>
<xml_diff>
--- a/Paper.docx
+++ b/Paper.docx
@@ -590,7 +590,39 @@
           <w:sz w:val="24"/>
           <w:szCs w:val="24"/>
         </w:rPr>
-        <w:t xml:space="preserve"> compare the performance of logistic regression, decision trees and artificial neural networks in classification problems. For this purpose, the authors employ a data set on the development of heart disease among individuals. </w:t>
+        <w:t xml:space="preserve"> compare the performance of logistic regression, decision trees and artificial neural networks in classification problems. For this purpose, the authors employ </w:t>
+      </w:r>
+      <w:r>
+        <w:rPr>
+          <w:rFonts w:ascii="Times New Roman" w:hAnsi="Times New Roman" w:cs="Times New Roman"/>
+          <w:sz w:val="24"/>
+          <w:szCs w:val="24"/>
+        </w:rPr>
+        <w:t>the</w:t>
+      </w:r>
+      <w:r>
+        <w:rPr>
+          <w:rFonts w:ascii="Times New Roman" w:hAnsi="Times New Roman" w:cs="Times New Roman"/>
+          <w:sz w:val="24"/>
+          <w:szCs w:val="24"/>
+        </w:rPr>
+        <w:t xml:space="preserve"> </w:t>
+      </w:r>
+      <w:r>
+        <w:rPr>
+          <w:rFonts w:ascii="Times New Roman" w:hAnsi="Times New Roman" w:cs="Times New Roman"/>
+          <w:sz w:val="24"/>
+          <w:szCs w:val="24"/>
+        </w:rPr>
+        <w:t xml:space="preserve">Cleveland Heart Disease dataset </w:t>
+      </w:r>
+      <w:r>
+        <w:rPr>
+          <w:rFonts w:ascii="Times New Roman" w:hAnsi="Times New Roman" w:cs="Times New Roman"/>
+          <w:sz w:val="24"/>
+          <w:szCs w:val="24"/>
+        </w:rPr>
+        <w:t xml:space="preserve">on the development of heart disease among individuals. </w:t>
       </w:r>
     </w:p>
     <w:p>
@@ -643,7 +675,6 @@
         </w:rPr>
         <w:t xml:space="preserve">, they conclude that artificial neural networks </w:t>
       </w:r>
-      <w:proofErr w:type="gramStart"/>
       <w:r>
         <w:rPr>
           <w:rFonts w:ascii="Times New Roman" w:hAnsi="Times New Roman" w:cs="Times New Roman"/>
@@ -652,7 +683,6 @@
         </w:rPr>
         <w:t>is</w:t>
       </w:r>
-      <w:proofErr w:type="gramEnd"/>
       <w:r>
         <w:rPr>
           <w:rFonts w:ascii="Times New Roman" w:hAnsi="Times New Roman" w:cs="Times New Roman"/>
@@ -744,16 +774,56 @@
           <w:sz w:val="24"/>
           <w:szCs w:val="24"/>
         </w:rPr>
-        <w:t xml:space="preserve"> includes 303 individuals, 13 explanatory variables and the dependent variable whether the patient has developed heart disease or not.</w:t>
-      </w:r>
-      <w:r>
-        <w:rPr>
-          <w:rFonts w:ascii="Times New Roman" w:hAnsi="Times New Roman" w:cs="Times New Roman"/>
-          <w:sz w:val="24"/>
-          <w:szCs w:val="24"/>
-        </w:rPr>
         <w:t xml:space="preserve"> </w:t>
       </w:r>
+      <w:commentRangeStart w:id="0"/>
+      <w:r>
+        <w:rPr>
+          <w:rFonts w:ascii="Times New Roman" w:hAnsi="Times New Roman" w:cs="Times New Roman"/>
+          <w:sz w:val="24"/>
+          <w:szCs w:val="24"/>
+        </w:rPr>
+        <w:t xml:space="preserve">includes 303 individuals, 13 explanatory </w:t>
+      </w:r>
+      <w:commentRangeEnd w:id="0"/>
+      <w:r>
+        <w:rPr>
+          <w:rStyle w:val="Kommentarzeichen"/>
+        </w:rPr>
+        <w:commentReference w:id="0"/>
+      </w:r>
+      <w:r>
+        <w:rPr>
+          <w:rFonts w:ascii="Times New Roman" w:hAnsi="Times New Roman" w:cs="Times New Roman"/>
+          <w:sz w:val="24"/>
+          <w:szCs w:val="24"/>
+        </w:rPr>
+        <w:t>variables and the dependent variable whether the patient has developed</w:t>
+      </w:r>
+      <w:r>
+        <w:rPr>
+          <w:rFonts w:ascii="Times New Roman" w:hAnsi="Times New Roman" w:cs="Times New Roman"/>
+          <w:sz w:val="24"/>
+          <w:szCs w:val="24"/>
+        </w:rPr>
+        <w:t xml:space="preserve"> a</w:t>
+      </w:r>
+      <w:r>
+        <w:rPr>
+          <w:rFonts w:ascii="Times New Roman" w:hAnsi="Times New Roman" w:cs="Times New Roman"/>
+          <w:sz w:val="24"/>
+          <w:szCs w:val="24"/>
+        </w:rPr>
+        <w:t xml:space="preserve"> heart disease or not.</w:t>
+      </w:r>
+      <w:r>
+        <w:rPr>
+          <w:rFonts w:ascii="Times New Roman" w:hAnsi="Times New Roman" w:cs="Times New Roman"/>
+          <w:sz w:val="24"/>
+          <w:szCs w:val="24"/>
+        </w:rPr>
+        <w:t xml:space="preserve"> </w:t>
+      </w:r>
       <w:r>
         <w:rPr>
           <w:rFonts w:ascii="Times New Roman" w:hAnsi="Times New Roman" w:cs="Times New Roman"/>
@@ -776,7 +846,23 @@
           <w:sz w:val="24"/>
           <w:szCs w:val="24"/>
         </w:rPr>
-        <w:t>Of the 13 explanatory variables, 8 are factors and 5 are continuous variables.</w:t>
+        <w:t>Of the 13 explanatory variables, 8 are factor</w:t>
+      </w:r>
+      <w:r>
+        <w:rPr>
+          <w:rFonts w:ascii="Times New Roman" w:hAnsi="Times New Roman" w:cs="Times New Roman"/>
+          <w:sz w:val="24"/>
+          <w:szCs w:val="24"/>
+        </w:rPr>
+        <w:t xml:space="preserve"> variables</w:t>
+      </w:r>
+      <w:r>
+        <w:rPr>
+          <w:rFonts w:ascii="Times New Roman" w:hAnsi="Times New Roman" w:cs="Times New Roman"/>
+          <w:sz w:val="24"/>
+          <w:szCs w:val="24"/>
+        </w:rPr>
+        <w:t xml:space="preserve"> and 5 are continuous variables.</w:t>
       </w:r>
     </w:p>
     <w:p>
@@ -3593,7 +3679,7 @@
                 <w:szCs w:val="24"/>
               </w:rPr>
             </w:pPr>
-            <w:commentRangeStart w:id="0"/>
+            <w:commentRangeStart w:id="1"/>
             <w:r>
               <w:rPr>
                 <w:rFonts w:ascii="Times New Roman" w:hAnsi="Times New Roman" w:cs="Times New Roman"/>
@@ -3602,7 +3688,7 @@
               </w:rPr>
               <w:t>Normal</w:t>
             </w:r>
-            <w:commentRangeEnd w:id="0"/>
+            <w:commentRangeEnd w:id="1"/>
             <w:r>
               <w:rPr>
                 <w:rStyle w:val="Kommentarzeichen"/>
@@ -3610,7 +3696,7 @@
                 <w:sz w:val="24"/>
                 <w:szCs w:val="24"/>
               </w:rPr>
-              <w:commentReference w:id="0"/>
+              <w:commentReference w:id="1"/>
             </w:r>
           </w:p>
         </w:tc>
@@ -5003,23 +5089,37 @@
         </w:rPr>
         <w:t xml:space="preserve">For this </w:t>
       </w:r>
-      <w:proofErr w:type="gramStart"/>
-      <w:r>
-        <w:rPr>
-          <w:rFonts w:ascii="Times New Roman" w:hAnsi="Times New Roman" w:cs="Times New Roman"/>
-          <w:sz w:val="24"/>
-          <w:szCs w:val="24"/>
-        </w:rPr>
-        <w:t>purpose</w:t>
-      </w:r>
-      <w:proofErr w:type="gramEnd"/>
-      <w:r>
-        <w:rPr>
-          <w:rFonts w:ascii="Times New Roman" w:hAnsi="Times New Roman" w:cs="Times New Roman"/>
-          <w:sz w:val="24"/>
-          <w:szCs w:val="24"/>
-        </w:rPr>
-        <w:t xml:space="preserve"> the authors of the study draw a random sample of 60% of the data set to train the models and then test their predictive power on the remaining 40%. By knowing the true data of the test data set, they can then evaluate the accuracy of the prediction of the different models.</w:t>
+      <w:r>
+        <w:rPr>
+          <w:rFonts w:ascii="Times New Roman" w:hAnsi="Times New Roman" w:cs="Times New Roman"/>
+          <w:sz w:val="24"/>
+          <w:szCs w:val="24"/>
+        </w:rPr>
+        <w:t>purpose,</w:t>
+      </w:r>
+      <w:r>
+        <w:rPr>
+          <w:rFonts w:ascii="Times New Roman" w:hAnsi="Times New Roman" w:cs="Times New Roman"/>
+          <w:sz w:val="24"/>
+          <w:szCs w:val="24"/>
+        </w:rPr>
+        <w:t xml:space="preserve"> the authors of the study draw a random sample of 60% of the data set to train the models and then test their predictive power on the remaining 40%. By knowing the true </w:t>
+      </w:r>
+      <w:r>
+        <w:rPr>
+          <w:rFonts w:ascii="Times New Roman" w:hAnsi="Times New Roman" w:cs="Times New Roman"/>
+          <w:sz w:val="24"/>
+          <w:szCs w:val="24"/>
+        </w:rPr>
+        <w:t xml:space="preserve">outcomes </w:t>
+      </w:r>
+      <w:r>
+        <w:rPr>
+          <w:rFonts w:ascii="Times New Roman" w:hAnsi="Times New Roman" w:cs="Times New Roman"/>
+          <w:sz w:val="24"/>
+          <w:szCs w:val="24"/>
+        </w:rPr>
+        <w:t>of the test data set, they can then evaluate the accuracy of the prediction of the different models.</w:t>
       </w:r>
     </w:p>
     <w:p>
@@ -5073,25 +5173,23 @@
           <w:sz w:val="24"/>
           <w:szCs w:val="24"/>
         </w:rPr>
-        <w:t xml:space="preserve">We have </w:t>
-      </w:r>
-      <w:proofErr w:type="gramStart"/>
-      <w:r>
-        <w:rPr>
-          <w:rFonts w:ascii="Times New Roman" w:hAnsi="Times New Roman" w:cs="Times New Roman"/>
-          <w:sz w:val="24"/>
-          <w:szCs w:val="24"/>
-        </w:rPr>
-        <w:t>a number of</w:t>
-      </w:r>
-      <w:proofErr w:type="gramEnd"/>
-      <w:r>
-        <w:rPr>
-          <w:rFonts w:ascii="Times New Roman" w:hAnsi="Times New Roman" w:cs="Times New Roman"/>
-          <w:sz w:val="24"/>
-          <w:szCs w:val="24"/>
-        </w:rPr>
-        <w:t xml:space="preserve"> criticisms of the quality of the study and suggestions for improvement to improve the validity of the results. </w:t>
+        <w:t xml:space="preserve">We have a number of criticisms of the quality of the study and suggestions for improvement to </w:t>
+      </w:r>
+      <w:r>
+        <w:rPr>
+          <w:rFonts w:ascii="Times New Roman" w:hAnsi="Times New Roman" w:cs="Times New Roman"/>
+          <w:sz w:val="24"/>
+          <w:szCs w:val="24"/>
+        </w:rPr>
+        <w:t>increase</w:t>
+      </w:r>
+      <w:r>
+        <w:rPr>
+          <w:rFonts w:ascii="Times New Roman" w:hAnsi="Times New Roman" w:cs="Times New Roman"/>
+          <w:sz w:val="24"/>
+          <w:szCs w:val="24"/>
+        </w:rPr>
+        <w:t xml:space="preserve"> the validity of the results. </w:t>
       </w:r>
     </w:p>
     <w:p>
@@ -5103,23 +5201,29 @@
           <w:szCs w:val="24"/>
         </w:rPr>
       </w:pPr>
-      <w:proofErr w:type="gramStart"/>
-      <w:r>
-        <w:rPr>
-          <w:rFonts w:ascii="Times New Roman" w:hAnsi="Times New Roman" w:cs="Times New Roman"/>
-          <w:sz w:val="24"/>
-          <w:szCs w:val="24"/>
-        </w:rPr>
-        <w:t>First of all</w:t>
-      </w:r>
-      <w:proofErr w:type="gramEnd"/>
-      <w:r>
-        <w:rPr>
-          <w:rFonts w:ascii="Times New Roman" w:hAnsi="Times New Roman" w:cs="Times New Roman"/>
-          <w:sz w:val="24"/>
-          <w:szCs w:val="24"/>
-        </w:rPr>
-        <w:t>, we would like to criticize the form of the paper. The readability is partly limited, for instance due to missing spaces and spelling mistakes.</w:t>
+      <w:r>
+        <w:rPr>
+          <w:rFonts w:ascii="Times New Roman" w:hAnsi="Times New Roman" w:cs="Times New Roman"/>
+          <w:sz w:val="24"/>
+          <w:szCs w:val="24"/>
+        </w:rPr>
+        <w:t>First of all, we would like to criticize the form of the paper. The readability is partly limited, for instance due to missing spaces</w:t>
+      </w:r>
+      <w:r>
+        <w:rPr>
+          <w:rFonts w:ascii="Times New Roman" w:hAnsi="Times New Roman" w:cs="Times New Roman"/>
+          <w:sz w:val="24"/>
+          <w:szCs w:val="24"/>
+        </w:rPr>
+        <w:t xml:space="preserve"> in the text</w:t>
+      </w:r>
+      <w:r>
+        <w:rPr>
+          <w:rFonts w:ascii="Times New Roman" w:hAnsi="Times New Roman" w:cs="Times New Roman"/>
+          <w:sz w:val="24"/>
+          <w:szCs w:val="24"/>
+        </w:rPr>
+        <w:t xml:space="preserve"> and spelling mistakes.</w:t>
       </w:r>
     </w:p>
     <w:p>
@@ -5221,26 +5325,7 @@
           <w:sz w:val="24"/>
           <w:szCs w:val="24"/>
         </w:rPr>
-        <w:t xml:space="preserve">Without cross validation, the overall performance of the estimation methods </w:t>
-      </w:r>
-      <w:proofErr w:type="gramStart"/>
-      <w:r>
-        <w:rPr>
-          <w:rFonts w:ascii="Times New Roman" w:hAnsi="Times New Roman" w:cs="Times New Roman"/>
-          <w:sz w:val="24"/>
-          <w:szCs w:val="24"/>
-        </w:rPr>
-        <w:t>r</w:t>
-      </w:r>
-      <w:bookmarkStart w:id="1" w:name="_GoBack"/>
-      <w:bookmarkEnd w:id="1"/>
-      <w:r>
-        <w:rPr>
-          <w:rFonts w:ascii="Times New Roman" w:hAnsi="Times New Roman" w:cs="Times New Roman"/>
-          <w:sz w:val="24"/>
-          <w:szCs w:val="24"/>
-        </w:rPr>
-        <w:t>el</w:t>
+        <w:t>Without cross validation, the overall performance of the estimation methods rel</w:t>
       </w:r>
       <w:r>
         <w:rPr>
@@ -5250,14 +5335,45 @@
         </w:rPr>
         <w:t>y</w:t>
       </w:r>
-      <w:proofErr w:type="gramEnd"/>
-      <w:r>
-        <w:rPr>
-          <w:rFonts w:ascii="Times New Roman" w:hAnsi="Times New Roman" w:cs="Times New Roman"/>
-          <w:sz w:val="24"/>
-          <w:szCs w:val="24"/>
-        </w:rPr>
-        <w:t xml:space="preserve"> heavily on the random sample drawn. As we show in our study, the values of the quality measures area under the curve (AUC), sensitivity, specificity, accuracy and the error rate vary strongly with different splitting into training and test data set. A reliable statement about which data mining technique gives the best scores can therefore only be made by averaging the performance over many variations.</w:t>
+      <w:r>
+        <w:rPr>
+          <w:rFonts w:ascii="Times New Roman" w:hAnsi="Times New Roman" w:cs="Times New Roman"/>
+          <w:sz w:val="24"/>
+          <w:szCs w:val="24"/>
+        </w:rPr>
+        <w:t xml:space="preserve"> heavily on the random </w:t>
+      </w:r>
+      <w:r>
+        <w:rPr>
+          <w:rFonts w:ascii="Times New Roman" w:hAnsi="Times New Roman" w:cs="Times New Roman"/>
+          <w:sz w:val="24"/>
+          <w:szCs w:val="24"/>
+        </w:rPr>
+        <w:t xml:space="preserve">training </w:t>
+      </w:r>
+      <w:r>
+        <w:rPr>
+          <w:rFonts w:ascii="Times New Roman" w:hAnsi="Times New Roman" w:cs="Times New Roman"/>
+          <w:sz w:val="24"/>
+          <w:szCs w:val="24"/>
+        </w:rPr>
+        <w:t>sample drawn. As we show in our study, the values of the quality measures area under the curve (AUC), sensitivity, specificity, accuracy and the error rate vary strongly with different splitting into training and test data set. A reliable statement about which data mining technique gives the best scores can therefore only be made by averaging the performance over many variations.</w:t>
+      </w:r>
+      <w:r>
+        <w:rPr>
+          <w:rFonts w:ascii="Times New Roman" w:hAnsi="Times New Roman" w:cs="Times New Roman"/>
+          <w:sz w:val="24"/>
+          <w:szCs w:val="24"/>
+        </w:rPr>
+        <w:t xml:space="preserve"> </w:t>
+      </w:r>
+      <w:r>
+        <w:rPr>
+          <w:rFonts w:ascii="Times New Roman" w:hAnsi="Times New Roman" w:cs="Times New Roman"/>
+          <w:sz w:val="24"/>
+          <w:szCs w:val="24"/>
+        </w:rPr>
+        <w:t xml:space="preserve">Furthermore, we will use some more sophisticated methods to improve the robustness of the results. </w:t>
       </w:r>
     </w:p>
     <w:p>
@@ -5269,6 +5385,3630 @@
           <w:szCs w:val="24"/>
         </w:rPr>
       </w:pPr>
+      <w:r>
+        <w:rPr>
+          <w:rFonts w:ascii="Times New Roman" w:hAnsi="Times New Roman" w:cs="Times New Roman"/>
+          <w:sz w:val="24"/>
+          <w:szCs w:val="24"/>
+        </w:rPr>
+        <w:t>More specifically, we will:</w:t>
+      </w:r>
+    </w:p>
+    <w:p>
+      <w:pPr>
+        <w:pStyle w:val="Listenabsatz"/>
+        <w:numPr>
+          <w:ilvl w:val="0"/>
+          <w:numId w:val="10"/>
+        </w:numPr>
+        <w:jc w:val="both"/>
+        <w:rPr>
+          <w:rFonts w:ascii="Times New Roman" w:hAnsi="Times New Roman" w:cs="Times New Roman"/>
+          <w:sz w:val="24"/>
+          <w:szCs w:val="24"/>
+        </w:rPr>
+      </w:pPr>
+      <w:r>
+        <w:rPr>
+          <w:rFonts w:ascii="Times New Roman" w:hAnsi="Times New Roman" w:cs="Times New Roman"/>
+          <w:sz w:val="24"/>
+          <w:szCs w:val="24"/>
+        </w:rPr>
+        <w:t>Replicate the</w:t>
+      </w:r>
+      <w:r>
+        <w:rPr>
+          <w:rFonts w:ascii="Times New Roman" w:hAnsi="Times New Roman" w:cs="Times New Roman"/>
+          <w:sz w:val="24"/>
+          <w:szCs w:val="24"/>
+        </w:rPr>
+        <w:t>ir</w:t>
+      </w:r>
+      <w:r>
+        <w:rPr>
+          <w:rFonts w:ascii="Times New Roman" w:hAnsi="Times New Roman" w:cs="Times New Roman"/>
+          <w:sz w:val="24"/>
+          <w:szCs w:val="24"/>
+        </w:rPr>
+        <w:t xml:space="preserve"> </w:t>
+      </w:r>
+      <w:r>
+        <w:rPr>
+          <w:rFonts w:ascii="Times New Roman" w:hAnsi="Times New Roman" w:cs="Times New Roman"/>
+          <w:sz w:val="24"/>
+          <w:szCs w:val="24"/>
+        </w:rPr>
+        <w:t xml:space="preserve">estimations using </w:t>
+      </w:r>
+      <w:r>
+        <w:rPr>
+          <w:rFonts w:ascii="Times New Roman" w:hAnsi="Times New Roman" w:cs="Times New Roman"/>
+          <w:sz w:val="24"/>
+          <w:szCs w:val="24"/>
+        </w:rPr>
+        <w:t>Logistic regression</w:t>
+      </w:r>
+      <w:r>
+        <w:rPr>
+          <w:rFonts w:ascii="Times New Roman" w:hAnsi="Times New Roman" w:cs="Times New Roman"/>
+          <w:sz w:val="24"/>
+          <w:szCs w:val="24"/>
+        </w:rPr>
+        <w:t>,</w:t>
+      </w:r>
+      <w:r>
+        <w:rPr>
+          <w:rFonts w:ascii="Times New Roman" w:hAnsi="Times New Roman" w:cs="Times New Roman"/>
+          <w:sz w:val="24"/>
+          <w:szCs w:val="24"/>
+        </w:rPr>
+        <w:t xml:space="preserve"> neural networks</w:t>
+      </w:r>
+      <w:r>
+        <w:rPr>
+          <w:rFonts w:ascii="Times New Roman" w:hAnsi="Times New Roman" w:cs="Times New Roman"/>
+          <w:sz w:val="24"/>
+          <w:szCs w:val="24"/>
+        </w:rPr>
+        <w:t xml:space="preserve"> &amp; decision trees</w:t>
+      </w:r>
+    </w:p>
+    <w:p>
+      <w:pPr>
+        <w:pStyle w:val="Listenabsatz"/>
+        <w:numPr>
+          <w:ilvl w:val="0"/>
+          <w:numId w:val="10"/>
+        </w:numPr>
+        <w:jc w:val="both"/>
+        <w:rPr>
+          <w:rFonts w:ascii="Times New Roman" w:hAnsi="Times New Roman" w:cs="Times New Roman"/>
+          <w:sz w:val="24"/>
+          <w:szCs w:val="24"/>
+        </w:rPr>
+      </w:pPr>
+      <w:r>
+        <w:rPr>
+          <w:rFonts w:ascii="Times New Roman" w:hAnsi="Times New Roman" w:cs="Times New Roman"/>
+          <w:sz w:val="24"/>
+          <w:szCs w:val="24"/>
+        </w:rPr>
+        <w:t>Expand their methods by introducing Random Forests, Bagged Decision Trees &amp; Gradient Boosting for Decision Trees</w:t>
+      </w:r>
+    </w:p>
+    <w:p>
+      <w:pPr>
+        <w:pStyle w:val="Listenabsatz"/>
+        <w:numPr>
+          <w:ilvl w:val="0"/>
+          <w:numId w:val="10"/>
+        </w:numPr>
+        <w:jc w:val="both"/>
+        <w:rPr>
+          <w:rFonts w:ascii="Times New Roman" w:hAnsi="Times New Roman" w:cs="Times New Roman"/>
+          <w:sz w:val="24"/>
+          <w:szCs w:val="24"/>
+        </w:rPr>
+      </w:pPr>
+      <w:r>
+        <w:rPr>
+          <w:rFonts w:ascii="Times New Roman" w:hAnsi="Times New Roman" w:cs="Times New Roman"/>
+          <w:sz w:val="24"/>
+          <w:szCs w:val="24"/>
+        </w:rPr>
+        <w:t>Check the validity of the results of 1. and 2. by cross validation using all techniques</w:t>
+      </w:r>
+    </w:p>
+    <w:p>
+      <w:pPr>
+        <w:spacing w:after="0"/>
+        <w:jc w:val="both"/>
+        <w:rPr>
+          <w:rFonts w:ascii="Times New Roman" w:eastAsiaTheme="majorEastAsia" w:hAnsi="Times New Roman" w:cs="Times New Roman"/>
+          <w:color w:val="2F5496" w:themeColor="accent1" w:themeShade="BF"/>
+          <w:sz w:val="32"/>
+          <w:szCs w:val="32"/>
+        </w:rPr>
+      </w:pPr>
+      <w:r>
+        <w:rPr>
+          <w:rFonts w:ascii="Times New Roman" w:eastAsiaTheme="majorEastAsia" w:hAnsi="Times New Roman" w:cs="Times New Roman"/>
+          <w:color w:val="2F5496" w:themeColor="accent1" w:themeShade="BF"/>
+          <w:sz w:val="32"/>
+          <w:szCs w:val="32"/>
+        </w:rPr>
+        <w:t>Replication</w:t>
+      </w:r>
+    </w:p>
+    <w:p>
+      <w:pPr>
+        <w:jc w:val="both"/>
+        <w:rPr>
+          <w:rFonts w:ascii="Times New Roman" w:hAnsi="Times New Roman" w:cs="Times New Roman"/>
+          <w:sz w:val="24"/>
+          <w:szCs w:val="24"/>
+        </w:rPr>
+      </w:pPr>
+      <w:r>
+        <w:rPr>
+          <w:rFonts w:ascii="Times New Roman" w:hAnsi="Times New Roman" w:cs="Times New Roman"/>
+          <w:sz w:val="24"/>
+          <w:szCs w:val="24"/>
+        </w:rPr>
+        <w:t>To replicate</w:t>
+      </w:r>
+      <w:r>
+        <w:rPr>
+          <w:rFonts w:ascii="Times New Roman" w:hAnsi="Times New Roman" w:cs="Times New Roman"/>
+          <w:sz w:val="24"/>
+          <w:szCs w:val="24"/>
+        </w:rPr>
+        <w:t xml:space="preserve"> the results of </w:t>
+      </w:r>
+      <w:proofErr w:type="spellStart"/>
+      <w:r>
+        <w:rPr>
+          <w:rFonts w:ascii="Times New Roman" w:hAnsi="Times New Roman" w:cs="Times New Roman"/>
+          <w:sz w:val="24"/>
+          <w:szCs w:val="24"/>
+        </w:rPr>
+        <w:t>Boonjing</w:t>
+      </w:r>
+      <w:proofErr w:type="spellEnd"/>
+      <w:r>
+        <w:rPr>
+          <w:rFonts w:ascii="Times New Roman" w:hAnsi="Times New Roman" w:cs="Times New Roman"/>
+          <w:sz w:val="24"/>
+          <w:szCs w:val="24"/>
+        </w:rPr>
+        <w:t xml:space="preserve"> and </w:t>
+      </w:r>
+      <w:proofErr w:type="spellStart"/>
+      <w:r>
+        <w:rPr>
+          <w:rFonts w:ascii="Times New Roman" w:hAnsi="Times New Roman" w:cs="Times New Roman"/>
+          <w:sz w:val="24"/>
+          <w:szCs w:val="24"/>
+        </w:rPr>
+        <w:t>Khemphila</w:t>
+      </w:r>
+      <w:proofErr w:type="spellEnd"/>
+      <w:r>
+        <w:rPr>
+          <w:rFonts w:ascii="Times New Roman" w:hAnsi="Times New Roman" w:cs="Times New Roman"/>
+          <w:sz w:val="24"/>
+          <w:szCs w:val="24"/>
+        </w:rPr>
+        <w:t xml:space="preserve"> we will pursue the same approach as them. We split the data</w:t>
+      </w:r>
+      <w:r>
+        <w:rPr>
+          <w:rFonts w:ascii="Times New Roman" w:hAnsi="Times New Roman" w:cs="Times New Roman"/>
+          <w:sz w:val="24"/>
+          <w:szCs w:val="24"/>
+        </w:rPr>
+        <w:t xml:space="preserve"> </w:t>
+      </w:r>
+      <w:r>
+        <w:rPr>
+          <w:rFonts w:ascii="Times New Roman" w:hAnsi="Times New Roman" w:cs="Times New Roman"/>
+          <w:sz w:val="24"/>
+          <w:szCs w:val="24"/>
+        </w:rPr>
+        <w:t xml:space="preserve">set into a 60% training dataset and </w:t>
+      </w:r>
+      <w:r>
+        <w:rPr>
+          <w:rFonts w:ascii="Times New Roman" w:hAnsi="Times New Roman" w:cs="Times New Roman"/>
+          <w:sz w:val="24"/>
+          <w:szCs w:val="24"/>
+        </w:rPr>
+        <w:t xml:space="preserve">the remaining </w:t>
+      </w:r>
+      <w:r>
+        <w:rPr>
+          <w:rFonts w:ascii="Times New Roman" w:hAnsi="Times New Roman" w:cs="Times New Roman"/>
+          <w:sz w:val="24"/>
+          <w:szCs w:val="24"/>
+        </w:rPr>
+        <w:t xml:space="preserve">40% </w:t>
+      </w:r>
+      <w:r>
+        <w:rPr>
+          <w:rFonts w:ascii="Times New Roman" w:hAnsi="Times New Roman" w:cs="Times New Roman"/>
+          <w:sz w:val="24"/>
+          <w:szCs w:val="24"/>
+        </w:rPr>
+        <w:t>we use as</w:t>
+      </w:r>
+      <w:r>
+        <w:rPr>
+          <w:rFonts w:ascii="Times New Roman" w:hAnsi="Times New Roman" w:cs="Times New Roman"/>
+          <w:sz w:val="24"/>
+          <w:szCs w:val="24"/>
+        </w:rPr>
+        <w:t xml:space="preserve"> pseudo out of sample test data. </w:t>
+      </w:r>
+      <w:r>
+        <w:rPr>
+          <w:rFonts w:ascii="Times New Roman" w:hAnsi="Times New Roman" w:cs="Times New Roman"/>
+          <w:sz w:val="24"/>
+          <w:szCs w:val="24"/>
+        </w:rPr>
+        <w:t xml:space="preserve">Since it is a random split into test and training data, we cannot assume that we will obtain </w:t>
+      </w:r>
+      <w:r>
+        <w:rPr>
+          <w:rFonts w:ascii="Times New Roman" w:hAnsi="Times New Roman" w:cs="Times New Roman"/>
+          <w:sz w:val="24"/>
+          <w:szCs w:val="24"/>
+        </w:rPr>
+        <w:t>the same</w:t>
+      </w:r>
+      <w:r>
+        <w:rPr>
+          <w:rFonts w:ascii="Times New Roman" w:hAnsi="Times New Roman" w:cs="Times New Roman"/>
+          <w:sz w:val="24"/>
+          <w:szCs w:val="24"/>
+        </w:rPr>
+        <w:t xml:space="preserve"> results as </w:t>
+      </w:r>
+      <w:proofErr w:type="spellStart"/>
+      <w:r>
+        <w:rPr>
+          <w:rFonts w:ascii="Times New Roman" w:hAnsi="Times New Roman" w:cs="Times New Roman"/>
+          <w:sz w:val="24"/>
+          <w:szCs w:val="24"/>
+        </w:rPr>
+        <w:t>Boonjing</w:t>
+      </w:r>
+      <w:proofErr w:type="spellEnd"/>
+      <w:r>
+        <w:rPr>
+          <w:rFonts w:ascii="Times New Roman" w:hAnsi="Times New Roman" w:cs="Times New Roman"/>
+          <w:sz w:val="24"/>
+          <w:szCs w:val="24"/>
+        </w:rPr>
+        <w:t xml:space="preserve"> and </w:t>
+      </w:r>
+      <w:proofErr w:type="spellStart"/>
+      <w:r>
+        <w:rPr>
+          <w:rFonts w:ascii="Times New Roman" w:hAnsi="Times New Roman" w:cs="Times New Roman"/>
+          <w:sz w:val="24"/>
+          <w:szCs w:val="24"/>
+        </w:rPr>
+        <w:t>Khemphila</w:t>
+      </w:r>
+      <w:proofErr w:type="spellEnd"/>
+      <w:r>
+        <w:rPr>
+          <w:rFonts w:ascii="Times New Roman" w:hAnsi="Times New Roman" w:cs="Times New Roman"/>
+          <w:sz w:val="24"/>
+          <w:szCs w:val="24"/>
+        </w:rPr>
+        <w:t>. The decisive factor is whether we get a comparable ranking in the goodness of fit of the three different techniques.</w:t>
+      </w:r>
+      <w:r>
+        <w:rPr>
+          <w:rFonts w:ascii="Times New Roman" w:hAnsi="Times New Roman" w:cs="Times New Roman"/>
+          <w:sz w:val="24"/>
+          <w:szCs w:val="24"/>
+        </w:rPr>
+        <w:t xml:space="preserve"> </w:t>
+      </w:r>
+      <w:r>
+        <w:rPr>
+          <w:rFonts w:ascii="Times New Roman" w:hAnsi="Times New Roman" w:cs="Times New Roman"/>
+          <w:sz w:val="24"/>
+          <w:szCs w:val="24"/>
+        </w:rPr>
+        <w:t xml:space="preserve">The authors of the study do not specify at which </w:t>
+      </w:r>
+      <w:proofErr w:type="spellStart"/>
+      <w:r>
+        <w:rPr>
+          <w:rFonts w:ascii="Times New Roman" w:hAnsi="Times New Roman" w:cs="Times New Roman"/>
+          <w:sz w:val="24"/>
+          <w:szCs w:val="24"/>
+        </w:rPr>
+        <w:t>cutoff</w:t>
+      </w:r>
+      <w:proofErr w:type="spellEnd"/>
+      <w:r>
+        <w:rPr>
+          <w:rFonts w:ascii="Times New Roman" w:hAnsi="Times New Roman" w:cs="Times New Roman"/>
+          <w:sz w:val="24"/>
+          <w:szCs w:val="24"/>
+        </w:rPr>
+        <w:t xml:space="preserve"> point they assign an estimated individual as result 1 (=has heart disease) or 0 (=has no heart disease). Since the aim of the study is to find the highest possible sensitivity, specificity and accuracy of the three classification techniques, we optimize the </w:t>
+      </w:r>
+      <w:proofErr w:type="spellStart"/>
+      <w:r>
+        <w:rPr>
+          <w:rFonts w:ascii="Times New Roman" w:hAnsi="Times New Roman" w:cs="Times New Roman"/>
+          <w:sz w:val="24"/>
+          <w:szCs w:val="24"/>
+        </w:rPr>
+        <w:t>cutoff</w:t>
+      </w:r>
+      <w:proofErr w:type="spellEnd"/>
+      <w:r>
+        <w:rPr>
+          <w:rFonts w:ascii="Times New Roman" w:hAnsi="Times New Roman" w:cs="Times New Roman"/>
+          <w:sz w:val="24"/>
+          <w:szCs w:val="24"/>
+        </w:rPr>
+        <w:t xml:space="preserve"> once for achieving maximum accuracy and once for finding the maximal point of a </w:t>
+      </w:r>
+      <w:r>
+        <w:rPr>
+          <w:rFonts w:ascii="Times New Roman" w:hAnsi="Times New Roman" w:cs="Times New Roman"/>
+          <w:sz w:val="24"/>
+          <w:szCs w:val="24"/>
+        </w:rPr>
+        <w:t>trade-off</w:t>
+      </w:r>
+      <w:r>
+        <w:rPr>
+          <w:rFonts w:ascii="Times New Roman" w:hAnsi="Times New Roman" w:cs="Times New Roman"/>
+          <w:sz w:val="24"/>
+          <w:szCs w:val="24"/>
+        </w:rPr>
+        <w:t xml:space="preserve"> between sensitivity and specificity.</w:t>
+      </w:r>
+      <w:r>
+        <w:rPr>
+          <w:rFonts w:ascii="Times New Roman" w:hAnsi="Times New Roman" w:cs="Times New Roman"/>
+          <w:sz w:val="24"/>
+          <w:szCs w:val="24"/>
+        </w:rPr>
+        <w:t xml:space="preserve"> </w:t>
+      </w:r>
+      <w:r>
+        <w:rPr>
+          <w:rFonts w:ascii="Times New Roman" w:hAnsi="Times New Roman" w:cs="Times New Roman"/>
+          <w:sz w:val="24"/>
+          <w:szCs w:val="24"/>
+        </w:rPr>
+        <w:t xml:space="preserve">We calculate the error rate at the optimal </w:t>
+      </w:r>
+      <w:proofErr w:type="spellStart"/>
+      <w:r>
+        <w:rPr>
+          <w:rFonts w:ascii="Times New Roman" w:hAnsi="Times New Roman" w:cs="Times New Roman"/>
+          <w:sz w:val="24"/>
+          <w:szCs w:val="24"/>
+        </w:rPr>
+        <w:t>cutoff</w:t>
+      </w:r>
+      <w:proofErr w:type="spellEnd"/>
+      <w:r>
+        <w:rPr>
+          <w:rFonts w:ascii="Times New Roman" w:hAnsi="Times New Roman" w:cs="Times New Roman"/>
+          <w:sz w:val="24"/>
+          <w:szCs w:val="24"/>
+        </w:rPr>
+        <w:t xml:space="preserve"> for accuracy as at this point the error should be minimized. </w:t>
+      </w:r>
+      <w:r>
+        <w:rPr>
+          <w:rFonts w:ascii="Times New Roman" w:hAnsi="Times New Roman" w:cs="Times New Roman"/>
+          <w:sz w:val="24"/>
+          <w:szCs w:val="24"/>
+        </w:rPr>
+        <w:t>As an additional measure of performance we will use the Area under the Curve value which is threshold independent.</w:t>
+      </w:r>
+    </w:p>
+    <w:p>
+      <w:pPr>
+        <w:jc w:val="both"/>
+        <w:rPr>
+          <w:rFonts w:ascii="Times New Roman" w:hAnsi="Times New Roman" w:cs="Times New Roman"/>
+          <w:sz w:val="24"/>
+          <w:szCs w:val="24"/>
+        </w:rPr>
+      </w:pPr>
+      <w:r>
+        <w:rPr>
+          <w:rFonts w:ascii="Times New Roman" w:hAnsi="Times New Roman" w:cs="Times New Roman"/>
+          <w:sz w:val="24"/>
+          <w:szCs w:val="24"/>
+        </w:rPr>
+        <w:lastRenderedPageBreak/>
+        <w:t>Comparison of performance in the training data</w:t>
+      </w:r>
+    </w:p>
+    <w:tbl>
+      <w:tblPr>
+        <w:tblStyle w:val="Tabellenraster"/>
+        <w:tblW w:w="5000" w:type="pct"/>
+        <w:tblLook w:val="04A0" w:firstRow="1" w:lastRow="0" w:firstColumn="1" w:lastColumn="0" w:noHBand="0" w:noVBand="1"/>
+      </w:tblPr>
+      <w:tblGrid>
+        <w:gridCol w:w="2605"/>
+        <w:gridCol w:w="2927"/>
+        <w:gridCol w:w="1861"/>
+        <w:gridCol w:w="1623"/>
+      </w:tblGrid>
+      <w:tr>
+        <w:tc>
+          <w:tcPr>
+            <w:tcW w:w="1445" w:type="pct"/>
+          </w:tcPr>
+          <w:p>
+            <w:pPr>
+              <w:jc w:val="both"/>
+              <w:rPr>
+                <w:rFonts w:ascii="Times New Roman" w:hAnsi="Times New Roman" w:cs="Times New Roman"/>
+                <w:sz w:val="24"/>
+                <w:szCs w:val="24"/>
+              </w:rPr>
+            </w:pPr>
+            <w:r>
+              <w:rPr>
+                <w:rFonts w:ascii="Times New Roman" w:hAnsi="Times New Roman" w:cs="Times New Roman"/>
+                <w:sz w:val="24"/>
+                <w:szCs w:val="24"/>
+              </w:rPr>
+              <w:t>Method</w:t>
+            </w:r>
+          </w:p>
+        </w:tc>
+        <w:tc>
+          <w:tcPr>
+            <w:tcW w:w="1623" w:type="pct"/>
+          </w:tcPr>
+          <w:p>
+            <w:pPr>
+              <w:jc w:val="both"/>
+              <w:rPr>
+                <w:rFonts w:ascii="Times New Roman" w:hAnsi="Times New Roman" w:cs="Times New Roman"/>
+                <w:sz w:val="24"/>
+                <w:szCs w:val="24"/>
+              </w:rPr>
+            </w:pPr>
+            <w:r>
+              <w:rPr>
+                <w:rFonts w:ascii="Times New Roman" w:hAnsi="Times New Roman" w:cs="Times New Roman"/>
+                <w:sz w:val="24"/>
+                <w:szCs w:val="24"/>
+              </w:rPr>
+              <w:t>Performance measure</w:t>
+            </w:r>
+          </w:p>
+        </w:tc>
+        <w:tc>
+          <w:tcPr>
+            <w:tcW w:w="1032" w:type="pct"/>
+          </w:tcPr>
+          <w:p>
+            <w:pPr>
+              <w:jc w:val="both"/>
+              <w:rPr>
+                <w:rFonts w:ascii="Times New Roman" w:hAnsi="Times New Roman" w:cs="Times New Roman"/>
+                <w:sz w:val="24"/>
+                <w:szCs w:val="24"/>
+              </w:rPr>
+            </w:pPr>
+            <w:r>
+              <w:rPr>
+                <w:rFonts w:ascii="Times New Roman" w:hAnsi="Times New Roman" w:cs="Times New Roman"/>
+                <w:sz w:val="24"/>
+                <w:szCs w:val="24"/>
+              </w:rPr>
+              <w:t>Study results</w:t>
+            </w:r>
+          </w:p>
+        </w:tc>
+        <w:tc>
+          <w:tcPr>
+            <w:tcW w:w="900" w:type="pct"/>
+          </w:tcPr>
+          <w:p>
+            <w:pPr>
+              <w:jc w:val="both"/>
+              <w:rPr>
+                <w:rFonts w:ascii="Times New Roman" w:hAnsi="Times New Roman" w:cs="Times New Roman"/>
+                <w:sz w:val="24"/>
+                <w:szCs w:val="24"/>
+              </w:rPr>
+            </w:pPr>
+            <w:commentRangeStart w:id="2"/>
+            <w:r>
+              <w:rPr>
+                <w:rFonts w:ascii="Times New Roman" w:hAnsi="Times New Roman" w:cs="Times New Roman"/>
+                <w:sz w:val="24"/>
+                <w:szCs w:val="24"/>
+              </w:rPr>
+              <w:t>Our results</w:t>
+            </w:r>
+            <w:commentRangeEnd w:id="2"/>
+            <w:r>
+              <w:rPr>
+                <w:rStyle w:val="Kommentarzeichen"/>
+              </w:rPr>
+              <w:commentReference w:id="2"/>
+            </w:r>
+          </w:p>
+        </w:tc>
+      </w:tr>
+      <w:tr>
+        <w:tc>
+          <w:tcPr>
+            <w:tcW w:w="1445" w:type="pct"/>
+            <w:vMerge w:val="restart"/>
+          </w:tcPr>
+          <w:p>
+            <w:pPr>
+              <w:jc w:val="both"/>
+              <w:rPr>
+                <w:rFonts w:ascii="Times New Roman" w:hAnsi="Times New Roman" w:cs="Times New Roman"/>
+                <w:sz w:val="24"/>
+                <w:szCs w:val="24"/>
+              </w:rPr>
+            </w:pPr>
+            <w:r>
+              <w:rPr>
+                <w:rFonts w:ascii="Times New Roman" w:hAnsi="Times New Roman" w:cs="Times New Roman"/>
+                <w:sz w:val="24"/>
+                <w:szCs w:val="24"/>
+              </w:rPr>
+              <w:t>Decision trees</w:t>
+            </w:r>
+          </w:p>
+        </w:tc>
+        <w:tc>
+          <w:tcPr>
+            <w:tcW w:w="1623" w:type="pct"/>
+          </w:tcPr>
+          <w:p>
+            <w:pPr>
+              <w:jc w:val="both"/>
+              <w:rPr>
+                <w:rFonts w:ascii="Times New Roman" w:hAnsi="Times New Roman" w:cs="Times New Roman"/>
+                <w:sz w:val="24"/>
+                <w:szCs w:val="24"/>
+              </w:rPr>
+            </w:pPr>
+            <w:r>
+              <w:rPr>
+                <w:rFonts w:ascii="Times New Roman" w:hAnsi="Times New Roman" w:cs="Times New Roman"/>
+                <w:sz w:val="24"/>
+                <w:szCs w:val="24"/>
+              </w:rPr>
+              <w:t>A</w:t>
+            </w:r>
+            <w:r>
+              <w:rPr>
+                <w:rFonts w:ascii="Times New Roman" w:hAnsi="Times New Roman" w:cs="Times New Roman"/>
+                <w:sz w:val="24"/>
+                <w:szCs w:val="24"/>
+              </w:rPr>
+              <w:t>ccuracy</w:t>
+            </w:r>
+          </w:p>
+        </w:tc>
+        <w:tc>
+          <w:tcPr>
+            <w:tcW w:w="1032" w:type="pct"/>
+          </w:tcPr>
+          <w:p>
+            <w:pPr>
+              <w:jc w:val="both"/>
+              <w:rPr>
+                <w:rFonts w:ascii="Times New Roman" w:hAnsi="Times New Roman" w:cs="Times New Roman"/>
+                <w:sz w:val="24"/>
+                <w:szCs w:val="24"/>
+              </w:rPr>
+            </w:pPr>
+            <w:r>
+              <w:rPr>
+                <w:rFonts w:ascii="Times New Roman" w:hAnsi="Times New Roman" w:cs="Times New Roman"/>
+                <w:sz w:val="24"/>
+                <w:szCs w:val="24"/>
+              </w:rPr>
+              <w:t>91.2</w:t>
+            </w:r>
+          </w:p>
+        </w:tc>
+        <w:tc>
+          <w:tcPr>
+            <w:tcW w:w="900" w:type="pct"/>
+          </w:tcPr>
+          <w:p>
+            <w:pPr>
+              <w:jc w:val="both"/>
+              <w:rPr>
+                <w:rFonts w:ascii="Times New Roman" w:hAnsi="Times New Roman" w:cs="Times New Roman"/>
+                <w:sz w:val="24"/>
+                <w:szCs w:val="24"/>
+              </w:rPr>
+            </w:pPr>
+          </w:p>
+        </w:tc>
+      </w:tr>
+      <w:tr>
+        <w:tc>
+          <w:tcPr>
+            <w:tcW w:w="1445" w:type="pct"/>
+            <w:vMerge/>
+          </w:tcPr>
+          <w:p>
+            <w:pPr>
+              <w:jc w:val="both"/>
+              <w:rPr>
+                <w:rFonts w:ascii="Times New Roman" w:hAnsi="Times New Roman" w:cs="Times New Roman"/>
+                <w:sz w:val="24"/>
+                <w:szCs w:val="24"/>
+              </w:rPr>
+            </w:pPr>
+          </w:p>
+        </w:tc>
+        <w:tc>
+          <w:tcPr>
+            <w:tcW w:w="1623" w:type="pct"/>
+          </w:tcPr>
+          <w:p>
+            <w:pPr>
+              <w:jc w:val="both"/>
+              <w:rPr>
+                <w:rFonts w:ascii="Times New Roman" w:hAnsi="Times New Roman" w:cs="Times New Roman"/>
+                <w:sz w:val="24"/>
+                <w:szCs w:val="24"/>
+              </w:rPr>
+            </w:pPr>
+            <w:r>
+              <w:rPr>
+                <w:rFonts w:ascii="Times New Roman" w:hAnsi="Times New Roman" w:cs="Times New Roman"/>
+                <w:sz w:val="24"/>
+                <w:szCs w:val="24"/>
+              </w:rPr>
+              <w:t>Sensitivity</w:t>
+            </w:r>
+          </w:p>
+        </w:tc>
+        <w:tc>
+          <w:tcPr>
+            <w:tcW w:w="1032" w:type="pct"/>
+          </w:tcPr>
+          <w:p>
+            <w:pPr>
+              <w:jc w:val="both"/>
+              <w:rPr>
+                <w:rFonts w:ascii="Times New Roman" w:hAnsi="Times New Roman" w:cs="Times New Roman"/>
+                <w:sz w:val="24"/>
+                <w:szCs w:val="24"/>
+              </w:rPr>
+            </w:pPr>
+            <w:r>
+              <w:rPr>
+                <w:rFonts w:ascii="Times New Roman" w:hAnsi="Times New Roman" w:cs="Times New Roman"/>
+                <w:sz w:val="24"/>
+                <w:szCs w:val="24"/>
+              </w:rPr>
+              <w:t>90.1</w:t>
+            </w:r>
+          </w:p>
+        </w:tc>
+        <w:tc>
+          <w:tcPr>
+            <w:tcW w:w="900" w:type="pct"/>
+          </w:tcPr>
+          <w:p>
+            <w:pPr>
+              <w:jc w:val="both"/>
+              <w:rPr>
+                <w:rFonts w:ascii="Times New Roman" w:hAnsi="Times New Roman" w:cs="Times New Roman"/>
+                <w:sz w:val="24"/>
+                <w:szCs w:val="24"/>
+              </w:rPr>
+            </w:pPr>
+          </w:p>
+        </w:tc>
+      </w:tr>
+      <w:tr>
+        <w:tc>
+          <w:tcPr>
+            <w:tcW w:w="1445" w:type="pct"/>
+            <w:vMerge/>
+          </w:tcPr>
+          <w:p>
+            <w:pPr>
+              <w:jc w:val="both"/>
+              <w:rPr>
+                <w:rFonts w:ascii="Times New Roman" w:hAnsi="Times New Roman" w:cs="Times New Roman"/>
+                <w:sz w:val="24"/>
+                <w:szCs w:val="24"/>
+              </w:rPr>
+            </w:pPr>
+          </w:p>
+        </w:tc>
+        <w:tc>
+          <w:tcPr>
+            <w:tcW w:w="1623" w:type="pct"/>
+          </w:tcPr>
+          <w:p>
+            <w:pPr>
+              <w:jc w:val="both"/>
+              <w:rPr>
+                <w:rFonts w:ascii="Times New Roman" w:hAnsi="Times New Roman" w:cs="Times New Roman"/>
+                <w:sz w:val="24"/>
+                <w:szCs w:val="24"/>
+              </w:rPr>
+            </w:pPr>
+            <w:r>
+              <w:rPr>
+                <w:rFonts w:ascii="Times New Roman" w:hAnsi="Times New Roman" w:cs="Times New Roman"/>
+                <w:sz w:val="24"/>
+                <w:szCs w:val="24"/>
+              </w:rPr>
+              <w:t>Specificity</w:t>
+            </w:r>
+          </w:p>
+        </w:tc>
+        <w:tc>
+          <w:tcPr>
+            <w:tcW w:w="1032" w:type="pct"/>
+          </w:tcPr>
+          <w:p>
+            <w:pPr>
+              <w:jc w:val="both"/>
+              <w:rPr>
+                <w:rFonts w:ascii="Times New Roman" w:hAnsi="Times New Roman" w:cs="Times New Roman"/>
+                <w:sz w:val="24"/>
+                <w:szCs w:val="24"/>
+              </w:rPr>
+            </w:pPr>
+            <w:r>
+              <w:rPr>
+                <w:rFonts w:ascii="Times New Roman" w:hAnsi="Times New Roman" w:cs="Times New Roman"/>
+                <w:sz w:val="24"/>
+                <w:szCs w:val="24"/>
+              </w:rPr>
+              <w:t>92.8</w:t>
+            </w:r>
+          </w:p>
+        </w:tc>
+        <w:tc>
+          <w:tcPr>
+            <w:tcW w:w="900" w:type="pct"/>
+          </w:tcPr>
+          <w:p>
+            <w:pPr>
+              <w:jc w:val="both"/>
+              <w:rPr>
+                <w:rFonts w:ascii="Times New Roman" w:hAnsi="Times New Roman" w:cs="Times New Roman"/>
+                <w:sz w:val="24"/>
+                <w:szCs w:val="24"/>
+              </w:rPr>
+            </w:pPr>
+          </w:p>
+        </w:tc>
+      </w:tr>
+      <w:tr>
+        <w:tc>
+          <w:tcPr>
+            <w:tcW w:w="1445" w:type="pct"/>
+            <w:vMerge/>
+          </w:tcPr>
+          <w:p>
+            <w:pPr>
+              <w:jc w:val="both"/>
+              <w:rPr>
+                <w:rFonts w:ascii="Times New Roman" w:hAnsi="Times New Roman" w:cs="Times New Roman"/>
+                <w:sz w:val="24"/>
+                <w:szCs w:val="24"/>
+              </w:rPr>
+            </w:pPr>
+          </w:p>
+        </w:tc>
+        <w:tc>
+          <w:tcPr>
+            <w:tcW w:w="1623" w:type="pct"/>
+          </w:tcPr>
+          <w:p>
+            <w:pPr>
+              <w:jc w:val="both"/>
+              <w:rPr>
+                <w:rFonts w:ascii="Times New Roman" w:hAnsi="Times New Roman" w:cs="Times New Roman"/>
+                <w:sz w:val="24"/>
+                <w:szCs w:val="24"/>
+              </w:rPr>
+            </w:pPr>
+            <w:r>
+              <w:rPr>
+                <w:rFonts w:ascii="Times New Roman" w:hAnsi="Times New Roman" w:cs="Times New Roman"/>
+                <w:sz w:val="24"/>
+                <w:szCs w:val="24"/>
+              </w:rPr>
+              <w:t>Error rate</w:t>
+            </w:r>
+          </w:p>
+        </w:tc>
+        <w:tc>
+          <w:tcPr>
+            <w:tcW w:w="1032" w:type="pct"/>
+          </w:tcPr>
+          <w:p>
+            <w:pPr>
+              <w:jc w:val="both"/>
+              <w:rPr>
+                <w:rFonts w:ascii="Times New Roman" w:hAnsi="Times New Roman" w:cs="Times New Roman"/>
+                <w:sz w:val="24"/>
+                <w:szCs w:val="24"/>
+              </w:rPr>
+            </w:pPr>
+            <w:r>
+              <w:rPr>
+                <w:rFonts w:ascii="Times New Roman" w:hAnsi="Times New Roman" w:cs="Times New Roman"/>
+                <w:sz w:val="24"/>
+                <w:szCs w:val="24"/>
+              </w:rPr>
+              <w:t>0.082</w:t>
+            </w:r>
+          </w:p>
+        </w:tc>
+        <w:tc>
+          <w:tcPr>
+            <w:tcW w:w="900" w:type="pct"/>
+          </w:tcPr>
+          <w:p>
+            <w:pPr>
+              <w:jc w:val="both"/>
+              <w:rPr>
+                <w:rFonts w:ascii="Times New Roman" w:hAnsi="Times New Roman" w:cs="Times New Roman"/>
+                <w:sz w:val="24"/>
+                <w:szCs w:val="24"/>
+              </w:rPr>
+            </w:pPr>
+          </w:p>
+        </w:tc>
+      </w:tr>
+      <w:tr>
+        <w:tc>
+          <w:tcPr>
+            <w:tcW w:w="1445" w:type="pct"/>
+            <w:vMerge/>
+          </w:tcPr>
+          <w:p>
+            <w:pPr>
+              <w:jc w:val="both"/>
+              <w:rPr>
+                <w:rFonts w:ascii="Times New Roman" w:hAnsi="Times New Roman" w:cs="Times New Roman"/>
+                <w:sz w:val="24"/>
+                <w:szCs w:val="24"/>
+              </w:rPr>
+            </w:pPr>
+          </w:p>
+        </w:tc>
+        <w:tc>
+          <w:tcPr>
+            <w:tcW w:w="1623" w:type="pct"/>
+          </w:tcPr>
+          <w:p>
+            <w:pPr>
+              <w:jc w:val="both"/>
+              <w:rPr>
+                <w:rFonts w:ascii="Times New Roman" w:hAnsi="Times New Roman" w:cs="Times New Roman"/>
+                <w:sz w:val="24"/>
+                <w:szCs w:val="24"/>
+              </w:rPr>
+            </w:pPr>
+            <w:r>
+              <w:rPr>
+                <w:rFonts w:ascii="Times New Roman" w:hAnsi="Times New Roman" w:cs="Times New Roman"/>
+                <w:sz w:val="24"/>
+                <w:szCs w:val="24"/>
+              </w:rPr>
+              <w:t>Area under the Curve</w:t>
+            </w:r>
+          </w:p>
+        </w:tc>
+        <w:tc>
+          <w:tcPr>
+            <w:tcW w:w="1032" w:type="pct"/>
+          </w:tcPr>
+          <w:p>
+            <w:pPr>
+              <w:jc w:val="both"/>
+              <w:rPr>
+                <w:rFonts w:ascii="Times New Roman" w:hAnsi="Times New Roman" w:cs="Times New Roman"/>
+                <w:sz w:val="24"/>
+                <w:szCs w:val="24"/>
+              </w:rPr>
+            </w:pPr>
+          </w:p>
+        </w:tc>
+        <w:tc>
+          <w:tcPr>
+            <w:tcW w:w="900" w:type="pct"/>
+          </w:tcPr>
+          <w:p>
+            <w:pPr>
+              <w:jc w:val="both"/>
+              <w:rPr>
+                <w:rFonts w:ascii="Times New Roman" w:hAnsi="Times New Roman" w:cs="Times New Roman"/>
+                <w:sz w:val="24"/>
+                <w:szCs w:val="24"/>
+              </w:rPr>
+            </w:pPr>
+          </w:p>
+        </w:tc>
+      </w:tr>
+      <w:tr>
+        <w:tc>
+          <w:tcPr>
+            <w:tcW w:w="1445" w:type="pct"/>
+            <w:vMerge w:val="restart"/>
+          </w:tcPr>
+          <w:p>
+            <w:pPr>
+              <w:jc w:val="both"/>
+              <w:rPr>
+                <w:rFonts w:ascii="Times New Roman" w:hAnsi="Times New Roman" w:cs="Times New Roman"/>
+                <w:sz w:val="24"/>
+                <w:szCs w:val="24"/>
+              </w:rPr>
+            </w:pPr>
+            <w:r>
+              <w:rPr>
+                <w:rFonts w:ascii="Times New Roman" w:hAnsi="Times New Roman" w:cs="Times New Roman"/>
+                <w:sz w:val="24"/>
+                <w:szCs w:val="24"/>
+              </w:rPr>
+              <w:t>Neural networks</w:t>
+            </w:r>
+          </w:p>
+        </w:tc>
+        <w:tc>
+          <w:tcPr>
+            <w:tcW w:w="1623" w:type="pct"/>
+          </w:tcPr>
+          <w:p>
+            <w:pPr>
+              <w:jc w:val="both"/>
+              <w:rPr>
+                <w:rFonts w:ascii="Times New Roman" w:hAnsi="Times New Roman" w:cs="Times New Roman"/>
+                <w:sz w:val="24"/>
+                <w:szCs w:val="24"/>
+              </w:rPr>
+            </w:pPr>
+            <w:r>
+              <w:rPr>
+                <w:rFonts w:ascii="Times New Roman" w:hAnsi="Times New Roman" w:cs="Times New Roman"/>
+                <w:sz w:val="24"/>
+                <w:szCs w:val="24"/>
+              </w:rPr>
+              <w:t>Accuracy</w:t>
+            </w:r>
+          </w:p>
+        </w:tc>
+        <w:tc>
+          <w:tcPr>
+            <w:tcW w:w="1032" w:type="pct"/>
+          </w:tcPr>
+          <w:p>
+            <w:pPr>
+              <w:jc w:val="both"/>
+              <w:rPr>
+                <w:rFonts w:ascii="Times New Roman" w:hAnsi="Times New Roman" w:cs="Times New Roman"/>
+                <w:sz w:val="24"/>
+                <w:szCs w:val="24"/>
+              </w:rPr>
+            </w:pPr>
+            <w:r>
+              <w:rPr>
+                <w:rFonts w:ascii="Times New Roman" w:hAnsi="Times New Roman" w:cs="Times New Roman"/>
+                <w:sz w:val="24"/>
+                <w:szCs w:val="24"/>
+              </w:rPr>
+              <w:t>92.3</w:t>
+            </w:r>
+          </w:p>
+        </w:tc>
+        <w:tc>
+          <w:tcPr>
+            <w:tcW w:w="900" w:type="pct"/>
+          </w:tcPr>
+          <w:p>
+            <w:pPr>
+              <w:jc w:val="both"/>
+              <w:rPr>
+                <w:rFonts w:ascii="Times New Roman" w:hAnsi="Times New Roman" w:cs="Times New Roman"/>
+                <w:sz w:val="24"/>
+                <w:szCs w:val="24"/>
+              </w:rPr>
+            </w:pPr>
+          </w:p>
+        </w:tc>
+      </w:tr>
+      <w:tr>
+        <w:tc>
+          <w:tcPr>
+            <w:tcW w:w="1445" w:type="pct"/>
+            <w:vMerge/>
+          </w:tcPr>
+          <w:p>
+            <w:pPr>
+              <w:jc w:val="both"/>
+              <w:rPr>
+                <w:rFonts w:ascii="Times New Roman" w:hAnsi="Times New Roman" w:cs="Times New Roman"/>
+                <w:sz w:val="24"/>
+                <w:szCs w:val="24"/>
+              </w:rPr>
+            </w:pPr>
+          </w:p>
+        </w:tc>
+        <w:tc>
+          <w:tcPr>
+            <w:tcW w:w="1623" w:type="pct"/>
+          </w:tcPr>
+          <w:p>
+            <w:pPr>
+              <w:jc w:val="both"/>
+              <w:rPr>
+                <w:rFonts w:ascii="Times New Roman" w:hAnsi="Times New Roman" w:cs="Times New Roman"/>
+                <w:sz w:val="24"/>
+                <w:szCs w:val="24"/>
+              </w:rPr>
+            </w:pPr>
+            <w:r>
+              <w:rPr>
+                <w:rFonts w:ascii="Times New Roman" w:hAnsi="Times New Roman" w:cs="Times New Roman"/>
+                <w:sz w:val="24"/>
+                <w:szCs w:val="24"/>
+              </w:rPr>
+              <w:t>Sensitivity</w:t>
+            </w:r>
+          </w:p>
+        </w:tc>
+        <w:tc>
+          <w:tcPr>
+            <w:tcW w:w="1032" w:type="pct"/>
+          </w:tcPr>
+          <w:p>
+            <w:pPr>
+              <w:jc w:val="both"/>
+              <w:rPr>
+                <w:rFonts w:ascii="Times New Roman" w:hAnsi="Times New Roman" w:cs="Times New Roman"/>
+                <w:sz w:val="24"/>
+                <w:szCs w:val="24"/>
+              </w:rPr>
+            </w:pPr>
+            <w:r>
+              <w:rPr>
+                <w:rFonts w:ascii="Times New Roman" w:hAnsi="Times New Roman" w:cs="Times New Roman"/>
+                <w:sz w:val="24"/>
+                <w:szCs w:val="24"/>
+              </w:rPr>
+              <w:t>91.7</w:t>
+            </w:r>
+          </w:p>
+        </w:tc>
+        <w:tc>
+          <w:tcPr>
+            <w:tcW w:w="900" w:type="pct"/>
+          </w:tcPr>
+          <w:p>
+            <w:pPr>
+              <w:jc w:val="both"/>
+              <w:rPr>
+                <w:rFonts w:ascii="Times New Roman" w:hAnsi="Times New Roman" w:cs="Times New Roman"/>
+                <w:sz w:val="24"/>
+                <w:szCs w:val="24"/>
+              </w:rPr>
+            </w:pPr>
+          </w:p>
+        </w:tc>
+      </w:tr>
+      <w:tr>
+        <w:tc>
+          <w:tcPr>
+            <w:tcW w:w="1445" w:type="pct"/>
+            <w:vMerge/>
+          </w:tcPr>
+          <w:p>
+            <w:pPr>
+              <w:jc w:val="both"/>
+              <w:rPr>
+                <w:rFonts w:ascii="Times New Roman" w:hAnsi="Times New Roman" w:cs="Times New Roman"/>
+                <w:sz w:val="24"/>
+                <w:szCs w:val="24"/>
+              </w:rPr>
+            </w:pPr>
+          </w:p>
+        </w:tc>
+        <w:tc>
+          <w:tcPr>
+            <w:tcW w:w="1623" w:type="pct"/>
+          </w:tcPr>
+          <w:p>
+            <w:pPr>
+              <w:jc w:val="both"/>
+              <w:rPr>
+                <w:rFonts w:ascii="Times New Roman" w:hAnsi="Times New Roman" w:cs="Times New Roman"/>
+                <w:sz w:val="24"/>
+                <w:szCs w:val="24"/>
+              </w:rPr>
+            </w:pPr>
+            <w:r>
+              <w:rPr>
+                <w:rFonts w:ascii="Times New Roman" w:hAnsi="Times New Roman" w:cs="Times New Roman"/>
+                <w:sz w:val="24"/>
+                <w:szCs w:val="24"/>
+              </w:rPr>
+              <w:t>Specificity</w:t>
+            </w:r>
+          </w:p>
+        </w:tc>
+        <w:tc>
+          <w:tcPr>
+            <w:tcW w:w="1032" w:type="pct"/>
+          </w:tcPr>
+          <w:p>
+            <w:pPr>
+              <w:jc w:val="both"/>
+              <w:rPr>
+                <w:rFonts w:ascii="Times New Roman" w:hAnsi="Times New Roman" w:cs="Times New Roman"/>
+                <w:sz w:val="24"/>
+                <w:szCs w:val="24"/>
+              </w:rPr>
+            </w:pPr>
+            <w:r>
+              <w:rPr>
+                <w:rFonts w:ascii="Times New Roman" w:hAnsi="Times New Roman" w:cs="Times New Roman"/>
+                <w:sz w:val="24"/>
+                <w:szCs w:val="24"/>
+              </w:rPr>
+              <w:t>92.9</w:t>
+            </w:r>
+          </w:p>
+        </w:tc>
+        <w:tc>
+          <w:tcPr>
+            <w:tcW w:w="900" w:type="pct"/>
+          </w:tcPr>
+          <w:p>
+            <w:pPr>
+              <w:jc w:val="both"/>
+              <w:rPr>
+                <w:rFonts w:ascii="Times New Roman" w:hAnsi="Times New Roman" w:cs="Times New Roman"/>
+                <w:sz w:val="24"/>
+                <w:szCs w:val="24"/>
+              </w:rPr>
+            </w:pPr>
+          </w:p>
+        </w:tc>
+      </w:tr>
+      <w:tr>
+        <w:tc>
+          <w:tcPr>
+            <w:tcW w:w="1445" w:type="pct"/>
+            <w:vMerge/>
+          </w:tcPr>
+          <w:p>
+            <w:pPr>
+              <w:jc w:val="both"/>
+              <w:rPr>
+                <w:rFonts w:ascii="Times New Roman" w:hAnsi="Times New Roman" w:cs="Times New Roman"/>
+                <w:sz w:val="24"/>
+                <w:szCs w:val="24"/>
+              </w:rPr>
+            </w:pPr>
+          </w:p>
+        </w:tc>
+        <w:tc>
+          <w:tcPr>
+            <w:tcW w:w="1623" w:type="pct"/>
+          </w:tcPr>
+          <w:p>
+            <w:pPr>
+              <w:jc w:val="both"/>
+              <w:rPr>
+                <w:rFonts w:ascii="Times New Roman" w:hAnsi="Times New Roman" w:cs="Times New Roman"/>
+                <w:sz w:val="24"/>
+                <w:szCs w:val="24"/>
+              </w:rPr>
+            </w:pPr>
+            <w:r>
+              <w:rPr>
+                <w:rFonts w:ascii="Times New Roman" w:hAnsi="Times New Roman" w:cs="Times New Roman"/>
+                <w:sz w:val="24"/>
+                <w:szCs w:val="24"/>
+              </w:rPr>
+              <w:t>Error rate</w:t>
+            </w:r>
+          </w:p>
+        </w:tc>
+        <w:tc>
+          <w:tcPr>
+            <w:tcW w:w="1032" w:type="pct"/>
+          </w:tcPr>
+          <w:p>
+            <w:pPr>
+              <w:jc w:val="both"/>
+              <w:rPr>
+                <w:rFonts w:ascii="Times New Roman" w:hAnsi="Times New Roman" w:cs="Times New Roman"/>
+                <w:sz w:val="24"/>
+                <w:szCs w:val="24"/>
+              </w:rPr>
+            </w:pPr>
+            <w:r>
+              <w:rPr>
+                <w:rFonts w:ascii="Times New Roman" w:hAnsi="Times New Roman" w:cs="Times New Roman"/>
+                <w:sz w:val="24"/>
+                <w:szCs w:val="24"/>
+              </w:rPr>
+              <w:t>0.077</w:t>
+            </w:r>
+          </w:p>
+        </w:tc>
+        <w:tc>
+          <w:tcPr>
+            <w:tcW w:w="900" w:type="pct"/>
+          </w:tcPr>
+          <w:p>
+            <w:pPr>
+              <w:jc w:val="both"/>
+              <w:rPr>
+                <w:rFonts w:ascii="Times New Roman" w:hAnsi="Times New Roman" w:cs="Times New Roman"/>
+                <w:sz w:val="24"/>
+                <w:szCs w:val="24"/>
+              </w:rPr>
+            </w:pPr>
+          </w:p>
+        </w:tc>
+      </w:tr>
+      <w:tr>
+        <w:tc>
+          <w:tcPr>
+            <w:tcW w:w="1445" w:type="pct"/>
+            <w:vMerge/>
+          </w:tcPr>
+          <w:p>
+            <w:pPr>
+              <w:jc w:val="both"/>
+              <w:rPr>
+                <w:rFonts w:ascii="Times New Roman" w:hAnsi="Times New Roman" w:cs="Times New Roman"/>
+                <w:sz w:val="24"/>
+                <w:szCs w:val="24"/>
+              </w:rPr>
+            </w:pPr>
+          </w:p>
+        </w:tc>
+        <w:tc>
+          <w:tcPr>
+            <w:tcW w:w="1623" w:type="pct"/>
+          </w:tcPr>
+          <w:p>
+            <w:pPr>
+              <w:jc w:val="both"/>
+              <w:rPr>
+                <w:rFonts w:ascii="Times New Roman" w:hAnsi="Times New Roman" w:cs="Times New Roman"/>
+                <w:sz w:val="24"/>
+                <w:szCs w:val="24"/>
+              </w:rPr>
+            </w:pPr>
+            <w:r>
+              <w:rPr>
+                <w:rFonts w:ascii="Times New Roman" w:hAnsi="Times New Roman" w:cs="Times New Roman"/>
+                <w:sz w:val="24"/>
+                <w:szCs w:val="24"/>
+              </w:rPr>
+              <w:t>Area under the Curve</w:t>
+            </w:r>
+          </w:p>
+        </w:tc>
+        <w:tc>
+          <w:tcPr>
+            <w:tcW w:w="1032" w:type="pct"/>
+          </w:tcPr>
+          <w:p>
+            <w:pPr>
+              <w:jc w:val="both"/>
+              <w:rPr>
+                <w:rFonts w:ascii="Times New Roman" w:hAnsi="Times New Roman" w:cs="Times New Roman"/>
+                <w:sz w:val="24"/>
+                <w:szCs w:val="24"/>
+              </w:rPr>
+            </w:pPr>
+          </w:p>
+        </w:tc>
+        <w:tc>
+          <w:tcPr>
+            <w:tcW w:w="900" w:type="pct"/>
+          </w:tcPr>
+          <w:p>
+            <w:pPr>
+              <w:jc w:val="both"/>
+              <w:rPr>
+                <w:rFonts w:ascii="Times New Roman" w:hAnsi="Times New Roman" w:cs="Times New Roman"/>
+                <w:sz w:val="24"/>
+                <w:szCs w:val="24"/>
+              </w:rPr>
+            </w:pPr>
+          </w:p>
+        </w:tc>
+      </w:tr>
+      <w:tr>
+        <w:tc>
+          <w:tcPr>
+            <w:tcW w:w="1445" w:type="pct"/>
+            <w:vMerge w:val="restart"/>
+          </w:tcPr>
+          <w:p>
+            <w:pPr>
+              <w:jc w:val="both"/>
+              <w:rPr>
+                <w:rFonts w:ascii="Times New Roman" w:hAnsi="Times New Roman" w:cs="Times New Roman"/>
+                <w:sz w:val="24"/>
+                <w:szCs w:val="24"/>
+              </w:rPr>
+            </w:pPr>
+            <w:r>
+              <w:rPr>
+                <w:rFonts w:ascii="Times New Roman" w:hAnsi="Times New Roman" w:cs="Times New Roman"/>
+                <w:sz w:val="24"/>
+                <w:szCs w:val="24"/>
+              </w:rPr>
+              <w:t>Logistic regression</w:t>
+            </w:r>
+          </w:p>
+        </w:tc>
+        <w:tc>
+          <w:tcPr>
+            <w:tcW w:w="1623" w:type="pct"/>
+          </w:tcPr>
+          <w:p>
+            <w:pPr>
+              <w:jc w:val="both"/>
+              <w:rPr>
+                <w:rFonts w:ascii="Times New Roman" w:hAnsi="Times New Roman" w:cs="Times New Roman"/>
+                <w:sz w:val="24"/>
+                <w:szCs w:val="24"/>
+              </w:rPr>
+            </w:pPr>
+            <w:r>
+              <w:rPr>
+                <w:rFonts w:ascii="Times New Roman" w:hAnsi="Times New Roman" w:cs="Times New Roman"/>
+                <w:sz w:val="24"/>
+                <w:szCs w:val="24"/>
+              </w:rPr>
+              <w:t>Accuracy</w:t>
+            </w:r>
+          </w:p>
+        </w:tc>
+        <w:tc>
+          <w:tcPr>
+            <w:tcW w:w="1032" w:type="pct"/>
+          </w:tcPr>
+          <w:p>
+            <w:pPr>
+              <w:jc w:val="both"/>
+              <w:rPr>
+                <w:rFonts w:ascii="Times New Roman" w:hAnsi="Times New Roman" w:cs="Times New Roman"/>
+                <w:sz w:val="24"/>
+                <w:szCs w:val="24"/>
+              </w:rPr>
+            </w:pPr>
+            <w:r>
+              <w:rPr>
+                <w:rFonts w:ascii="Times New Roman" w:hAnsi="Times New Roman" w:cs="Times New Roman"/>
+                <w:sz w:val="24"/>
+                <w:szCs w:val="24"/>
+              </w:rPr>
+              <w:t>91.7</w:t>
+            </w:r>
+          </w:p>
+        </w:tc>
+        <w:tc>
+          <w:tcPr>
+            <w:tcW w:w="900" w:type="pct"/>
+          </w:tcPr>
+          <w:p>
+            <w:pPr>
+              <w:jc w:val="both"/>
+              <w:rPr>
+                <w:rFonts w:ascii="Times New Roman" w:hAnsi="Times New Roman" w:cs="Times New Roman"/>
+                <w:sz w:val="24"/>
+                <w:szCs w:val="24"/>
+              </w:rPr>
+            </w:pPr>
+          </w:p>
+        </w:tc>
+      </w:tr>
+      <w:tr>
+        <w:tc>
+          <w:tcPr>
+            <w:tcW w:w="1445" w:type="pct"/>
+            <w:vMerge/>
+          </w:tcPr>
+          <w:p>
+            <w:pPr>
+              <w:jc w:val="both"/>
+              <w:rPr>
+                <w:rFonts w:ascii="Times New Roman" w:hAnsi="Times New Roman" w:cs="Times New Roman"/>
+                <w:sz w:val="24"/>
+                <w:szCs w:val="24"/>
+              </w:rPr>
+            </w:pPr>
+          </w:p>
+        </w:tc>
+        <w:tc>
+          <w:tcPr>
+            <w:tcW w:w="1623" w:type="pct"/>
+          </w:tcPr>
+          <w:p>
+            <w:pPr>
+              <w:jc w:val="both"/>
+              <w:rPr>
+                <w:rFonts w:ascii="Times New Roman" w:hAnsi="Times New Roman" w:cs="Times New Roman"/>
+                <w:sz w:val="24"/>
+                <w:szCs w:val="24"/>
+              </w:rPr>
+            </w:pPr>
+            <w:r>
+              <w:rPr>
+                <w:rFonts w:ascii="Times New Roman" w:hAnsi="Times New Roman" w:cs="Times New Roman"/>
+                <w:sz w:val="24"/>
+                <w:szCs w:val="24"/>
+              </w:rPr>
+              <w:t>Sensitivity</w:t>
+            </w:r>
+          </w:p>
+        </w:tc>
+        <w:tc>
+          <w:tcPr>
+            <w:tcW w:w="1032" w:type="pct"/>
+          </w:tcPr>
+          <w:p>
+            <w:pPr>
+              <w:jc w:val="both"/>
+              <w:rPr>
+                <w:rFonts w:ascii="Times New Roman" w:hAnsi="Times New Roman" w:cs="Times New Roman"/>
+                <w:sz w:val="24"/>
+                <w:szCs w:val="24"/>
+              </w:rPr>
+            </w:pPr>
+            <w:r>
+              <w:rPr>
+                <w:rFonts w:ascii="Times New Roman" w:hAnsi="Times New Roman" w:cs="Times New Roman"/>
+                <w:sz w:val="24"/>
+                <w:szCs w:val="24"/>
+              </w:rPr>
+              <w:t>90.8</w:t>
+            </w:r>
+          </w:p>
+        </w:tc>
+        <w:tc>
+          <w:tcPr>
+            <w:tcW w:w="900" w:type="pct"/>
+          </w:tcPr>
+          <w:p>
+            <w:pPr>
+              <w:jc w:val="both"/>
+              <w:rPr>
+                <w:rFonts w:ascii="Times New Roman" w:hAnsi="Times New Roman" w:cs="Times New Roman"/>
+                <w:sz w:val="24"/>
+                <w:szCs w:val="24"/>
+              </w:rPr>
+            </w:pPr>
+          </w:p>
+        </w:tc>
+      </w:tr>
+      <w:tr>
+        <w:tc>
+          <w:tcPr>
+            <w:tcW w:w="1445" w:type="pct"/>
+            <w:vMerge/>
+          </w:tcPr>
+          <w:p>
+            <w:pPr>
+              <w:jc w:val="both"/>
+              <w:rPr>
+                <w:rFonts w:ascii="Times New Roman" w:hAnsi="Times New Roman" w:cs="Times New Roman"/>
+                <w:sz w:val="24"/>
+                <w:szCs w:val="24"/>
+              </w:rPr>
+            </w:pPr>
+          </w:p>
+        </w:tc>
+        <w:tc>
+          <w:tcPr>
+            <w:tcW w:w="1623" w:type="pct"/>
+          </w:tcPr>
+          <w:p>
+            <w:pPr>
+              <w:jc w:val="both"/>
+              <w:rPr>
+                <w:rFonts w:ascii="Times New Roman" w:hAnsi="Times New Roman" w:cs="Times New Roman"/>
+                <w:sz w:val="24"/>
+                <w:szCs w:val="24"/>
+              </w:rPr>
+            </w:pPr>
+            <w:r>
+              <w:rPr>
+                <w:rFonts w:ascii="Times New Roman" w:hAnsi="Times New Roman" w:cs="Times New Roman"/>
+                <w:sz w:val="24"/>
+                <w:szCs w:val="24"/>
+              </w:rPr>
+              <w:t>Specificity</w:t>
+            </w:r>
+          </w:p>
+        </w:tc>
+        <w:tc>
+          <w:tcPr>
+            <w:tcW w:w="1032" w:type="pct"/>
+          </w:tcPr>
+          <w:p>
+            <w:pPr>
+              <w:jc w:val="both"/>
+              <w:rPr>
+                <w:rFonts w:ascii="Times New Roman" w:hAnsi="Times New Roman" w:cs="Times New Roman"/>
+                <w:sz w:val="24"/>
+                <w:szCs w:val="24"/>
+              </w:rPr>
+            </w:pPr>
+            <w:r>
+              <w:rPr>
+                <w:rFonts w:ascii="Times New Roman" w:hAnsi="Times New Roman" w:cs="Times New Roman"/>
+                <w:sz w:val="24"/>
+                <w:szCs w:val="24"/>
+              </w:rPr>
+              <w:t>92.8</w:t>
+            </w:r>
+          </w:p>
+        </w:tc>
+        <w:tc>
+          <w:tcPr>
+            <w:tcW w:w="900" w:type="pct"/>
+          </w:tcPr>
+          <w:p>
+            <w:pPr>
+              <w:jc w:val="both"/>
+              <w:rPr>
+                <w:rFonts w:ascii="Times New Roman" w:hAnsi="Times New Roman" w:cs="Times New Roman"/>
+                <w:sz w:val="24"/>
+                <w:szCs w:val="24"/>
+              </w:rPr>
+            </w:pPr>
+          </w:p>
+        </w:tc>
+      </w:tr>
+      <w:tr>
+        <w:tc>
+          <w:tcPr>
+            <w:tcW w:w="1445" w:type="pct"/>
+            <w:vMerge/>
+          </w:tcPr>
+          <w:p>
+            <w:pPr>
+              <w:jc w:val="both"/>
+              <w:rPr>
+                <w:rFonts w:ascii="Times New Roman" w:hAnsi="Times New Roman" w:cs="Times New Roman"/>
+                <w:sz w:val="24"/>
+                <w:szCs w:val="24"/>
+              </w:rPr>
+            </w:pPr>
+          </w:p>
+        </w:tc>
+        <w:tc>
+          <w:tcPr>
+            <w:tcW w:w="1623" w:type="pct"/>
+          </w:tcPr>
+          <w:p>
+            <w:pPr>
+              <w:jc w:val="both"/>
+              <w:rPr>
+                <w:rFonts w:ascii="Times New Roman" w:hAnsi="Times New Roman" w:cs="Times New Roman"/>
+                <w:sz w:val="24"/>
+                <w:szCs w:val="24"/>
+              </w:rPr>
+            </w:pPr>
+            <w:r>
+              <w:rPr>
+                <w:rFonts w:ascii="Times New Roman" w:hAnsi="Times New Roman" w:cs="Times New Roman"/>
+                <w:sz w:val="24"/>
+                <w:szCs w:val="24"/>
+              </w:rPr>
+              <w:t>Error rate</w:t>
+            </w:r>
+          </w:p>
+        </w:tc>
+        <w:tc>
+          <w:tcPr>
+            <w:tcW w:w="1032" w:type="pct"/>
+          </w:tcPr>
+          <w:p>
+            <w:pPr>
+              <w:jc w:val="both"/>
+              <w:rPr>
+                <w:rFonts w:ascii="Times New Roman" w:hAnsi="Times New Roman" w:cs="Times New Roman"/>
+                <w:sz w:val="24"/>
+                <w:szCs w:val="24"/>
+              </w:rPr>
+            </w:pPr>
+            <w:r>
+              <w:rPr>
+                <w:rFonts w:ascii="Times New Roman" w:hAnsi="Times New Roman" w:cs="Times New Roman"/>
+                <w:sz w:val="24"/>
+                <w:szCs w:val="24"/>
+              </w:rPr>
+              <w:t>0.082</w:t>
+            </w:r>
+          </w:p>
+        </w:tc>
+        <w:tc>
+          <w:tcPr>
+            <w:tcW w:w="900" w:type="pct"/>
+          </w:tcPr>
+          <w:p>
+            <w:pPr>
+              <w:jc w:val="both"/>
+              <w:rPr>
+                <w:rFonts w:ascii="Times New Roman" w:hAnsi="Times New Roman" w:cs="Times New Roman"/>
+                <w:sz w:val="24"/>
+                <w:szCs w:val="24"/>
+              </w:rPr>
+            </w:pPr>
+          </w:p>
+        </w:tc>
+      </w:tr>
+      <w:tr>
+        <w:tc>
+          <w:tcPr>
+            <w:tcW w:w="1445" w:type="pct"/>
+            <w:vMerge/>
+          </w:tcPr>
+          <w:p>
+            <w:pPr>
+              <w:jc w:val="both"/>
+              <w:rPr>
+                <w:rFonts w:ascii="Times New Roman" w:hAnsi="Times New Roman" w:cs="Times New Roman"/>
+                <w:sz w:val="24"/>
+                <w:szCs w:val="24"/>
+              </w:rPr>
+            </w:pPr>
+          </w:p>
+        </w:tc>
+        <w:tc>
+          <w:tcPr>
+            <w:tcW w:w="1623" w:type="pct"/>
+          </w:tcPr>
+          <w:p>
+            <w:pPr>
+              <w:jc w:val="both"/>
+              <w:rPr>
+                <w:rFonts w:ascii="Times New Roman" w:hAnsi="Times New Roman" w:cs="Times New Roman"/>
+                <w:sz w:val="24"/>
+                <w:szCs w:val="24"/>
+              </w:rPr>
+            </w:pPr>
+            <w:r>
+              <w:rPr>
+                <w:rFonts w:ascii="Times New Roman" w:hAnsi="Times New Roman" w:cs="Times New Roman"/>
+                <w:sz w:val="24"/>
+                <w:szCs w:val="24"/>
+              </w:rPr>
+              <w:t>Area under the Curve</w:t>
+            </w:r>
+          </w:p>
+        </w:tc>
+        <w:tc>
+          <w:tcPr>
+            <w:tcW w:w="1032" w:type="pct"/>
+          </w:tcPr>
+          <w:p>
+            <w:pPr>
+              <w:jc w:val="both"/>
+              <w:rPr>
+                <w:rFonts w:ascii="Times New Roman" w:hAnsi="Times New Roman" w:cs="Times New Roman"/>
+                <w:sz w:val="24"/>
+                <w:szCs w:val="24"/>
+              </w:rPr>
+            </w:pPr>
+          </w:p>
+        </w:tc>
+        <w:tc>
+          <w:tcPr>
+            <w:tcW w:w="900" w:type="pct"/>
+          </w:tcPr>
+          <w:p>
+            <w:pPr>
+              <w:jc w:val="both"/>
+              <w:rPr>
+                <w:rFonts w:ascii="Times New Roman" w:hAnsi="Times New Roman" w:cs="Times New Roman"/>
+                <w:sz w:val="24"/>
+                <w:szCs w:val="24"/>
+              </w:rPr>
+            </w:pPr>
+          </w:p>
+        </w:tc>
+      </w:tr>
+    </w:tbl>
+    <w:p>
+      <w:pPr>
+        <w:spacing w:before="240"/>
+        <w:jc w:val="both"/>
+        <w:rPr>
+          <w:rFonts w:ascii="Times New Roman" w:hAnsi="Times New Roman" w:cs="Times New Roman"/>
+          <w:sz w:val="24"/>
+          <w:szCs w:val="24"/>
+        </w:rPr>
+      </w:pPr>
+      <w:r>
+        <w:rPr>
+          <w:rFonts w:ascii="Times New Roman" w:hAnsi="Times New Roman" w:cs="Times New Roman"/>
+          <w:sz w:val="24"/>
+          <w:szCs w:val="24"/>
+        </w:rPr>
+        <w:t>Comparison of performance in the t</w:t>
+      </w:r>
+      <w:r>
+        <w:rPr>
+          <w:rFonts w:ascii="Times New Roman" w:hAnsi="Times New Roman" w:cs="Times New Roman"/>
+          <w:sz w:val="24"/>
+          <w:szCs w:val="24"/>
+        </w:rPr>
+        <w:t>est</w:t>
+      </w:r>
+      <w:r>
+        <w:rPr>
+          <w:rFonts w:ascii="Times New Roman" w:hAnsi="Times New Roman" w:cs="Times New Roman"/>
+          <w:sz w:val="24"/>
+          <w:szCs w:val="24"/>
+        </w:rPr>
+        <w:t xml:space="preserve"> data</w:t>
+      </w:r>
+    </w:p>
+    <w:tbl>
+      <w:tblPr>
+        <w:tblStyle w:val="Tabellenraster"/>
+        <w:tblW w:w="5000" w:type="pct"/>
+        <w:tblLook w:val="04A0" w:firstRow="1" w:lastRow="0" w:firstColumn="1" w:lastColumn="0" w:noHBand="0" w:noVBand="1"/>
+      </w:tblPr>
+      <w:tblGrid>
+        <w:gridCol w:w="2605"/>
+        <w:gridCol w:w="2927"/>
+        <w:gridCol w:w="1861"/>
+        <w:gridCol w:w="1623"/>
+      </w:tblGrid>
+      <w:tr>
+        <w:tc>
+          <w:tcPr>
+            <w:tcW w:w="1445" w:type="pct"/>
+          </w:tcPr>
+          <w:p>
+            <w:pPr>
+              <w:jc w:val="both"/>
+              <w:rPr>
+                <w:rFonts w:ascii="Times New Roman" w:hAnsi="Times New Roman" w:cs="Times New Roman"/>
+                <w:sz w:val="24"/>
+                <w:szCs w:val="24"/>
+              </w:rPr>
+            </w:pPr>
+            <w:r>
+              <w:rPr>
+                <w:rFonts w:ascii="Times New Roman" w:hAnsi="Times New Roman" w:cs="Times New Roman"/>
+                <w:sz w:val="24"/>
+                <w:szCs w:val="24"/>
+              </w:rPr>
+              <w:t>Method</w:t>
+            </w:r>
+          </w:p>
+        </w:tc>
+        <w:tc>
+          <w:tcPr>
+            <w:tcW w:w="1623" w:type="pct"/>
+          </w:tcPr>
+          <w:p>
+            <w:pPr>
+              <w:jc w:val="both"/>
+              <w:rPr>
+                <w:rFonts w:ascii="Times New Roman" w:hAnsi="Times New Roman" w:cs="Times New Roman"/>
+                <w:sz w:val="24"/>
+                <w:szCs w:val="24"/>
+              </w:rPr>
+            </w:pPr>
+            <w:r>
+              <w:rPr>
+                <w:rFonts w:ascii="Times New Roman" w:hAnsi="Times New Roman" w:cs="Times New Roman"/>
+                <w:sz w:val="24"/>
+                <w:szCs w:val="24"/>
+              </w:rPr>
+              <w:t>Performance measure</w:t>
+            </w:r>
+          </w:p>
+        </w:tc>
+        <w:tc>
+          <w:tcPr>
+            <w:tcW w:w="1032" w:type="pct"/>
+          </w:tcPr>
+          <w:p>
+            <w:pPr>
+              <w:jc w:val="both"/>
+              <w:rPr>
+                <w:rFonts w:ascii="Times New Roman" w:hAnsi="Times New Roman" w:cs="Times New Roman"/>
+                <w:sz w:val="24"/>
+                <w:szCs w:val="24"/>
+              </w:rPr>
+            </w:pPr>
+            <w:r>
+              <w:rPr>
+                <w:rFonts w:ascii="Times New Roman" w:hAnsi="Times New Roman" w:cs="Times New Roman"/>
+                <w:sz w:val="24"/>
+                <w:szCs w:val="24"/>
+              </w:rPr>
+              <w:t>Study results</w:t>
+            </w:r>
+          </w:p>
+        </w:tc>
+        <w:tc>
+          <w:tcPr>
+            <w:tcW w:w="900" w:type="pct"/>
+          </w:tcPr>
+          <w:p>
+            <w:pPr>
+              <w:jc w:val="both"/>
+              <w:rPr>
+                <w:rFonts w:ascii="Times New Roman" w:hAnsi="Times New Roman" w:cs="Times New Roman"/>
+                <w:sz w:val="24"/>
+                <w:szCs w:val="24"/>
+              </w:rPr>
+            </w:pPr>
+            <w:r>
+              <w:rPr>
+                <w:rFonts w:ascii="Times New Roman" w:hAnsi="Times New Roman" w:cs="Times New Roman"/>
+                <w:sz w:val="24"/>
+                <w:szCs w:val="24"/>
+              </w:rPr>
+              <w:t>Our results</w:t>
+            </w:r>
+          </w:p>
+        </w:tc>
+      </w:tr>
+      <w:tr>
+        <w:tc>
+          <w:tcPr>
+            <w:tcW w:w="1445" w:type="pct"/>
+            <w:vMerge w:val="restart"/>
+          </w:tcPr>
+          <w:p>
+            <w:pPr>
+              <w:jc w:val="both"/>
+              <w:rPr>
+                <w:rFonts w:ascii="Times New Roman" w:hAnsi="Times New Roman" w:cs="Times New Roman"/>
+                <w:sz w:val="24"/>
+                <w:szCs w:val="24"/>
+              </w:rPr>
+            </w:pPr>
+            <w:r>
+              <w:rPr>
+                <w:rFonts w:ascii="Times New Roman" w:hAnsi="Times New Roman" w:cs="Times New Roman"/>
+                <w:sz w:val="24"/>
+                <w:szCs w:val="24"/>
+              </w:rPr>
+              <w:t>Decision trees</w:t>
+            </w:r>
+          </w:p>
+        </w:tc>
+        <w:tc>
+          <w:tcPr>
+            <w:tcW w:w="1623" w:type="pct"/>
+          </w:tcPr>
+          <w:p>
+            <w:pPr>
+              <w:jc w:val="both"/>
+              <w:rPr>
+                <w:rFonts w:ascii="Times New Roman" w:hAnsi="Times New Roman" w:cs="Times New Roman"/>
+                <w:sz w:val="24"/>
+                <w:szCs w:val="24"/>
+              </w:rPr>
+            </w:pPr>
+            <w:r>
+              <w:rPr>
+                <w:rFonts w:ascii="Times New Roman" w:hAnsi="Times New Roman" w:cs="Times New Roman"/>
+                <w:sz w:val="24"/>
+                <w:szCs w:val="24"/>
+              </w:rPr>
+              <w:t>Accuracy</w:t>
+            </w:r>
+          </w:p>
+        </w:tc>
+        <w:tc>
+          <w:tcPr>
+            <w:tcW w:w="1032" w:type="pct"/>
+          </w:tcPr>
+          <w:p>
+            <w:pPr>
+              <w:jc w:val="both"/>
+              <w:rPr>
+                <w:rFonts w:ascii="Times New Roman" w:hAnsi="Times New Roman" w:cs="Times New Roman"/>
+                <w:sz w:val="24"/>
+                <w:szCs w:val="24"/>
+              </w:rPr>
+            </w:pPr>
+            <w:r>
+              <w:rPr>
+                <w:rFonts w:ascii="Times New Roman" w:hAnsi="Times New Roman" w:cs="Times New Roman"/>
+                <w:sz w:val="24"/>
+                <w:szCs w:val="24"/>
+              </w:rPr>
+              <w:t>79.3</w:t>
+            </w:r>
+          </w:p>
+        </w:tc>
+        <w:tc>
+          <w:tcPr>
+            <w:tcW w:w="900" w:type="pct"/>
+          </w:tcPr>
+          <w:p>
+            <w:pPr>
+              <w:jc w:val="both"/>
+              <w:rPr>
+                <w:rFonts w:ascii="Times New Roman" w:hAnsi="Times New Roman" w:cs="Times New Roman"/>
+                <w:sz w:val="24"/>
+                <w:szCs w:val="24"/>
+              </w:rPr>
+            </w:pPr>
+            <w:r>
+              <w:rPr>
+                <w:rFonts w:ascii="Times New Roman" w:hAnsi="Times New Roman" w:cs="Times New Roman"/>
+                <w:sz w:val="24"/>
+                <w:szCs w:val="24"/>
+              </w:rPr>
+              <w:t>80</w:t>
+            </w:r>
+            <w:r>
+              <w:rPr>
+                <w:rFonts w:ascii="Times New Roman" w:hAnsi="Times New Roman" w:cs="Times New Roman"/>
+                <w:sz w:val="24"/>
+                <w:szCs w:val="24"/>
+              </w:rPr>
+              <w:t>.</w:t>
+            </w:r>
+            <w:r>
+              <w:rPr>
+                <w:rFonts w:ascii="Times New Roman" w:hAnsi="Times New Roman" w:cs="Times New Roman"/>
+                <w:sz w:val="24"/>
+                <w:szCs w:val="24"/>
+              </w:rPr>
+              <w:t>32</w:t>
+            </w:r>
+          </w:p>
+        </w:tc>
+      </w:tr>
+      <w:tr>
+        <w:tc>
+          <w:tcPr>
+            <w:tcW w:w="1445" w:type="pct"/>
+            <w:vMerge/>
+          </w:tcPr>
+          <w:p>
+            <w:pPr>
+              <w:jc w:val="both"/>
+              <w:rPr>
+                <w:rFonts w:ascii="Times New Roman" w:hAnsi="Times New Roman" w:cs="Times New Roman"/>
+                <w:sz w:val="24"/>
+                <w:szCs w:val="24"/>
+              </w:rPr>
+            </w:pPr>
+          </w:p>
+        </w:tc>
+        <w:tc>
+          <w:tcPr>
+            <w:tcW w:w="1623" w:type="pct"/>
+          </w:tcPr>
+          <w:p>
+            <w:pPr>
+              <w:jc w:val="both"/>
+              <w:rPr>
+                <w:rFonts w:ascii="Times New Roman" w:hAnsi="Times New Roman" w:cs="Times New Roman"/>
+                <w:sz w:val="24"/>
+                <w:szCs w:val="24"/>
+              </w:rPr>
+            </w:pPr>
+            <w:r>
+              <w:rPr>
+                <w:rFonts w:ascii="Times New Roman" w:hAnsi="Times New Roman" w:cs="Times New Roman"/>
+                <w:sz w:val="24"/>
+                <w:szCs w:val="24"/>
+              </w:rPr>
+              <w:t>Sensitivity</w:t>
+            </w:r>
+          </w:p>
+        </w:tc>
+        <w:tc>
+          <w:tcPr>
+            <w:tcW w:w="1032" w:type="pct"/>
+          </w:tcPr>
+          <w:p>
+            <w:pPr>
+              <w:jc w:val="both"/>
+              <w:rPr>
+                <w:rFonts w:ascii="Times New Roman" w:hAnsi="Times New Roman" w:cs="Times New Roman"/>
+                <w:sz w:val="24"/>
+                <w:szCs w:val="24"/>
+              </w:rPr>
+            </w:pPr>
+            <w:r>
+              <w:rPr>
+                <w:rFonts w:ascii="Times New Roman" w:hAnsi="Times New Roman" w:cs="Times New Roman"/>
+                <w:sz w:val="24"/>
+                <w:szCs w:val="24"/>
+              </w:rPr>
+              <w:t>81.7</w:t>
+            </w:r>
+          </w:p>
+        </w:tc>
+        <w:tc>
+          <w:tcPr>
+            <w:tcW w:w="900" w:type="pct"/>
+          </w:tcPr>
+          <w:p>
+            <w:pPr>
+              <w:jc w:val="both"/>
+              <w:rPr>
+                <w:rFonts w:ascii="Times New Roman" w:hAnsi="Times New Roman" w:cs="Times New Roman"/>
+                <w:sz w:val="24"/>
+                <w:szCs w:val="24"/>
+              </w:rPr>
+            </w:pPr>
+            <w:r>
+              <w:rPr>
+                <w:rFonts w:ascii="Times New Roman" w:hAnsi="Times New Roman" w:cs="Times New Roman"/>
+                <w:sz w:val="24"/>
+                <w:szCs w:val="24"/>
+              </w:rPr>
+              <w:t>92</w:t>
+            </w:r>
+            <w:r>
+              <w:rPr>
+                <w:rFonts w:ascii="Times New Roman" w:hAnsi="Times New Roman" w:cs="Times New Roman"/>
+                <w:sz w:val="24"/>
+                <w:szCs w:val="24"/>
+              </w:rPr>
+              <w:t>.</w:t>
+            </w:r>
+            <w:r>
+              <w:rPr>
+                <w:rFonts w:ascii="Times New Roman" w:hAnsi="Times New Roman" w:cs="Times New Roman"/>
+                <w:sz w:val="24"/>
+                <w:szCs w:val="24"/>
+              </w:rPr>
+              <w:t>75</w:t>
+            </w:r>
+          </w:p>
+        </w:tc>
+      </w:tr>
+      <w:tr>
+        <w:tc>
+          <w:tcPr>
+            <w:tcW w:w="1445" w:type="pct"/>
+            <w:vMerge/>
+          </w:tcPr>
+          <w:p>
+            <w:pPr>
+              <w:jc w:val="both"/>
+              <w:rPr>
+                <w:rFonts w:ascii="Times New Roman" w:hAnsi="Times New Roman" w:cs="Times New Roman"/>
+                <w:sz w:val="24"/>
+                <w:szCs w:val="24"/>
+              </w:rPr>
+            </w:pPr>
+          </w:p>
+        </w:tc>
+        <w:tc>
+          <w:tcPr>
+            <w:tcW w:w="1623" w:type="pct"/>
+          </w:tcPr>
+          <w:p>
+            <w:pPr>
+              <w:jc w:val="both"/>
+              <w:rPr>
+                <w:rFonts w:ascii="Times New Roman" w:hAnsi="Times New Roman" w:cs="Times New Roman"/>
+                <w:sz w:val="24"/>
+                <w:szCs w:val="24"/>
+              </w:rPr>
+            </w:pPr>
+            <w:r>
+              <w:rPr>
+                <w:rFonts w:ascii="Times New Roman" w:hAnsi="Times New Roman" w:cs="Times New Roman"/>
+                <w:sz w:val="24"/>
+                <w:szCs w:val="24"/>
+              </w:rPr>
+              <w:t>Specificity</w:t>
+            </w:r>
+          </w:p>
+        </w:tc>
+        <w:tc>
+          <w:tcPr>
+            <w:tcW w:w="1032" w:type="pct"/>
+          </w:tcPr>
+          <w:p>
+            <w:pPr>
+              <w:jc w:val="both"/>
+              <w:rPr>
+                <w:rFonts w:ascii="Times New Roman" w:hAnsi="Times New Roman" w:cs="Times New Roman"/>
+                <w:sz w:val="24"/>
+                <w:szCs w:val="24"/>
+              </w:rPr>
+            </w:pPr>
+            <w:r>
+              <w:rPr>
+                <w:rFonts w:ascii="Times New Roman" w:hAnsi="Times New Roman" w:cs="Times New Roman"/>
+                <w:sz w:val="24"/>
+                <w:szCs w:val="24"/>
+              </w:rPr>
+              <w:t>76</w:t>
+            </w:r>
+          </w:p>
+        </w:tc>
+        <w:tc>
+          <w:tcPr>
+            <w:tcW w:w="900" w:type="pct"/>
+          </w:tcPr>
+          <w:p>
+            <w:pPr>
+              <w:jc w:val="both"/>
+              <w:rPr>
+                <w:rFonts w:ascii="Times New Roman" w:hAnsi="Times New Roman" w:cs="Times New Roman"/>
+                <w:sz w:val="24"/>
+                <w:szCs w:val="24"/>
+              </w:rPr>
+            </w:pPr>
+            <w:r>
+              <w:rPr>
+                <w:rFonts w:ascii="Times New Roman" w:hAnsi="Times New Roman" w:cs="Times New Roman"/>
+                <w:sz w:val="24"/>
+                <w:szCs w:val="24"/>
+              </w:rPr>
+              <w:t>64</w:t>
+            </w:r>
+            <w:r>
+              <w:rPr>
+                <w:rFonts w:ascii="Times New Roman" w:hAnsi="Times New Roman" w:cs="Times New Roman"/>
+                <w:sz w:val="24"/>
+                <w:szCs w:val="24"/>
+              </w:rPr>
+              <w:t>.</w:t>
+            </w:r>
+            <w:r>
+              <w:rPr>
+                <w:rFonts w:ascii="Times New Roman" w:hAnsi="Times New Roman" w:cs="Times New Roman"/>
+                <w:sz w:val="24"/>
+                <w:szCs w:val="24"/>
+              </w:rPr>
+              <w:t>15</w:t>
+            </w:r>
+          </w:p>
+        </w:tc>
+      </w:tr>
+      <w:tr>
+        <w:tc>
+          <w:tcPr>
+            <w:tcW w:w="1445" w:type="pct"/>
+            <w:vMerge/>
+          </w:tcPr>
+          <w:p>
+            <w:pPr>
+              <w:jc w:val="both"/>
+              <w:rPr>
+                <w:rFonts w:ascii="Times New Roman" w:hAnsi="Times New Roman" w:cs="Times New Roman"/>
+                <w:sz w:val="24"/>
+                <w:szCs w:val="24"/>
+              </w:rPr>
+            </w:pPr>
+          </w:p>
+        </w:tc>
+        <w:tc>
+          <w:tcPr>
+            <w:tcW w:w="1623" w:type="pct"/>
+          </w:tcPr>
+          <w:p>
+            <w:pPr>
+              <w:jc w:val="both"/>
+              <w:rPr>
+                <w:rFonts w:ascii="Times New Roman" w:hAnsi="Times New Roman" w:cs="Times New Roman"/>
+                <w:sz w:val="24"/>
+                <w:szCs w:val="24"/>
+              </w:rPr>
+            </w:pPr>
+            <w:r>
+              <w:rPr>
+                <w:rFonts w:ascii="Times New Roman" w:hAnsi="Times New Roman" w:cs="Times New Roman"/>
+                <w:sz w:val="24"/>
+                <w:szCs w:val="24"/>
+              </w:rPr>
+              <w:t>Error rate</w:t>
+            </w:r>
+          </w:p>
+        </w:tc>
+        <w:tc>
+          <w:tcPr>
+            <w:tcW w:w="1032" w:type="pct"/>
+          </w:tcPr>
+          <w:p>
+            <w:pPr>
+              <w:jc w:val="both"/>
+              <w:rPr>
+                <w:rFonts w:ascii="Times New Roman" w:hAnsi="Times New Roman" w:cs="Times New Roman"/>
+                <w:sz w:val="24"/>
+                <w:szCs w:val="24"/>
+              </w:rPr>
+            </w:pPr>
+            <w:r>
+              <w:rPr>
+                <w:rFonts w:ascii="Times New Roman" w:hAnsi="Times New Roman" w:cs="Times New Roman"/>
+                <w:sz w:val="24"/>
+                <w:szCs w:val="24"/>
+              </w:rPr>
+              <w:t>0.</w:t>
+            </w:r>
+            <w:r>
+              <w:rPr>
+                <w:rFonts w:ascii="Times New Roman" w:hAnsi="Times New Roman" w:cs="Times New Roman"/>
+                <w:sz w:val="24"/>
+                <w:szCs w:val="24"/>
+              </w:rPr>
+              <w:t>21</w:t>
+            </w:r>
+          </w:p>
+        </w:tc>
+        <w:tc>
+          <w:tcPr>
+            <w:tcW w:w="900" w:type="pct"/>
+          </w:tcPr>
+          <w:p>
+            <w:pPr>
+              <w:jc w:val="both"/>
+              <w:rPr>
+                <w:rFonts w:ascii="Times New Roman" w:hAnsi="Times New Roman" w:cs="Times New Roman"/>
+                <w:sz w:val="24"/>
+                <w:szCs w:val="24"/>
+              </w:rPr>
+            </w:pPr>
+            <w:r>
+              <w:rPr>
+                <w:rFonts w:ascii="Times New Roman" w:hAnsi="Times New Roman" w:cs="Times New Roman"/>
+                <w:sz w:val="24"/>
+                <w:szCs w:val="24"/>
+              </w:rPr>
+              <w:t>0.2459</w:t>
+            </w:r>
+          </w:p>
+        </w:tc>
+      </w:tr>
+      <w:tr>
+        <w:tc>
+          <w:tcPr>
+            <w:tcW w:w="1445" w:type="pct"/>
+            <w:vMerge/>
+          </w:tcPr>
+          <w:p>
+            <w:pPr>
+              <w:jc w:val="both"/>
+              <w:rPr>
+                <w:rFonts w:ascii="Times New Roman" w:hAnsi="Times New Roman" w:cs="Times New Roman"/>
+                <w:sz w:val="24"/>
+                <w:szCs w:val="24"/>
+              </w:rPr>
+            </w:pPr>
+          </w:p>
+        </w:tc>
+        <w:tc>
+          <w:tcPr>
+            <w:tcW w:w="1623" w:type="pct"/>
+          </w:tcPr>
+          <w:p>
+            <w:pPr>
+              <w:jc w:val="both"/>
+              <w:rPr>
+                <w:rFonts w:ascii="Times New Roman" w:hAnsi="Times New Roman" w:cs="Times New Roman"/>
+                <w:sz w:val="24"/>
+                <w:szCs w:val="24"/>
+              </w:rPr>
+            </w:pPr>
+            <w:r>
+              <w:rPr>
+                <w:rFonts w:ascii="Times New Roman" w:hAnsi="Times New Roman" w:cs="Times New Roman"/>
+                <w:sz w:val="24"/>
+                <w:szCs w:val="24"/>
+              </w:rPr>
+              <w:t>Area under the Curve</w:t>
+            </w:r>
+          </w:p>
+        </w:tc>
+        <w:tc>
+          <w:tcPr>
+            <w:tcW w:w="1032" w:type="pct"/>
+          </w:tcPr>
+          <w:p>
+            <w:pPr>
+              <w:jc w:val="both"/>
+              <w:rPr>
+                <w:rFonts w:ascii="Times New Roman" w:hAnsi="Times New Roman" w:cs="Times New Roman"/>
+                <w:sz w:val="24"/>
+                <w:szCs w:val="24"/>
+              </w:rPr>
+            </w:pPr>
+          </w:p>
+        </w:tc>
+        <w:tc>
+          <w:tcPr>
+            <w:tcW w:w="900" w:type="pct"/>
+          </w:tcPr>
+          <w:p>
+            <w:pPr>
+              <w:jc w:val="both"/>
+              <w:rPr>
+                <w:rFonts w:ascii="Times New Roman" w:hAnsi="Times New Roman" w:cs="Times New Roman"/>
+                <w:sz w:val="24"/>
+                <w:szCs w:val="24"/>
+              </w:rPr>
+            </w:pPr>
+            <w:r>
+              <w:rPr>
+                <w:rFonts w:ascii="Times New Roman" w:hAnsi="Times New Roman" w:cs="Times New Roman"/>
+                <w:sz w:val="24"/>
+                <w:szCs w:val="24"/>
+              </w:rPr>
+              <w:t>0.7798</w:t>
+            </w:r>
+          </w:p>
+        </w:tc>
+      </w:tr>
+      <w:tr>
+        <w:tc>
+          <w:tcPr>
+            <w:tcW w:w="1445" w:type="pct"/>
+            <w:vMerge w:val="restart"/>
+          </w:tcPr>
+          <w:p>
+            <w:pPr>
+              <w:jc w:val="both"/>
+              <w:rPr>
+                <w:rFonts w:ascii="Times New Roman" w:hAnsi="Times New Roman" w:cs="Times New Roman"/>
+                <w:sz w:val="24"/>
+                <w:szCs w:val="24"/>
+              </w:rPr>
+            </w:pPr>
+            <w:r>
+              <w:rPr>
+                <w:rFonts w:ascii="Times New Roman" w:hAnsi="Times New Roman" w:cs="Times New Roman"/>
+                <w:sz w:val="24"/>
+                <w:szCs w:val="24"/>
+              </w:rPr>
+              <w:t>Neural networks</w:t>
+            </w:r>
+          </w:p>
+        </w:tc>
+        <w:tc>
+          <w:tcPr>
+            <w:tcW w:w="1623" w:type="pct"/>
+          </w:tcPr>
+          <w:p>
+            <w:pPr>
+              <w:jc w:val="both"/>
+              <w:rPr>
+                <w:rFonts w:ascii="Times New Roman" w:hAnsi="Times New Roman" w:cs="Times New Roman"/>
+                <w:sz w:val="24"/>
+                <w:szCs w:val="24"/>
+              </w:rPr>
+            </w:pPr>
+            <w:r>
+              <w:rPr>
+                <w:rFonts w:ascii="Times New Roman" w:hAnsi="Times New Roman" w:cs="Times New Roman"/>
+                <w:sz w:val="24"/>
+                <w:szCs w:val="24"/>
+              </w:rPr>
+              <w:t>Accuracy</w:t>
+            </w:r>
+          </w:p>
+        </w:tc>
+        <w:tc>
+          <w:tcPr>
+            <w:tcW w:w="1032" w:type="pct"/>
+          </w:tcPr>
+          <w:p>
+            <w:pPr>
+              <w:jc w:val="both"/>
+              <w:rPr>
+                <w:rFonts w:ascii="Times New Roman" w:hAnsi="Times New Roman" w:cs="Times New Roman"/>
+                <w:sz w:val="24"/>
+                <w:szCs w:val="24"/>
+              </w:rPr>
+            </w:pPr>
+            <w:r>
+              <w:rPr>
+                <w:rFonts w:ascii="Times New Roman" w:hAnsi="Times New Roman" w:cs="Times New Roman"/>
+                <w:sz w:val="24"/>
+                <w:szCs w:val="24"/>
+              </w:rPr>
+              <w:t>80.2</w:t>
+            </w:r>
+          </w:p>
+        </w:tc>
+        <w:tc>
+          <w:tcPr>
+            <w:tcW w:w="900" w:type="pct"/>
+          </w:tcPr>
+          <w:p>
+            <w:pPr>
+              <w:jc w:val="both"/>
+              <w:rPr>
+                <w:rFonts w:ascii="Times New Roman" w:hAnsi="Times New Roman" w:cs="Times New Roman"/>
+                <w:sz w:val="24"/>
+                <w:szCs w:val="24"/>
+              </w:rPr>
+            </w:pPr>
+            <w:r>
+              <w:rPr>
+                <w:rFonts w:ascii="Times New Roman" w:hAnsi="Times New Roman" w:cs="Times New Roman"/>
+                <w:sz w:val="24"/>
+                <w:szCs w:val="24"/>
+              </w:rPr>
+              <w:t>66</w:t>
+            </w:r>
+            <w:r>
+              <w:rPr>
+                <w:rFonts w:ascii="Times New Roman" w:hAnsi="Times New Roman" w:cs="Times New Roman"/>
+                <w:sz w:val="24"/>
+                <w:szCs w:val="24"/>
+              </w:rPr>
+              <w:t>.</w:t>
+            </w:r>
+            <w:r>
+              <w:rPr>
+                <w:rFonts w:ascii="Times New Roman" w:hAnsi="Times New Roman" w:cs="Times New Roman"/>
+                <w:sz w:val="24"/>
+                <w:szCs w:val="24"/>
+              </w:rPr>
+              <w:t>39</w:t>
+            </w:r>
+          </w:p>
+        </w:tc>
+      </w:tr>
+      <w:tr>
+        <w:tc>
+          <w:tcPr>
+            <w:tcW w:w="1445" w:type="pct"/>
+            <w:vMerge/>
+          </w:tcPr>
+          <w:p>
+            <w:pPr>
+              <w:jc w:val="both"/>
+              <w:rPr>
+                <w:rFonts w:ascii="Times New Roman" w:hAnsi="Times New Roman" w:cs="Times New Roman"/>
+                <w:sz w:val="24"/>
+                <w:szCs w:val="24"/>
+              </w:rPr>
+            </w:pPr>
+          </w:p>
+        </w:tc>
+        <w:tc>
+          <w:tcPr>
+            <w:tcW w:w="1623" w:type="pct"/>
+          </w:tcPr>
+          <w:p>
+            <w:pPr>
+              <w:jc w:val="both"/>
+              <w:rPr>
+                <w:rFonts w:ascii="Times New Roman" w:hAnsi="Times New Roman" w:cs="Times New Roman"/>
+                <w:sz w:val="24"/>
+                <w:szCs w:val="24"/>
+              </w:rPr>
+            </w:pPr>
+            <w:r>
+              <w:rPr>
+                <w:rFonts w:ascii="Times New Roman" w:hAnsi="Times New Roman" w:cs="Times New Roman"/>
+                <w:sz w:val="24"/>
+                <w:szCs w:val="24"/>
+              </w:rPr>
+              <w:t>Sensitivity</w:t>
+            </w:r>
+          </w:p>
+        </w:tc>
+        <w:tc>
+          <w:tcPr>
+            <w:tcW w:w="1032" w:type="pct"/>
+          </w:tcPr>
+          <w:p>
+            <w:pPr>
+              <w:jc w:val="both"/>
+              <w:rPr>
+                <w:rFonts w:ascii="Times New Roman" w:hAnsi="Times New Roman" w:cs="Times New Roman"/>
+                <w:sz w:val="24"/>
+                <w:szCs w:val="24"/>
+              </w:rPr>
+            </w:pPr>
+            <w:r>
+              <w:rPr>
+                <w:rFonts w:ascii="Times New Roman" w:hAnsi="Times New Roman" w:cs="Times New Roman"/>
+                <w:sz w:val="24"/>
+                <w:szCs w:val="24"/>
+              </w:rPr>
+              <w:t>81.1</w:t>
+            </w:r>
+          </w:p>
+        </w:tc>
+        <w:tc>
+          <w:tcPr>
+            <w:tcW w:w="900" w:type="pct"/>
+          </w:tcPr>
+          <w:p>
+            <w:pPr>
+              <w:jc w:val="both"/>
+              <w:rPr>
+                <w:rFonts w:ascii="Times New Roman" w:hAnsi="Times New Roman" w:cs="Times New Roman"/>
+                <w:sz w:val="24"/>
+                <w:szCs w:val="24"/>
+              </w:rPr>
+            </w:pPr>
+            <w:r>
+              <w:rPr>
+                <w:rFonts w:ascii="Times New Roman" w:hAnsi="Times New Roman" w:cs="Times New Roman"/>
+                <w:sz w:val="24"/>
+                <w:szCs w:val="24"/>
+              </w:rPr>
+              <w:t>69</w:t>
+            </w:r>
+            <w:r>
+              <w:rPr>
+                <w:rFonts w:ascii="Times New Roman" w:hAnsi="Times New Roman" w:cs="Times New Roman"/>
+                <w:sz w:val="24"/>
+                <w:szCs w:val="24"/>
+              </w:rPr>
+              <w:t>.</w:t>
+            </w:r>
+            <w:r>
+              <w:rPr>
+                <w:rFonts w:ascii="Times New Roman" w:hAnsi="Times New Roman" w:cs="Times New Roman"/>
+                <w:sz w:val="24"/>
+                <w:szCs w:val="24"/>
+              </w:rPr>
+              <w:t>56</w:t>
+            </w:r>
+          </w:p>
+        </w:tc>
+      </w:tr>
+      <w:tr>
+        <w:tc>
+          <w:tcPr>
+            <w:tcW w:w="1445" w:type="pct"/>
+            <w:vMerge/>
+          </w:tcPr>
+          <w:p>
+            <w:pPr>
+              <w:jc w:val="both"/>
+              <w:rPr>
+                <w:rFonts w:ascii="Times New Roman" w:hAnsi="Times New Roman" w:cs="Times New Roman"/>
+                <w:sz w:val="24"/>
+                <w:szCs w:val="24"/>
+              </w:rPr>
+            </w:pPr>
+          </w:p>
+        </w:tc>
+        <w:tc>
+          <w:tcPr>
+            <w:tcW w:w="1623" w:type="pct"/>
+          </w:tcPr>
+          <w:p>
+            <w:pPr>
+              <w:jc w:val="both"/>
+              <w:rPr>
+                <w:rFonts w:ascii="Times New Roman" w:hAnsi="Times New Roman" w:cs="Times New Roman"/>
+                <w:sz w:val="24"/>
+                <w:szCs w:val="24"/>
+              </w:rPr>
+            </w:pPr>
+            <w:r>
+              <w:rPr>
+                <w:rFonts w:ascii="Times New Roman" w:hAnsi="Times New Roman" w:cs="Times New Roman"/>
+                <w:sz w:val="24"/>
+                <w:szCs w:val="24"/>
+              </w:rPr>
+              <w:t>Specificity</w:t>
+            </w:r>
+          </w:p>
+        </w:tc>
+        <w:tc>
+          <w:tcPr>
+            <w:tcW w:w="1032" w:type="pct"/>
+          </w:tcPr>
+          <w:p>
+            <w:pPr>
+              <w:jc w:val="both"/>
+              <w:rPr>
+                <w:rFonts w:ascii="Times New Roman" w:hAnsi="Times New Roman" w:cs="Times New Roman"/>
+                <w:sz w:val="24"/>
+                <w:szCs w:val="24"/>
+              </w:rPr>
+            </w:pPr>
+            <w:r>
+              <w:rPr>
+                <w:rFonts w:ascii="Times New Roman" w:hAnsi="Times New Roman" w:cs="Times New Roman"/>
+                <w:sz w:val="24"/>
+                <w:szCs w:val="24"/>
+              </w:rPr>
+              <w:t>78.7</w:t>
+            </w:r>
+          </w:p>
+        </w:tc>
+        <w:tc>
+          <w:tcPr>
+            <w:tcW w:w="900" w:type="pct"/>
+          </w:tcPr>
+          <w:p>
+            <w:pPr>
+              <w:jc w:val="both"/>
+              <w:rPr>
+                <w:rFonts w:ascii="Times New Roman" w:hAnsi="Times New Roman" w:cs="Times New Roman"/>
+                <w:sz w:val="24"/>
+                <w:szCs w:val="24"/>
+              </w:rPr>
+            </w:pPr>
+            <w:r>
+              <w:rPr>
+                <w:rFonts w:ascii="Times New Roman" w:hAnsi="Times New Roman" w:cs="Times New Roman"/>
+                <w:sz w:val="24"/>
+                <w:szCs w:val="24"/>
+              </w:rPr>
+              <w:t>54</w:t>
+            </w:r>
+            <w:r>
+              <w:rPr>
+                <w:rFonts w:ascii="Times New Roman" w:hAnsi="Times New Roman" w:cs="Times New Roman"/>
+                <w:sz w:val="24"/>
+                <w:szCs w:val="24"/>
+              </w:rPr>
+              <w:t>.</w:t>
+            </w:r>
+            <w:r>
+              <w:rPr>
+                <w:rFonts w:ascii="Times New Roman" w:hAnsi="Times New Roman" w:cs="Times New Roman"/>
+                <w:sz w:val="24"/>
+                <w:szCs w:val="24"/>
+              </w:rPr>
+              <w:t>7</w:t>
+            </w:r>
+          </w:p>
+        </w:tc>
+      </w:tr>
+      <w:tr>
+        <w:tc>
+          <w:tcPr>
+            <w:tcW w:w="1445" w:type="pct"/>
+            <w:vMerge/>
+          </w:tcPr>
+          <w:p>
+            <w:pPr>
+              <w:jc w:val="both"/>
+              <w:rPr>
+                <w:rFonts w:ascii="Times New Roman" w:hAnsi="Times New Roman" w:cs="Times New Roman"/>
+                <w:sz w:val="24"/>
+                <w:szCs w:val="24"/>
+              </w:rPr>
+            </w:pPr>
+          </w:p>
+        </w:tc>
+        <w:tc>
+          <w:tcPr>
+            <w:tcW w:w="1623" w:type="pct"/>
+          </w:tcPr>
+          <w:p>
+            <w:pPr>
+              <w:jc w:val="both"/>
+              <w:rPr>
+                <w:rFonts w:ascii="Times New Roman" w:hAnsi="Times New Roman" w:cs="Times New Roman"/>
+                <w:sz w:val="24"/>
+                <w:szCs w:val="24"/>
+              </w:rPr>
+            </w:pPr>
+            <w:r>
+              <w:rPr>
+                <w:rFonts w:ascii="Times New Roman" w:hAnsi="Times New Roman" w:cs="Times New Roman"/>
+                <w:sz w:val="24"/>
+                <w:szCs w:val="24"/>
+              </w:rPr>
+              <w:t>Error rate</w:t>
+            </w:r>
+          </w:p>
+        </w:tc>
+        <w:tc>
+          <w:tcPr>
+            <w:tcW w:w="1032" w:type="pct"/>
+          </w:tcPr>
+          <w:p>
+            <w:pPr>
+              <w:jc w:val="both"/>
+              <w:rPr>
+                <w:rFonts w:ascii="Times New Roman" w:hAnsi="Times New Roman" w:cs="Times New Roman"/>
+                <w:sz w:val="24"/>
+                <w:szCs w:val="24"/>
+              </w:rPr>
+            </w:pPr>
+            <w:r>
+              <w:rPr>
+                <w:rFonts w:ascii="Times New Roman" w:hAnsi="Times New Roman" w:cs="Times New Roman"/>
+                <w:sz w:val="24"/>
+                <w:szCs w:val="24"/>
+              </w:rPr>
+              <w:t>0.</w:t>
+            </w:r>
+            <w:r>
+              <w:rPr>
+                <w:rFonts w:ascii="Times New Roman" w:hAnsi="Times New Roman" w:cs="Times New Roman"/>
+                <w:sz w:val="24"/>
+                <w:szCs w:val="24"/>
+              </w:rPr>
+              <w:t>198</w:t>
+            </w:r>
+          </w:p>
+        </w:tc>
+        <w:tc>
+          <w:tcPr>
+            <w:tcW w:w="900" w:type="pct"/>
+          </w:tcPr>
+          <w:p>
+            <w:pPr>
+              <w:jc w:val="both"/>
+              <w:rPr>
+                <w:rFonts w:ascii="Times New Roman" w:hAnsi="Times New Roman" w:cs="Times New Roman"/>
+                <w:sz w:val="24"/>
+                <w:szCs w:val="24"/>
+              </w:rPr>
+            </w:pPr>
+            <w:r>
+              <w:rPr>
+                <w:rFonts w:ascii="Times New Roman" w:hAnsi="Times New Roman" w:cs="Times New Roman"/>
+                <w:sz w:val="24"/>
+                <w:szCs w:val="24"/>
+              </w:rPr>
+              <w:t>0.3442</w:t>
+            </w:r>
+          </w:p>
+        </w:tc>
+      </w:tr>
+      <w:tr>
+        <w:tc>
+          <w:tcPr>
+            <w:tcW w:w="1445" w:type="pct"/>
+            <w:vMerge/>
+          </w:tcPr>
+          <w:p>
+            <w:pPr>
+              <w:jc w:val="both"/>
+              <w:rPr>
+                <w:rFonts w:ascii="Times New Roman" w:hAnsi="Times New Roman" w:cs="Times New Roman"/>
+                <w:sz w:val="24"/>
+                <w:szCs w:val="24"/>
+              </w:rPr>
+            </w:pPr>
+          </w:p>
+        </w:tc>
+        <w:tc>
+          <w:tcPr>
+            <w:tcW w:w="1623" w:type="pct"/>
+          </w:tcPr>
+          <w:p>
+            <w:pPr>
+              <w:jc w:val="both"/>
+              <w:rPr>
+                <w:rFonts w:ascii="Times New Roman" w:hAnsi="Times New Roman" w:cs="Times New Roman"/>
+                <w:sz w:val="24"/>
+                <w:szCs w:val="24"/>
+              </w:rPr>
+            </w:pPr>
+            <w:r>
+              <w:rPr>
+                <w:rFonts w:ascii="Times New Roman" w:hAnsi="Times New Roman" w:cs="Times New Roman"/>
+                <w:sz w:val="24"/>
+                <w:szCs w:val="24"/>
+              </w:rPr>
+              <w:t>Area under the Curve</w:t>
+            </w:r>
+          </w:p>
+        </w:tc>
+        <w:tc>
+          <w:tcPr>
+            <w:tcW w:w="1032" w:type="pct"/>
+          </w:tcPr>
+          <w:p>
+            <w:pPr>
+              <w:jc w:val="both"/>
+              <w:rPr>
+                <w:rFonts w:ascii="Times New Roman" w:hAnsi="Times New Roman" w:cs="Times New Roman"/>
+                <w:sz w:val="24"/>
+                <w:szCs w:val="24"/>
+              </w:rPr>
+            </w:pPr>
+          </w:p>
+        </w:tc>
+        <w:tc>
+          <w:tcPr>
+            <w:tcW w:w="900" w:type="pct"/>
+          </w:tcPr>
+          <w:p>
+            <w:pPr>
+              <w:jc w:val="both"/>
+              <w:rPr>
+                <w:rFonts w:ascii="Times New Roman" w:hAnsi="Times New Roman" w:cs="Times New Roman"/>
+                <w:sz w:val="24"/>
+                <w:szCs w:val="24"/>
+              </w:rPr>
+            </w:pPr>
+            <w:r>
+              <w:rPr>
+                <w:rFonts w:ascii="Times New Roman" w:hAnsi="Times New Roman" w:cs="Times New Roman"/>
+                <w:sz w:val="24"/>
+                <w:szCs w:val="24"/>
+              </w:rPr>
+              <w:t>0.624</w:t>
+            </w:r>
+          </w:p>
+        </w:tc>
+      </w:tr>
+      <w:tr>
+        <w:tc>
+          <w:tcPr>
+            <w:tcW w:w="1445" w:type="pct"/>
+            <w:vMerge w:val="restart"/>
+          </w:tcPr>
+          <w:p>
+            <w:pPr>
+              <w:jc w:val="both"/>
+              <w:rPr>
+                <w:rFonts w:ascii="Times New Roman" w:hAnsi="Times New Roman" w:cs="Times New Roman"/>
+                <w:sz w:val="24"/>
+                <w:szCs w:val="24"/>
+              </w:rPr>
+            </w:pPr>
+            <w:r>
+              <w:rPr>
+                <w:rFonts w:ascii="Times New Roman" w:hAnsi="Times New Roman" w:cs="Times New Roman"/>
+                <w:sz w:val="24"/>
+                <w:szCs w:val="24"/>
+              </w:rPr>
+              <w:t>Logistic regression</w:t>
+            </w:r>
+          </w:p>
+        </w:tc>
+        <w:tc>
+          <w:tcPr>
+            <w:tcW w:w="1623" w:type="pct"/>
+          </w:tcPr>
+          <w:p>
+            <w:pPr>
+              <w:jc w:val="both"/>
+              <w:rPr>
+                <w:rFonts w:ascii="Times New Roman" w:hAnsi="Times New Roman" w:cs="Times New Roman"/>
+                <w:sz w:val="24"/>
+                <w:szCs w:val="24"/>
+              </w:rPr>
+            </w:pPr>
+            <w:r>
+              <w:rPr>
+                <w:rFonts w:ascii="Times New Roman" w:hAnsi="Times New Roman" w:cs="Times New Roman"/>
+                <w:sz w:val="24"/>
+                <w:szCs w:val="24"/>
+              </w:rPr>
+              <w:t>Accuracy</w:t>
+            </w:r>
+          </w:p>
+        </w:tc>
+        <w:tc>
+          <w:tcPr>
+            <w:tcW w:w="1032" w:type="pct"/>
+          </w:tcPr>
+          <w:p>
+            <w:pPr>
+              <w:jc w:val="both"/>
+              <w:rPr>
+                <w:rFonts w:ascii="Times New Roman" w:hAnsi="Times New Roman" w:cs="Times New Roman"/>
+                <w:sz w:val="24"/>
+                <w:szCs w:val="24"/>
+              </w:rPr>
+            </w:pPr>
+            <w:r>
+              <w:rPr>
+                <w:rFonts w:ascii="Times New Roman" w:hAnsi="Times New Roman" w:cs="Times New Roman"/>
+                <w:sz w:val="24"/>
+                <w:szCs w:val="24"/>
+              </w:rPr>
+              <w:t>77.7</w:t>
+            </w:r>
+          </w:p>
+        </w:tc>
+        <w:tc>
+          <w:tcPr>
+            <w:tcW w:w="900" w:type="pct"/>
+          </w:tcPr>
+          <w:p>
+            <w:pPr>
+              <w:jc w:val="both"/>
+              <w:rPr>
+                <w:rFonts w:ascii="Times New Roman" w:hAnsi="Times New Roman" w:cs="Times New Roman"/>
+                <w:sz w:val="24"/>
+                <w:szCs w:val="24"/>
+              </w:rPr>
+            </w:pPr>
+            <w:r>
+              <w:rPr>
+                <w:rFonts w:ascii="Times New Roman" w:hAnsi="Times New Roman" w:cs="Times New Roman"/>
+                <w:sz w:val="24"/>
+                <w:szCs w:val="24"/>
+              </w:rPr>
+              <w:t>84</w:t>
+            </w:r>
+            <w:r>
+              <w:rPr>
+                <w:rFonts w:ascii="Times New Roman" w:hAnsi="Times New Roman" w:cs="Times New Roman"/>
+                <w:sz w:val="24"/>
+                <w:szCs w:val="24"/>
+              </w:rPr>
+              <w:t>.</w:t>
+            </w:r>
+            <w:r>
+              <w:rPr>
+                <w:rFonts w:ascii="Times New Roman" w:hAnsi="Times New Roman" w:cs="Times New Roman"/>
+                <w:sz w:val="24"/>
+                <w:szCs w:val="24"/>
+              </w:rPr>
+              <w:t>4</w:t>
+            </w:r>
+          </w:p>
+        </w:tc>
+      </w:tr>
+      <w:tr>
+        <w:tc>
+          <w:tcPr>
+            <w:tcW w:w="1445" w:type="pct"/>
+            <w:vMerge/>
+          </w:tcPr>
+          <w:p>
+            <w:pPr>
+              <w:jc w:val="both"/>
+              <w:rPr>
+                <w:rFonts w:ascii="Times New Roman" w:hAnsi="Times New Roman" w:cs="Times New Roman"/>
+                <w:sz w:val="24"/>
+                <w:szCs w:val="24"/>
+              </w:rPr>
+            </w:pPr>
+          </w:p>
+        </w:tc>
+        <w:tc>
+          <w:tcPr>
+            <w:tcW w:w="1623" w:type="pct"/>
+          </w:tcPr>
+          <w:p>
+            <w:pPr>
+              <w:jc w:val="both"/>
+              <w:rPr>
+                <w:rFonts w:ascii="Times New Roman" w:hAnsi="Times New Roman" w:cs="Times New Roman"/>
+                <w:sz w:val="24"/>
+                <w:szCs w:val="24"/>
+              </w:rPr>
+            </w:pPr>
+            <w:r>
+              <w:rPr>
+                <w:rFonts w:ascii="Times New Roman" w:hAnsi="Times New Roman" w:cs="Times New Roman"/>
+                <w:sz w:val="24"/>
+                <w:szCs w:val="24"/>
+              </w:rPr>
+              <w:t>Sensitivity</w:t>
+            </w:r>
+          </w:p>
+        </w:tc>
+        <w:tc>
+          <w:tcPr>
+            <w:tcW w:w="1032" w:type="pct"/>
+          </w:tcPr>
+          <w:p>
+            <w:pPr>
+              <w:jc w:val="both"/>
+              <w:rPr>
+                <w:rFonts w:ascii="Times New Roman" w:hAnsi="Times New Roman" w:cs="Times New Roman"/>
+                <w:sz w:val="24"/>
+                <w:szCs w:val="24"/>
+              </w:rPr>
+            </w:pPr>
+            <w:r>
+              <w:rPr>
+                <w:rFonts w:ascii="Times New Roman" w:hAnsi="Times New Roman" w:cs="Times New Roman"/>
+                <w:sz w:val="24"/>
+                <w:szCs w:val="24"/>
+              </w:rPr>
+              <w:t>81.2</w:t>
+            </w:r>
+          </w:p>
+        </w:tc>
+        <w:tc>
+          <w:tcPr>
+            <w:tcW w:w="900" w:type="pct"/>
+          </w:tcPr>
+          <w:p>
+            <w:pPr>
+              <w:jc w:val="both"/>
+              <w:rPr>
+                <w:rFonts w:ascii="Times New Roman" w:hAnsi="Times New Roman" w:cs="Times New Roman"/>
+                <w:sz w:val="24"/>
+                <w:szCs w:val="24"/>
+              </w:rPr>
+            </w:pPr>
+            <w:r>
+              <w:rPr>
+                <w:rFonts w:ascii="Times New Roman" w:hAnsi="Times New Roman" w:cs="Times New Roman"/>
+                <w:sz w:val="24"/>
+                <w:szCs w:val="24"/>
+              </w:rPr>
+              <w:t>82</w:t>
+            </w:r>
+            <w:r>
+              <w:rPr>
+                <w:rFonts w:ascii="Times New Roman" w:hAnsi="Times New Roman" w:cs="Times New Roman"/>
+                <w:sz w:val="24"/>
+                <w:szCs w:val="24"/>
+              </w:rPr>
+              <w:t>.</w:t>
+            </w:r>
+            <w:r>
+              <w:rPr>
+                <w:rFonts w:ascii="Times New Roman" w:hAnsi="Times New Roman" w:cs="Times New Roman"/>
+                <w:sz w:val="24"/>
+                <w:szCs w:val="24"/>
+              </w:rPr>
+              <w:t>6</w:t>
+            </w:r>
+          </w:p>
+        </w:tc>
+      </w:tr>
+      <w:tr>
+        <w:tc>
+          <w:tcPr>
+            <w:tcW w:w="1445" w:type="pct"/>
+            <w:vMerge/>
+          </w:tcPr>
+          <w:p>
+            <w:pPr>
+              <w:jc w:val="both"/>
+              <w:rPr>
+                <w:rFonts w:ascii="Times New Roman" w:hAnsi="Times New Roman" w:cs="Times New Roman"/>
+                <w:sz w:val="24"/>
+                <w:szCs w:val="24"/>
+              </w:rPr>
+            </w:pPr>
+          </w:p>
+        </w:tc>
+        <w:tc>
+          <w:tcPr>
+            <w:tcW w:w="1623" w:type="pct"/>
+          </w:tcPr>
+          <w:p>
+            <w:pPr>
+              <w:jc w:val="both"/>
+              <w:rPr>
+                <w:rFonts w:ascii="Times New Roman" w:hAnsi="Times New Roman" w:cs="Times New Roman"/>
+                <w:sz w:val="24"/>
+                <w:szCs w:val="24"/>
+              </w:rPr>
+            </w:pPr>
+            <w:r>
+              <w:rPr>
+                <w:rFonts w:ascii="Times New Roman" w:hAnsi="Times New Roman" w:cs="Times New Roman"/>
+                <w:sz w:val="24"/>
+                <w:szCs w:val="24"/>
+              </w:rPr>
+              <w:t>Specificity</w:t>
+            </w:r>
+          </w:p>
+        </w:tc>
+        <w:tc>
+          <w:tcPr>
+            <w:tcW w:w="1032" w:type="pct"/>
+          </w:tcPr>
+          <w:p>
+            <w:pPr>
+              <w:jc w:val="both"/>
+              <w:rPr>
+                <w:rFonts w:ascii="Times New Roman" w:hAnsi="Times New Roman" w:cs="Times New Roman"/>
+                <w:sz w:val="24"/>
+                <w:szCs w:val="24"/>
+              </w:rPr>
+            </w:pPr>
+            <w:r>
+              <w:rPr>
+                <w:rFonts w:ascii="Times New Roman" w:hAnsi="Times New Roman" w:cs="Times New Roman"/>
+                <w:sz w:val="24"/>
+                <w:szCs w:val="24"/>
+              </w:rPr>
+              <w:t>73.1</w:t>
+            </w:r>
+          </w:p>
+        </w:tc>
+        <w:tc>
+          <w:tcPr>
+            <w:tcW w:w="900" w:type="pct"/>
+          </w:tcPr>
+          <w:p>
+            <w:pPr>
+              <w:jc w:val="both"/>
+              <w:rPr>
+                <w:rFonts w:ascii="Times New Roman" w:hAnsi="Times New Roman" w:cs="Times New Roman"/>
+                <w:sz w:val="24"/>
+                <w:szCs w:val="24"/>
+              </w:rPr>
+            </w:pPr>
+            <w:r>
+              <w:rPr>
+                <w:rFonts w:ascii="Times New Roman" w:hAnsi="Times New Roman" w:cs="Times New Roman"/>
+                <w:sz w:val="24"/>
+                <w:szCs w:val="24"/>
+              </w:rPr>
+              <w:t>84</w:t>
+            </w:r>
+            <w:r>
+              <w:rPr>
+                <w:rFonts w:ascii="Times New Roman" w:hAnsi="Times New Roman" w:cs="Times New Roman"/>
+                <w:sz w:val="24"/>
+                <w:szCs w:val="24"/>
+              </w:rPr>
+              <w:t>.</w:t>
+            </w:r>
+            <w:r>
+              <w:rPr>
+                <w:rFonts w:ascii="Times New Roman" w:hAnsi="Times New Roman" w:cs="Times New Roman"/>
+                <w:sz w:val="24"/>
+                <w:szCs w:val="24"/>
+              </w:rPr>
+              <w:t>9</w:t>
+            </w:r>
+          </w:p>
+        </w:tc>
+      </w:tr>
+      <w:tr>
+        <w:tc>
+          <w:tcPr>
+            <w:tcW w:w="1445" w:type="pct"/>
+            <w:vMerge/>
+          </w:tcPr>
+          <w:p>
+            <w:pPr>
+              <w:jc w:val="both"/>
+              <w:rPr>
+                <w:rFonts w:ascii="Times New Roman" w:hAnsi="Times New Roman" w:cs="Times New Roman"/>
+                <w:sz w:val="24"/>
+                <w:szCs w:val="24"/>
+              </w:rPr>
+            </w:pPr>
+          </w:p>
+        </w:tc>
+        <w:tc>
+          <w:tcPr>
+            <w:tcW w:w="1623" w:type="pct"/>
+          </w:tcPr>
+          <w:p>
+            <w:pPr>
+              <w:jc w:val="both"/>
+              <w:rPr>
+                <w:rFonts w:ascii="Times New Roman" w:hAnsi="Times New Roman" w:cs="Times New Roman"/>
+                <w:sz w:val="24"/>
+                <w:szCs w:val="24"/>
+              </w:rPr>
+            </w:pPr>
+            <w:r>
+              <w:rPr>
+                <w:rFonts w:ascii="Times New Roman" w:hAnsi="Times New Roman" w:cs="Times New Roman"/>
+                <w:sz w:val="24"/>
+                <w:szCs w:val="24"/>
+              </w:rPr>
+              <w:t>Error rate</w:t>
+            </w:r>
+          </w:p>
+        </w:tc>
+        <w:tc>
+          <w:tcPr>
+            <w:tcW w:w="1032" w:type="pct"/>
+          </w:tcPr>
+          <w:p>
+            <w:pPr>
+              <w:jc w:val="both"/>
+              <w:rPr>
+                <w:rFonts w:ascii="Times New Roman" w:hAnsi="Times New Roman" w:cs="Times New Roman"/>
+                <w:sz w:val="24"/>
+                <w:szCs w:val="24"/>
+              </w:rPr>
+            </w:pPr>
+            <w:r>
+              <w:rPr>
+                <w:rFonts w:ascii="Times New Roman" w:hAnsi="Times New Roman" w:cs="Times New Roman"/>
+                <w:sz w:val="24"/>
+                <w:szCs w:val="24"/>
+              </w:rPr>
+              <w:t>0.</w:t>
+            </w:r>
+            <w:r>
+              <w:rPr>
+                <w:rFonts w:ascii="Times New Roman" w:hAnsi="Times New Roman" w:cs="Times New Roman"/>
+                <w:sz w:val="24"/>
+                <w:szCs w:val="24"/>
+              </w:rPr>
+              <w:t>22</w:t>
+            </w:r>
+          </w:p>
+        </w:tc>
+        <w:tc>
+          <w:tcPr>
+            <w:tcW w:w="900" w:type="pct"/>
+          </w:tcPr>
+          <w:p>
+            <w:pPr>
+              <w:jc w:val="both"/>
+              <w:rPr>
+                <w:rFonts w:ascii="Times New Roman" w:hAnsi="Times New Roman" w:cs="Times New Roman"/>
+                <w:sz w:val="24"/>
+                <w:szCs w:val="24"/>
+              </w:rPr>
+            </w:pPr>
+            <w:r>
+              <w:rPr>
+                <w:rFonts w:ascii="Times New Roman" w:hAnsi="Times New Roman" w:cs="Times New Roman"/>
+                <w:sz w:val="24"/>
+                <w:szCs w:val="24"/>
+              </w:rPr>
+              <w:t>0.1639</w:t>
+            </w:r>
+          </w:p>
+        </w:tc>
+      </w:tr>
+      <w:tr>
+        <w:tc>
+          <w:tcPr>
+            <w:tcW w:w="1445" w:type="pct"/>
+            <w:vMerge/>
+          </w:tcPr>
+          <w:p>
+            <w:pPr>
+              <w:jc w:val="both"/>
+              <w:rPr>
+                <w:rFonts w:ascii="Times New Roman" w:hAnsi="Times New Roman" w:cs="Times New Roman"/>
+                <w:sz w:val="24"/>
+                <w:szCs w:val="24"/>
+              </w:rPr>
+            </w:pPr>
+          </w:p>
+        </w:tc>
+        <w:tc>
+          <w:tcPr>
+            <w:tcW w:w="1623" w:type="pct"/>
+          </w:tcPr>
+          <w:p>
+            <w:pPr>
+              <w:jc w:val="both"/>
+              <w:rPr>
+                <w:rFonts w:ascii="Times New Roman" w:hAnsi="Times New Roman" w:cs="Times New Roman"/>
+                <w:sz w:val="24"/>
+                <w:szCs w:val="24"/>
+              </w:rPr>
+            </w:pPr>
+            <w:r>
+              <w:rPr>
+                <w:rFonts w:ascii="Times New Roman" w:hAnsi="Times New Roman" w:cs="Times New Roman"/>
+                <w:sz w:val="24"/>
+                <w:szCs w:val="24"/>
+              </w:rPr>
+              <w:t>Area under the Curve</w:t>
+            </w:r>
+          </w:p>
+        </w:tc>
+        <w:tc>
+          <w:tcPr>
+            <w:tcW w:w="1032" w:type="pct"/>
+          </w:tcPr>
+          <w:p>
+            <w:pPr>
+              <w:jc w:val="both"/>
+              <w:rPr>
+                <w:rFonts w:ascii="Times New Roman" w:hAnsi="Times New Roman" w:cs="Times New Roman"/>
+                <w:sz w:val="24"/>
+                <w:szCs w:val="24"/>
+              </w:rPr>
+            </w:pPr>
+          </w:p>
+        </w:tc>
+        <w:tc>
+          <w:tcPr>
+            <w:tcW w:w="900" w:type="pct"/>
+          </w:tcPr>
+          <w:p>
+            <w:pPr>
+              <w:jc w:val="both"/>
+              <w:rPr>
+                <w:rFonts w:ascii="Times New Roman" w:hAnsi="Times New Roman" w:cs="Times New Roman"/>
+                <w:sz w:val="24"/>
+                <w:szCs w:val="24"/>
+              </w:rPr>
+            </w:pPr>
+            <w:commentRangeStart w:id="3"/>
+            <w:r>
+              <w:rPr>
+                <w:rFonts w:ascii="Times New Roman" w:hAnsi="Times New Roman" w:cs="Times New Roman"/>
+                <w:sz w:val="24"/>
+                <w:szCs w:val="24"/>
+              </w:rPr>
+              <w:t>0.8928</w:t>
+            </w:r>
+            <w:commentRangeEnd w:id="3"/>
+            <w:r>
+              <w:rPr>
+                <w:rStyle w:val="Kommentarzeichen"/>
+              </w:rPr>
+              <w:commentReference w:id="3"/>
+            </w:r>
+          </w:p>
+        </w:tc>
+      </w:tr>
+    </w:tbl>
+    <w:p>
+      <w:pPr>
+        <w:spacing w:after="0"/>
+        <w:jc w:val="both"/>
+        <w:rPr>
+          <w:rFonts w:ascii="Times New Roman" w:eastAsiaTheme="majorEastAsia" w:hAnsi="Times New Roman" w:cs="Times New Roman"/>
+          <w:color w:val="2F5496" w:themeColor="accent1" w:themeShade="BF"/>
+          <w:sz w:val="32"/>
+          <w:szCs w:val="32"/>
+        </w:rPr>
+      </w:pPr>
+      <w:r>
+        <w:rPr>
+          <w:rFonts w:ascii="Times New Roman" w:eastAsiaTheme="majorEastAsia" w:hAnsi="Times New Roman" w:cs="Times New Roman"/>
+          <w:color w:val="2F5496" w:themeColor="accent1" w:themeShade="BF"/>
+          <w:sz w:val="32"/>
+          <w:szCs w:val="32"/>
+        </w:rPr>
+        <w:t>Random Forests, Bagged Decision Trees &amp; Gradient Boosting for Decision Trees</w:t>
+      </w:r>
+    </w:p>
+    <w:p>
+      <w:pPr>
+        <w:jc w:val="both"/>
+        <w:rPr>
+          <w:rFonts w:ascii="Times New Roman" w:hAnsi="Times New Roman" w:cs="Times New Roman"/>
+          <w:sz w:val="24"/>
+          <w:szCs w:val="24"/>
+        </w:rPr>
+      </w:pPr>
+      <w:r>
+        <w:rPr>
+          <w:rFonts w:ascii="Times New Roman" w:hAnsi="Times New Roman" w:cs="Times New Roman"/>
+          <w:sz w:val="24"/>
+          <w:szCs w:val="24"/>
+        </w:rPr>
+        <w:t>We use three more sophisticated methods of decision trees - Bagged Decision Trees, Random Forests, Gradient boosters - to improve prediction performance.</w:t>
+      </w:r>
+    </w:p>
+    <w:p>
+      <w:pPr>
+        <w:jc w:val="both"/>
+        <w:rPr>
+          <w:rFonts w:ascii="Times New Roman" w:hAnsi="Times New Roman" w:cs="Times New Roman"/>
+          <w:sz w:val="24"/>
+          <w:szCs w:val="24"/>
+        </w:rPr>
+      </w:pPr>
+      <w:r>
+        <w:rPr>
+          <w:rFonts w:ascii="Times New Roman" w:hAnsi="Times New Roman" w:cs="Times New Roman"/>
+          <w:sz w:val="24"/>
+          <w:szCs w:val="24"/>
+        </w:rPr>
+        <w:t>Bagging is a version of bootstrap aggregation, whereby the</w:t>
+      </w:r>
+      <w:r>
+        <w:rPr>
+          <w:rFonts w:ascii="Times New Roman" w:hAnsi="Times New Roman" w:cs="Times New Roman"/>
+          <w:sz w:val="24"/>
+          <w:szCs w:val="24"/>
+        </w:rPr>
+        <w:t xml:space="preserve"> </w:t>
+      </w:r>
+      <w:r>
+        <w:rPr>
+          <w:rFonts w:ascii="Times New Roman" w:hAnsi="Times New Roman" w:cs="Times New Roman"/>
+          <w:sz w:val="24"/>
+          <w:szCs w:val="24"/>
+        </w:rPr>
+        <w:t>random samples with</w:t>
+      </w:r>
+      <w:r>
+        <w:rPr>
+          <w:rFonts w:ascii="Times New Roman" w:hAnsi="Times New Roman" w:cs="Times New Roman"/>
+          <w:sz w:val="24"/>
+          <w:szCs w:val="24"/>
+        </w:rPr>
+        <w:t xml:space="preserve"> </w:t>
+      </w:r>
+      <w:r>
+        <w:rPr>
+          <w:rFonts w:ascii="Times New Roman" w:hAnsi="Times New Roman" w:cs="Times New Roman"/>
+          <w:sz w:val="24"/>
+          <w:szCs w:val="24"/>
+        </w:rPr>
+        <w:t xml:space="preserve">replacement are drawn from the data. From each sample a decision tree is </w:t>
+      </w:r>
+      <w:r>
+        <w:rPr>
+          <w:rFonts w:ascii="Times New Roman" w:hAnsi="Times New Roman" w:cs="Times New Roman"/>
+          <w:sz w:val="24"/>
+          <w:szCs w:val="24"/>
+        </w:rPr>
+        <w:t>constructed,</w:t>
+      </w:r>
+      <w:r>
+        <w:rPr>
+          <w:rFonts w:ascii="Times New Roman" w:hAnsi="Times New Roman" w:cs="Times New Roman"/>
+          <w:sz w:val="24"/>
+          <w:szCs w:val="24"/>
+        </w:rPr>
+        <w:t xml:space="preserve"> and the final model is then the average of all the individual decision trees.</w:t>
+      </w:r>
+      <w:r>
+        <w:rPr>
+          <w:rFonts w:ascii="Times New Roman" w:hAnsi="Times New Roman" w:cs="Times New Roman"/>
+          <w:sz w:val="24"/>
+          <w:szCs w:val="24"/>
+        </w:rPr>
+        <w:t xml:space="preserve"> </w:t>
+      </w:r>
+      <w:commentRangeStart w:id="4"/>
+      <w:r>
+        <w:rPr>
+          <w:rFonts w:ascii="Times New Roman" w:hAnsi="Times New Roman" w:cs="Times New Roman"/>
+          <w:sz w:val="24"/>
+          <w:szCs w:val="24"/>
+        </w:rPr>
+        <w:t>We use 500 bootstrap samples in our specification.</w:t>
+      </w:r>
+      <w:commentRangeEnd w:id="4"/>
+      <w:r>
+        <w:rPr>
+          <w:rStyle w:val="Kommentarzeichen"/>
+        </w:rPr>
+        <w:commentReference w:id="4"/>
+      </w:r>
+    </w:p>
+    <w:p>
+      <w:pPr>
+        <w:jc w:val="both"/>
+        <w:rPr>
+          <w:rFonts w:ascii="Times New Roman" w:hAnsi="Times New Roman" w:cs="Times New Roman"/>
+          <w:sz w:val="24"/>
+          <w:szCs w:val="24"/>
+        </w:rPr>
+      </w:pPr>
+      <w:commentRangeStart w:id="5"/>
+      <w:r>
+        <w:rPr>
+          <w:rFonts w:ascii="Times New Roman" w:hAnsi="Times New Roman" w:cs="Times New Roman"/>
+          <w:sz w:val="24"/>
+          <w:szCs w:val="24"/>
+        </w:rPr>
+        <w:t xml:space="preserve">The Random Forest Approach operates similarly to Bagged Decision Tress but in addition to </w:t>
+      </w:r>
+      <w:r>
+        <w:rPr>
+          <w:rFonts w:ascii="Times New Roman" w:hAnsi="Times New Roman" w:cs="Times New Roman"/>
+          <w:sz w:val="24"/>
+          <w:szCs w:val="24"/>
+        </w:rPr>
+        <w:t>bootstrapping</w:t>
+      </w:r>
+      <w:r>
+        <w:rPr>
+          <w:rFonts w:ascii="Times New Roman" w:hAnsi="Times New Roman" w:cs="Times New Roman"/>
+          <w:sz w:val="24"/>
+          <w:szCs w:val="24"/>
+        </w:rPr>
+        <w:t xml:space="preserve"> it seeks to </w:t>
+      </w:r>
+      <w:proofErr w:type="spellStart"/>
+      <w:r>
+        <w:rPr>
+          <w:rFonts w:ascii="Times New Roman" w:hAnsi="Times New Roman" w:cs="Times New Roman"/>
+          <w:sz w:val="24"/>
+          <w:szCs w:val="24"/>
+        </w:rPr>
+        <w:t>uncorrelate</w:t>
+      </w:r>
+      <w:proofErr w:type="spellEnd"/>
+      <w:r>
+        <w:rPr>
+          <w:rFonts w:ascii="Times New Roman" w:hAnsi="Times New Roman" w:cs="Times New Roman"/>
+          <w:sz w:val="24"/>
+          <w:szCs w:val="24"/>
+        </w:rPr>
+        <w:t xml:space="preserve"> the individual trees of each random sample. This is </w:t>
+      </w:r>
+      <w:r>
+        <w:rPr>
+          <w:rFonts w:ascii="Times New Roman" w:hAnsi="Times New Roman" w:cs="Times New Roman"/>
+          <w:sz w:val="24"/>
+          <w:szCs w:val="24"/>
+        </w:rPr>
+        <w:lastRenderedPageBreak/>
+        <w:t xml:space="preserve">achieved by randomizing the set of explanatory variables that each tree can use. For each node of a growing tree, a random subset of m variables is drawn from the total of </w:t>
+      </w:r>
+      <w:r>
+        <w:rPr>
+          <w:rFonts w:ascii="Times New Roman" w:hAnsi="Times New Roman" w:cs="Times New Roman"/>
+          <w:sz w:val="24"/>
+          <w:szCs w:val="24"/>
+        </w:rPr>
+        <w:t>variables</w:t>
+      </w:r>
+      <w:r>
+        <w:rPr>
+          <w:rFonts w:ascii="Times New Roman" w:hAnsi="Times New Roman" w:cs="Times New Roman"/>
+          <w:sz w:val="24"/>
+          <w:szCs w:val="24"/>
+        </w:rPr>
+        <w:t xml:space="preserve"> p and the best variable and the best split from this subset m is selected</w:t>
+      </w:r>
+      <w:commentRangeEnd w:id="5"/>
+      <w:r>
+        <w:rPr>
+          <w:rStyle w:val="Kommentarzeichen"/>
+        </w:rPr>
+        <w:commentReference w:id="5"/>
+      </w:r>
+      <w:r>
+        <w:rPr>
+          <w:rFonts w:ascii="Times New Roman" w:hAnsi="Times New Roman" w:cs="Times New Roman"/>
+          <w:sz w:val="24"/>
+          <w:szCs w:val="24"/>
+        </w:rPr>
+        <w:t>.</w:t>
+      </w:r>
+      <w:r>
+        <w:rPr>
+          <w:rFonts w:ascii="Times New Roman" w:hAnsi="Times New Roman" w:cs="Times New Roman"/>
+          <w:sz w:val="24"/>
+          <w:szCs w:val="24"/>
+        </w:rPr>
+        <w:t xml:space="preserve"> </w:t>
+      </w:r>
+      <w:r>
+        <w:rPr>
+          <w:rFonts w:ascii="Times New Roman" w:hAnsi="Times New Roman" w:cs="Times New Roman"/>
+          <w:sz w:val="24"/>
+          <w:szCs w:val="24"/>
+        </w:rPr>
+        <w:t>For our random forest we use the standard specification of the Random Forest package, i.e. the minimum node size is 1, no maximum node size is defined, the number of trees is 500, m is the square root of p and we have no importance measurement. The reason we use the standard specifications is that our data set does not contain any unusual values or many meaningless explanatory variables and because there are no unambiguous rules for tuning the parameters of Random Forest.</w:t>
+      </w:r>
+      <w:bookmarkStart w:id="6" w:name="_GoBack"/>
+      <w:bookmarkEnd w:id="6"/>
     </w:p>
     <w:p>
       <w:pPr>
@@ -5345,7 +9085,7 @@
 
 <file path=word/comments.xml><?xml version="1.0" encoding="utf-8"?>
 <w:comments xmlns:wpc="http://schemas.microsoft.com/office/word/2010/wordprocessingCanvas" xmlns:cx="http://schemas.microsoft.com/office/drawing/2014/chartex" xmlns:cx1="http://schemas.microsoft.com/office/drawing/2015/9/8/chartex" xmlns:cx2="http://schemas.microsoft.com/office/drawing/2015/10/21/chartex" xmlns:cx3="http://schemas.microsoft.com/office/drawing/2016/5/9/chartex" xmlns:cx4="http://schemas.microsoft.com/office/drawing/2016/5/10/chartex" xmlns:cx5="http://schemas.microsoft.com/office/drawing/2016/5/11/chartex" xmlns:cx6="http://schemas.microsoft.com/office/drawing/2016/5/12/chartex" xmlns:cx7="http://schemas.microsoft.com/office/drawing/2016/5/13/chartex" xmlns:cx8="http://schemas.microsoft.com/office/drawing/2016/5/14/chartex" xmlns:mc="http://schemas.openxmlformats.org/markup-compatibility/2006" xmlns:aink="http://schemas.microsoft.com/office/drawing/2016/ink" xmlns:am3d="http://schemas.microsoft.com/office/drawing/2017/model3d" xmlns:o="urn:schemas-microsoft-com:office:office" xmlns:r="http://schemas.openxmlformats.org/officeDocument/2006/relationships" xmlns:m="http://schemas.openxmlformats.org/officeDocument/2006/math" xmlns:v="urn:schemas-microsoft-com:vml" xmlns:wp14="http://schemas.microsoft.com/office/word/2010/wordprocessingDrawing" xmlns:wp="http://schemas.openxmlformats.org/drawingml/2006/wordprocessingDrawing" xmlns:w10="urn:schemas-microsoft-com:office:word" xmlns:w="http://schemas.openxmlformats.org/wordprocessingml/2006/main" xmlns:w14="http://schemas.microsoft.com/office/word/2010/wordml" xmlns:w15="http://schemas.microsoft.com/office/word/2012/wordml" xmlns:w16cid="http://schemas.microsoft.com/office/word/2016/wordml/cid" xmlns:w16se="http://schemas.microsoft.com/office/word/2015/wordml/symex" xmlns:wpg="http://schemas.microsoft.com/office/word/2010/wordprocessingGroup" xmlns:wpi="http://schemas.microsoft.com/office/word/2010/wordprocessingInk" xmlns:wne="http://schemas.microsoft.com/office/word/2006/wordml" xmlns:wps="http://schemas.microsoft.com/office/word/2010/wordprocessingShape" mc:Ignorable="w14 w15 w16se w16cid wp14">
-  <w:comment w:id="0" w:author="paulmaink@gmail.com" w:date="2020-05-13T17:42:00Z" w:initials="p">
+  <w:comment w:id="0" w:author="paulmaink@gmail.com" w:date="2020-05-14T15:05:00Z" w:initials="p">
     <w:p>
       <w:pPr>
         <w:pStyle w:val="Kommentartext"/>
@@ -5356,13 +9096,117 @@
         </w:rPr>
         <w:annotationRef/>
       </w:r>
-      <w:proofErr w:type="gramStart"/>
-      <w:r>
-        <w:t>Have to</w:t>
-      </w:r>
-      <w:proofErr w:type="gramEnd"/>
-      <w:r>
-        <w:t xml:space="preserve"> check dataset description again if this is correct and how do we deal with missing values (0)</w:t>
+      <w:r>
+        <w:t xml:space="preserve">Have to deal somehow with the dropped /merged values of </w:t>
+      </w:r>
+      <w:proofErr w:type="spellStart"/>
+      <w:r>
+        <w:t>thal</w:t>
+      </w:r>
+      <w:proofErr w:type="spellEnd"/>
+      <w:r>
+        <w:t>/ ca – the numbers here are from before dropping</w:t>
+      </w:r>
+    </w:p>
+  </w:comment>
+  <w:comment w:id="1" w:author="paulmaink@gmail.com" w:date="2020-05-13T17:42:00Z" w:initials="p">
+    <w:p>
+      <w:pPr>
+        <w:pStyle w:val="Kommentartext"/>
+      </w:pPr>
+      <w:r>
+        <w:rPr>
+          <w:rStyle w:val="Kommentarzeichen"/>
+        </w:rPr>
+        <w:annotationRef/>
+      </w:r>
+      <w:r>
+        <w:t>Have to check dataset description again if this is correct and how do we deal with missing values (0)</w:t>
+      </w:r>
+    </w:p>
+  </w:comment>
+  <w:comment w:id="2" w:author="paulmaink@gmail.com" w:date="2020-05-14T16:08:00Z" w:initials="p">
+    <w:p>
+      <w:pPr>
+        <w:pStyle w:val="Kommentartext"/>
+      </w:pPr>
+      <w:r>
+        <w:rPr>
+          <w:rStyle w:val="Kommentarzeichen"/>
+        </w:rPr>
+        <w:annotationRef/>
+      </w:r>
+      <w:r>
+        <w:t xml:space="preserve">Additional column with the corresponding </w:t>
+      </w:r>
+      <w:proofErr w:type="spellStart"/>
+      <w:r>
+        <w:t>cutoff</w:t>
+      </w:r>
+      <w:proofErr w:type="spellEnd"/>
+      <w:r>
+        <w:t xml:space="preserve"> levels / put them in brackets behind value?</w:t>
+      </w:r>
+    </w:p>
+  </w:comment>
+  <w:comment w:id="3" w:author="paulmaink@gmail.com" w:date="2020-05-14T16:12:00Z" w:initials="p">
+    <w:p>
+      <w:pPr>
+        <w:pStyle w:val="Kommentartext"/>
+      </w:pPr>
+      <w:r>
+        <w:rPr>
+          <w:rStyle w:val="Kommentarzeichen"/>
+        </w:rPr>
+        <w:annotationRef/>
+      </w:r>
+      <w:r>
+        <w:t>These results are without dropping the rare levels/ transforming them</w:t>
+      </w:r>
+    </w:p>
+  </w:comment>
+  <w:comment w:id="4" w:author="paulmaink@gmail.com" w:date="2020-05-14T20:40:00Z" w:initials="p">
+    <w:p>
+      <w:pPr>
+        <w:pStyle w:val="Kommentartext"/>
+      </w:pPr>
+      <w:r>
+        <w:rPr>
+          <w:rStyle w:val="Kommentarzeichen"/>
+        </w:rPr>
+        <w:annotationRef/>
+      </w:r>
+      <w:r>
+        <w:t>Maybe write that there is no apparent Problem with overfitting and we use the same number as for random forest.</w:t>
+      </w:r>
+    </w:p>
+    <w:p>
+      <w:pPr>
+        <w:pStyle w:val="Kommentartext"/>
+      </w:pPr>
+    </w:p>
+    <w:p>
+      <w:pPr>
+        <w:pStyle w:val="Kommentartext"/>
+      </w:pPr>
+      <w:r>
+        <w:t>Also shall we discuss advantages / disadvantages bagging (lecture 1, slide 10?)</w:t>
+      </w:r>
+    </w:p>
+  </w:comment>
+  <w:comment w:id="5" w:author="paulmaink@gmail.com" w:date="2020-05-14T20:58:00Z" w:initials="p">
+    <w:p>
+      <w:pPr>
+        <w:pStyle w:val="Kommentartext"/>
+      </w:pPr>
+      <w:r>
+        <w:rPr>
+          <w:rStyle w:val="Kommentarzeichen"/>
+        </w:rPr>
+        <w:annotationRef/>
+      </w:r>
+      <w:r>
+        <w:t>Comprehensive and understandable?</w:t>
       </w:r>
     </w:p>
   </w:comment>
@@ -5371,13 +9215,23 @@
 
 <file path=word/commentsExtended.xml><?xml version="1.0" encoding="utf-8"?>
 <w15:commentsEx xmlns:wpc="http://schemas.microsoft.com/office/word/2010/wordprocessingCanvas" xmlns:cx="http://schemas.microsoft.com/office/drawing/2014/chartex" xmlns:cx1="http://schemas.microsoft.com/office/drawing/2015/9/8/chartex" xmlns:cx2="http://schemas.microsoft.com/office/drawing/2015/10/21/chartex" xmlns:cx3="http://schemas.microsoft.com/office/drawing/2016/5/9/chartex" xmlns:cx4="http://schemas.microsoft.com/office/drawing/2016/5/10/chartex" xmlns:cx5="http://schemas.microsoft.com/office/drawing/2016/5/11/chartex" xmlns:cx6="http://schemas.microsoft.com/office/drawing/2016/5/12/chartex" xmlns:cx7="http://schemas.microsoft.com/office/drawing/2016/5/13/chartex" xmlns:cx8="http://schemas.microsoft.com/office/drawing/2016/5/14/chartex" xmlns:mc="http://schemas.openxmlformats.org/markup-compatibility/2006" xmlns:aink="http://schemas.microsoft.com/office/drawing/2016/ink" xmlns:am3d="http://schemas.microsoft.com/office/drawing/2017/model3d" xmlns:o="urn:schemas-microsoft-com:office:office" xmlns:r="http://schemas.openxmlformats.org/officeDocument/2006/relationships" xmlns:m="http://schemas.openxmlformats.org/officeDocument/2006/math" xmlns:v="urn:schemas-microsoft-com:vml" xmlns:wp14="http://schemas.microsoft.com/office/word/2010/wordprocessingDrawing" xmlns:wp="http://schemas.openxmlformats.org/drawingml/2006/wordprocessingDrawing" xmlns:w10="urn:schemas-microsoft-com:office:word" xmlns:w="http://schemas.openxmlformats.org/wordprocessingml/2006/main" xmlns:w14="http://schemas.microsoft.com/office/word/2010/wordml" xmlns:w15="http://schemas.microsoft.com/office/word/2012/wordml" xmlns:w16cid="http://schemas.microsoft.com/office/word/2016/wordml/cid" xmlns:w16se="http://schemas.microsoft.com/office/word/2015/wordml/symex" xmlns:wpg="http://schemas.microsoft.com/office/word/2010/wordprocessingGroup" xmlns:wpi="http://schemas.microsoft.com/office/word/2010/wordprocessingInk" xmlns:wne="http://schemas.microsoft.com/office/word/2006/wordml" xmlns:wps="http://schemas.microsoft.com/office/word/2010/wordprocessingShape" mc:Ignorable="w14 w15 w16se w16cid wp14">
+  <w15:commentEx w15:paraId="7ACB914D" w15:done="0"/>
   <w15:commentEx w15:paraId="21F67817" w15:done="0"/>
+  <w15:commentEx w15:paraId="4A375C85" w15:done="0"/>
+  <w15:commentEx w15:paraId="1943A2C7" w15:done="0"/>
+  <w15:commentEx w15:paraId="6127395B" w15:done="0"/>
+  <w15:commentEx w15:paraId="7259D0B4" w15:done="0"/>
 </w15:commentsEx>
 </file>
 
 <file path=word/commentsIds.xml><?xml version="1.0" encoding="utf-8"?>
 <w16cid:commentsIds xmlns:wpc="http://schemas.microsoft.com/office/word/2010/wordprocessingCanvas" xmlns:cx="http://schemas.microsoft.com/office/drawing/2014/chartex" xmlns:cx1="http://schemas.microsoft.com/office/drawing/2015/9/8/chartex" xmlns:cx2="http://schemas.microsoft.com/office/drawing/2015/10/21/chartex" xmlns:cx3="http://schemas.microsoft.com/office/drawing/2016/5/9/chartex" xmlns:cx4="http://schemas.microsoft.com/office/drawing/2016/5/10/chartex" xmlns:cx5="http://schemas.microsoft.com/office/drawing/2016/5/11/chartex" xmlns:cx6="http://schemas.microsoft.com/office/drawing/2016/5/12/chartex" xmlns:cx7="http://schemas.microsoft.com/office/drawing/2016/5/13/chartex" xmlns:cx8="http://schemas.microsoft.com/office/drawing/2016/5/14/chartex" xmlns:mc="http://schemas.openxmlformats.org/markup-compatibility/2006" xmlns:aink="http://schemas.microsoft.com/office/drawing/2016/ink" xmlns:am3d="http://schemas.microsoft.com/office/drawing/2017/model3d" xmlns:o="urn:schemas-microsoft-com:office:office" xmlns:r="http://schemas.openxmlformats.org/officeDocument/2006/relationships" xmlns:m="http://schemas.openxmlformats.org/officeDocument/2006/math" xmlns:v="urn:schemas-microsoft-com:vml" xmlns:wp14="http://schemas.microsoft.com/office/word/2010/wordprocessingDrawing" xmlns:wp="http://schemas.openxmlformats.org/drawingml/2006/wordprocessingDrawing" xmlns:w10="urn:schemas-microsoft-com:office:word" xmlns:w="http://schemas.openxmlformats.org/wordprocessingml/2006/main" xmlns:w14="http://schemas.microsoft.com/office/word/2010/wordml" xmlns:w15="http://schemas.microsoft.com/office/word/2012/wordml" xmlns:w16cid="http://schemas.microsoft.com/office/word/2016/wordml/cid" xmlns:w16se="http://schemas.microsoft.com/office/word/2015/wordml/symex" xmlns:wpg="http://schemas.microsoft.com/office/word/2010/wordprocessingGroup" xmlns:wpi="http://schemas.microsoft.com/office/word/2010/wordprocessingInk" xmlns:wne="http://schemas.microsoft.com/office/word/2006/wordml" xmlns:wps="http://schemas.microsoft.com/office/word/2010/wordprocessingShape" mc:Ignorable="w14 w15 w16se w16cid wp14">
+  <w16cid:commentId w16cid:paraId="7ACB914D" w16cid:durableId="2267DCB5"/>
   <w16cid:commentId w16cid:paraId="21F67817" w16cid:durableId="2266B017"/>
+  <w16cid:commentId w16cid:paraId="4A375C85" w16cid:durableId="2267EB99"/>
+  <w16cid:commentId w16cid:paraId="1943A2C7" w16cid:durableId="2267EC66"/>
+  <w16cid:commentId w16cid:paraId="6127395B" w16cid:durableId="22682B20"/>
+  <w16cid:commentId w16cid:paraId="7259D0B4" w16cid:durableId="22682F91"/>
 </w16cid:commentsIds>
 </file>
 
@@ -6022,6 +9876,178 @@
     </w:lvl>
   </w:abstractNum>
   <w:abstractNum w:abstractNumId="4" w15:restartNumberingAfterBreak="0">
+    <w:nsid w:val="301F6240"/>
+    <w:multiLevelType w:val="hybridMultilevel"/>
+    <w:tmpl w:val="1E2AB2DA"/>
+    <w:lvl w:ilvl="0" w:tplc="2000000F">
+      <w:start w:val="1"/>
+      <w:numFmt w:val="decimal"/>
+      <w:lvlText w:val="%1."/>
+      <w:lvlJc w:val="left"/>
+      <w:pPr>
+        <w:ind w:left="720" w:hanging="360"/>
+      </w:pPr>
+    </w:lvl>
+    <w:lvl w:ilvl="1" w:tplc="20000019" w:tentative="1">
+      <w:start w:val="1"/>
+      <w:numFmt w:val="lowerLetter"/>
+      <w:lvlText w:val="%2."/>
+      <w:lvlJc w:val="left"/>
+      <w:pPr>
+        <w:ind w:left="1440" w:hanging="360"/>
+      </w:pPr>
+    </w:lvl>
+    <w:lvl w:ilvl="2" w:tplc="2000001B" w:tentative="1">
+      <w:start w:val="1"/>
+      <w:numFmt w:val="lowerRoman"/>
+      <w:lvlText w:val="%3."/>
+      <w:lvlJc w:val="right"/>
+      <w:pPr>
+        <w:ind w:left="2160" w:hanging="180"/>
+      </w:pPr>
+    </w:lvl>
+    <w:lvl w:ilvl="3" w:tplc="2000000F" w:tentative="1">
+      <w:start w:val="1"/>
+      <w:numFmt w:val="decimal"/>
+      <w:lvlText w:val="%4."/>
+      <w:lvlJc w:val="left"/>
+      <w:pPr>
+        <w:ind w:left="2880" w:hanging="360"/>
+      </w:pPr>
+    </w:lvl>
+    <w:lvl w:ilvl="4" w:tplc="20000019" w:tentative="1">
+      <w:start w:val="1"/>
+      <w:numFmt w:val="lowerLetter"/>
+      <w:lvlText w:val="%5."/>
+      <w:lvlJc w:val="left"/>
+      <w:pPr>
+        <w:ind w:left="3600" w:hanging="360"/>
+      </w:pPr>
+    </w:lvl>
+    <w:lvl w:ilvl="5" w:tplc="2000001B" w:tentative="1">
+      <w:start w:val="1"/>
+      <w:numFmt w:val="lowerRoman"/>
+      <w:lvlText w:val="%6."/>
+      <w:lvlJc w:val="right"/>
+      <w:pPr>
+        <w:ind w:left="4320" w:hanging="180"/>
+      </w:pPr>
+    </w:lvl>
+    <w:lvl w:ilvl="6" w:tplc="2000000F" w:tentative="1">
+      <w:start w:val="1"/>
+      <w:numFmt w:val="decimal"/>
+      <w:lvlText w:val="%7."/>
+      <w:lvlJc w:val="left"/>
+      <w:pPr>
+        <w:ind w:left="5040" w:hanging="360"/>
+      </w:pPr>
+    </w:lvl>
+    <w:lvl w:ilvl="7" w:tplc="20000019" w:tentative="1">
+      <w:start w:val="1"/>
+      <w:numFmt w:val="lowerLetter"/>
+      <w:lvlText w:val="%8."/>
+      <w:lvlJc w:val="left"/>
+      <w:pPr>
+        <w:ind w:left="5760" w:hanging="360"/>
+      </w:pPr>
+    </w:lvl>
+    <w:lvl w:ilvl="8" w:tplc="2000001B" w:tentative="1">
+      <w:start w:val="1"/>
+      <w:numFmt w:val="lowerRoman"/>
+      <w:lvlText w:val="%9."/>
+      <w:lvlJc w:val="right"/>
+      <w:pPr>
+        <w:ind w:left="6480" w:hanging="180"/>
+      </w:pPr>
+    </w:lvl>
+  </w:abstractNum>
+  <w:abstractNum w:abstractNumId="5" w15:restartNumberingAfterBreak="0">
+    <w:nsid w:val="36B156BD"/>
+    <w:multiLevelType w:val="hybridMultilevel"/>
+    <w:tmpl w:val="1E2AB2DA"/>
+    <w:lvl w:ilvl="0" w:tplc="2000000F">
+      <w:start w:val="1"/>
+      <w:numFmt w:val="decimal"/>
+      <w:lvlText w:val="%1."/>
+      <w:lvlJc w:val="left"/>
+      <w:pPr>
+        <w:ind w:left="720" w:hanging="360"/>
+      </w:pPr>
+    </w:lvl>
+    <w:lvl w:ilvl="1" w:tplc="20000019" w:tentative="1">
+      <w:start w:val="1"/>
+      <w:numFmt w:val="lowerLetter"/>
+      <w:lvlText w:val="%2."/>
+      <w:lvlJc w:val="left"/>
+      <w:pPr>
+        <w:ind w:left="1440" w:hanging="360"/>
+      </w:pPr>
+    </w:lvl>
+    <w:lvl w:ilvl="2" w:tplc="2000001B" w:tentative="1">
+      <w:start w:val="1"/>
+      <w:numFmt w:val="lowerRoman"/>
+      <w:lvlText w:val="%3."/>
+      <w:lvlJc w:val="right"/>
+      <w:pPr>
+        <w:ind w:left="2160" w:hanging="180"/>
+      </w:pPr>
+    </w:lvl>
+    <w:lvl w:ilvl="3" w:tplc="2000000F" w:tentative="1">
+      <w:start w:val="1"/>
+      <w:numFmt w:val="decimal"/>
+      <w:lvlText w:val="%4."/>
+      <w:lvlJc w:val="left"/>
+      <w:pPr>
+        <w:ind w:left="2880" w:hanging="360"/>
+      </w:pPr>
+    </w:lvl>
+    <w:lvl w:ilvl="4" w:tplc="20000019" w:tentative="1">
+      <w:start w:val="1"/>
+      <w:numFmt w:val="lowerLetter"/>
+      <w:lvlText w:val="%5."/>
+      <w:lvlJc w:val="left"/>
+      <w:pPr>
+        <w:ind w:left="3600" w:hanging="360"/>
+      </w:pPr>
+    </w:lvl>
+    <w:lvl w:ilvl="5" w:tplc="2000001B" w:tentative="1">
+      <w:start w:val="1"/>
+      <w:numFmt w:val="lowerRoman"/>
+      <w:lvlText w:val="%6."/>
+      <w:lvlJc w:val="right"/>
+      <w:pPr>
+        <w:ind w:left="4320" w:hanging="180"/>
+      </w:pPr>
+    </w:lvl>
+    <w:lvl w:ilvl="6" w:tplc="2000000F" w:tentative="1">
+      <w:start w:val="1"/>
+      <w:numFmt w:val="decimal"/>
+      <w:lvlText w:val="%7."/>
+      <w:lvlJc w:val="left"/>
+      <w:pPr>
+        <w:ind w:left="5040" w:hanging="360"/>
+      </w:pPr>
+    </w:lvl>
+    <w:lvl w:ilvl="7" w:tplc="20000019" w:tentative="1">
+      <w:start w:val="1"/>
+      <w:numFmt w:val="lowerLetter"/>
+      <w:lvlText w:val="%8."/>
+      <w:lvlJc w:val="left"/>
+      <w:pPr>
+        <w:ind w:left="5760" w:hanging="360"/>
+      </w:pPr>
+    </w:lvl>
+    <w:lvl w:ilvl="8" w:tplc="2000001B" w:tentative="1">
+      <w:start w:val="1"/>
+      <w:numFmt w:val="lowerRoman"/>
+      <w:lvlText w:val="%9."/>
+      <w:lvlJc w:val="right"/>
+      <w:pPr>
+        <w:ind w:left="6480" w:hanging="180"/>
+      </w:pPr>
+    </w:lvl>
+  </w:abstractNum>
+  <w:abstractNum w:abstractNumId="6" w15:restartNumberingAfterBreak="0">
     <w:nsid w:val="3B6262AE"/>
     <w:multiLevelType w:val="hybridMultilevel"/>
     <w:tmpl w:val="D97027B2"/>
@@ -6161,7 +10187,7 @@
       </w:rPr>
     </w:lvl>
   </w:abstractNum>
-  <w:abstractNum w:abstractNumId="5" w15:restartNumberingAfterBreak="0">
+  <w:abstractNum w:abstractNumId="7" w15:restartNumberingAfterBreak="0">
     <w:nsid w:val="4BBA5720"/>
     <w:multiLevelType w:val="hybridMultilevel"/>
     <w:tmpl w:val="412CC3A6"/>
@@ -6274,7 +10300,7 @@
       </w:rPr>
     </w:lvl>
   </w:abstractNum>
-  <w:abstractNum w:abstractNumId="6" w15:restartNumberingAfterBreak="0">
+  <w:abstractNum w:abstractNumId="8" w15:restartNumberingAfterBreak="0">
     <w:nsid w:val="551A1FDF"/>
     <w:multiLevelType w:val="hybridMultilevel"/>
     <w:tmpl w:val="AC38697E"/>
@@ -6387,7 +10413,7 @@
       </w:rPr>
     </w:lvl>
   </w:abstractNum>
-  <w:abstractNum w:abstractNumId="7" w15:restartNumberingAfterBreak="0">
+  <w:abstractNum w:abstractNumId="9" w15:restartNumberingAfterBreak="0">
     <w:nsid w:val="5E3D16B2"/>
     <w:multiLevelType w:val="hybridMultilevel"/>
     <w:tmpl w:val="B972DA30"/>
@@ -6500,7 +10526,7 @@
       </w:rPr>
     </w:lvl>
   </w:abstractNum>
-  <w:abstractNum w:abstractNumId="8" w15:restartNumberingAfterBreak="0">
+  <w:abstractNum w:abstractNumId="10" w15:restartNumberingAfterBreak="0">
     <w:nsid w:val="74B47CD7"/>
     <w:multiLevelType w:val="hybridMultilevel"/>
     <w:tmpl w:val="D12C3CB4"/>
@@ -6590,16 +10616,16 @@
     </w:lvl>
   </w:abstractNum>
   <w:num w:numId="1">
-    <w:abstractNumId w:val="5"/>
+    <w:abstractNumId w:val="7"/>
   </w:num>
   <w:num w:numId="2">
-    <w:abstractNumId w:val="7"/>
+    <w:abstractNumId w:val="9"/>
   </w:num>
   <w:num w:numId="3">
     <w:abstractNumId w:val="0"/>
   </w:num>
   <w:num w:numId="4">
-    <w:abstractNumId w:val="6"/>
+    <w:abstractNumId w:val="8"/>
   </w:num>
   <w:num w:numId="5">
     <w:abstractNumId w:val="1"/>
@@ -6608,13 +10634,19 @@
     <w:abstractNumId w:val="3"/>
   </w:num>
   <w:num w:numId="7">
-    <w:abstractNumId w:val="4"/>
+    <w:abstractNumId w:val="6"/>
   </w:num>
   <w:num w:numId="8">
     <w:abstractNumId w:val="2"/>
   </w:num>
   <w:num w:numId="9">
-    <w:abstractNumId w:val="8"/>
+    <w:abstractNumId w:val="10"/>
+  </w:num>
+  <w:num w:numId="10">
+    <w:abstractNumId w:val="4"/>
+  </w:num>
+  <w:num w:numId="11">
+    <w:abstractNumId w:val="5"/>
   </w:num>
 </w:numbering>
 </file>
@@ -7669,6 +11701,7 @@
     <w:rsid w:val="00C23E2C"/>
     <w:rsid w:val="00C434EA"/>
     <w:rsid w:val="00C86FBC"/>
+    <w:rsid w:val="00D04D59"/>
   </w:rsids>
   <m:mathPr>
     <m:mathFont m:val="Cambria Math"/>
@@ -8474,7 +12507,7 @@
 </file>
 
 <file path=customXml/itemProps2.xml><?xml version="1.0" encoding="utf-8"?>
-<ds:datastoreItem xmlns:ds="http://schemas.openxmlformats.org/officeDocument/2006/customXml" ds:itemID="{BD12E7A3-3442-42E0-AC04-57131B09C458}">
+<ds:datastoreItem xmlns:ds="http://schemas.openxmlformats.org/officeDocument/2006/customXml" ds:itemID="{35618046-DEBA-4E94-954F-DC66B2EE0B93}">
   <ds:schemaRefs>
     <ds:schemaRef ds:uri="http://schemas.openxmlformats.org/officeDocument/2006/bibliography"/>
   </ds:schemaRefs>

</xml_diff>

<commit_message>
Introducing Performance measure function to code and therefore improving its readability
</commit_message>
<xml_diff>
--- a/Paper.docx
+++ b/Paper.docx
@@ -229,59 +229,8 @@
                         <w:szCs w:val="28"/>
                         <w:lang w:val="en-GB"/>
                       </w:rPr>
-                      <w:t xml:space="preserve">by </w:t>
+                      <w:t>by Anchana Khemphila &amp; Veera Boonjing</w:t>
                     </w:r>
-                    <w:proofErr w:type="spellStart"/>
-                    <w:r>
-                      <w:rPr>
-                        <w:rFonts w:ascii="Times New Roman" w:hAnsi="Times New Roman" w:cs="Times New Roman"/>
-                        <w:sz w:val="28"/>
-                        <w:szCs w:val="28"/>
-                        <w:lang w:val="en-GB"/>
-                      </w:rPr>
-                      <w:t>Anchana</w:t>
-                    </w:r>
-                    <w:proofErr w:type="spellEnd"/>
-                    <w:r>
-                      <w:rPr>
-                        <w:rFonts w:ascii="Times New Roman" w:hAnsi="Times New Roman" w:cs="Times New Roman"/>
-                        <w:sz w:val="28"/>
-                        <w:szCs w:val="28"/>
-                        <w:lang w:val="en-GB"/>
-                      </w:rPr>
-                      <w:t xml:space="preserve"> </w:t>
-                    </w:r>
-                    <w:proofErr w:type="spellStart"/>
-                    <w:r>
-                      <w:rPr>
-                        <w:rFonts w:ascii="Times New Roman" w:hAnsi="Times New Roman" w:cs="Times New Roman"/>
-                        <w:sz w:val="28"/>
-                        <w:szCs w:val="28"/>
-                        <w:lang w:val="en-GB"/>
-                      </w:rPr>
-                      <w:t>Khemphila</w:t>
-                    </w:r>
-                    <w:proofErr w:type="spellEnd"/>
-                    <w:r>
-                      <w:rPr>
-                        <w:rFonts w:ascii="Times New Roman" w:hAnsi="Times New Roman" w:cs="Times New Roman"/>
-                        <w:sz w:val="28"/>
-                        <w:szCs w:val="28"/>
-                        <w:lang w:val="en-GB"/>
-                      </w:rPr>
-                      <w:t xml:space="preserve"> &amp; Veera </w:t>
-                    </w:r>
-                    <w:proofErr w:type="spellStart"/>
-                    <w:r>
-                      <w:rPr>
-                        <w:rFonts w:ascii="Times New Roman" w:hAnsi="Times New Roman" w:cs="Times New Roman"/>
-                        <w:sz w:val="28"/>
-                        <w:szCs w:val="28"/>
-                        <w:lang w:val="en-GB"/>
-                      </w:rPr>
-                      <w:t>Boonjing</w:t>
-                    </w:r>
-                    <w:proofErr w:type="spellEnd"/>
                   </w:p>
                 </w:tc>
               </w:sdtContent>
@@ -378,27 +327,7 @@
                         <w:szCs w:val="28"/>
                         <w:lang w:val="en-GB"/>
                       </w:rPr>
-                      <w:t xml:space="preserve"> Erik </w:t>
-                    </w:r>
-                    <w:proofErr w:type="spellStart"/>
-                    <w:r>
-                      <w:rPr>
-                        <w:rFonts w:ascii="Times New Roman" w:hAnsi="Times New Roman" w:cs="Times New Roman"/>
-                        <w:sz w:val="28"/>
-                        <w:szCs w:val="28"/>
-                        <w:lang w:val="en-GB"/>
-                      </w:rPr>
-                      <w:t>Nemcik</w:t>
-                    </w:r>
-                    <w:proofErr w:type="spellEnd"/>
-                    <w:r>
-                      <w:rPr>
-                        <w:rFonts w:ascii="Times New Roman" w:hAnsi="Times New Roman" w:cs="Times New Roman"/>
-                        <w:sz w:val="28"/>
-                        <w:szCs w:val="28"/>
-                        <w:lang w:val="en-GB"/>
-                      </w:rPr>
-                      <w:t xml:space="preserve"> &amp;</w:t>
+                      <w:t xml:space="preserve"> Erik Nemcik &amp;</w:t>
                     </w:r>
                     <w:r>
                       <w:rPr>
@@ -407,19 +336,8 @@
                         <w:szCs w:val="28"/>
                         <w:lang w:val="en-GB"/>
                       </w:rPr>
-                      <w:t xml:space="preserve"> Paul </w:t>
+                      <w:t xml:space="preserve"> Paul Mainka</w:t>
                     </w:r>
-                    <w:proofErr w:type="spellStart"/>
-                    <w:r>
-                      <w:rPr>
-                        <w:rFonts w:ascii="Times New Roman" w:hAnsi="Times New Roman" w:cs="Times New Roman"/>
-                        <w:sz w:val="28"/>
-                        <w:szCs w:val="28"/>
-                        <w:lang w:val="en-GB"/>
-                      </w:rPr>
-                      <w:t>Mainka</w:t>
-                    </w:r>
-                    <w:proofErr w:type="spellEnd"/>
                   </w:p>
                 </w:sdtContent>
               </w:sdt>
@@ -536,61 +454,7 @@
           <w:sz w:val="24"/>
           <w:szCs w:val="24"/>
         </w:rPr>
-        <w:t xml:space="preserve">In their study </w:t>
-      </w:r>
-      <w:proofErr w:type="spellStart"/>
-      <w:r>
-        <w:rPr>
-          <w:rFonts w:ascii="Times New Roman" w:hAnsi="Times New Roman" w:cs="Times New Roman"/>
-          <w:sz w:val="24"/>
-          <w:szCs w:val="24"/>
-        </w:rPr>
-        <w:t>Anchana</w:t>
-      </w:r>
-      <w:proofErr w:type="spellEnd"/>
-      <w:r>
-        <w:rPr>
-          <w:rFonts w:ascii="Times New Roman" w:hAnsi="Times New Roman" w:cs="Times New Roman"/>
-          <w:sz w:val="24"/>
-          <w:szCs w:val="24"/>
-        </w:rPr>
-        <w:t xml:space="preserve"> </w:t>
-      </w:r>
-      <w:proofErr w:type="spellStart"/>
-      <w:r>
-        <w:rPr>
-          <w:rFonts w:ascii="Times New Roman" w:hAnsi="Times New Roman" w:cs="Times New Roman"/>
-          <w:sz w:val="24"/>
-          <w:szCs w:val="24"/>
-        </w:rPr>
-        <w:t>Khemphila</w:t>
-      </w:r>
-      <w:proofErr w:type="spellEnd"/>
-      <w:r>
-        <w:rPr>
-          <w:rFonts w:ascii="Times New Roman" w:hAnsi="Times New Roman" w:cs="Times New Roman"/>
-          <w:sz w:val="24"/>
-          <w:szCs w:val="24"/>
-        </w:rPr>
-        <w:t xml:space="preserve"> and Veera </w:t>
-      </w:r>
-      <w:proofErr w:type="spellStart"/>
-      <w:r>
-        <w:rPr>
-          <w:rFonts w:ascii="Times New Roman" w:hAnsi="Times New Roman" w:cs="Times New Roman"/>
-          <w:sz w:val="24"/>
-          <w:szCs w:val="24"/>
-        </w:rPr>
-        <w:t>Boonjing</w:t>
-      </w:r>
-      <w:proofErr w:type="spellEnd"/>
-      <w:r>
-        <w:rPr>
-          <w:rFonts w:ascii="Times New Roman" w:hAnsi="Times New Roman" w:cs="Times New Roman"/>
-          <w:sz w:val="24"/>
-          <w:szCs w:val="24"/>
-        </w:rPr>
-        <w:t xml:space="preserve"> compare the performance of logistic regression, decision trees and artificial neural networks in classification problems. For this purpose, the authors employ </w:t>
+        <w:t xml:space="preserve">In their study Anchana Khemphila and Veera Boonjing compare the performance of logistic regression, decision trees and artificial neural networks in classification problems. For this purpose, the authors employ </w:t>
       </w:r>
       <w:r>
         <w:rPr>
@@ -675,6 +539,7 @@
         </w:rPr>
         <w:t xml:space="preserve">, they conclude that artificial neural networks </w:t>
       </w:r>
+      <w:proofErr w:type="gramStart"/>
       <w:r>
         <w:rPr>
           <w:rFonts w:ascii="Times New Roman" w:hAnsi="Times New Roman" w:cs="Times New Roman"/>
@@ -683,6 +548,7 @@
         </w:rPr>
         <w:t>is</w:t>
       </w:r>
+      <w:proofErr w:type="gramEnd"/>
       <w:r>
         <w:rPr>
           <w:rFonts w:ascii="Times New Roman" w:hAnsi="Times New Roman" w:cs="Times New Roman"/>
@@ -738,36 +604,27 @@
           <w:sz w:val="24"/>
           <w:szCs w:val="24"/>
         </w:rPr>
-        <w:t xml:space="preserve">The data set used by </w:t>
-      </w:r>
-      <w:proofErr w:type="spellStart"/>
-      <w:r>
-        <w:rPr>
-          <w:rFonts w:ascii="Times New Roman" w:hAnsi="Times New Roman" w:cs="Times New Roman"/>
-          <w:sz w:val="24"/>
-          <w:szCs w:val="24"/>
-        </w:rPr>
-        <w:t>Boonjing</w:t>
-      </w:r>
-      <w:proofErr w:type="spellEnd"/>
-      <w:r>
-        <w:rPr>
-          <w:rFonts w:ascii="Times New Roman" w:hAnsi="Times New Roman" w:cs="Times New Roman"/>
-          <w:sz w:val="24"/>
-          <w:szCs w:val="24"/>
-        </w:rPr>
-        <w:t xml:space="preserve"> and </w:t>
-      </w:r>
-      <w:proofErr w:type="spellStart"/>
-      <w:r>
-        <w:rPr>
-          <w:rFonts w:ascii="Times New Roman" w:hAnsi="Times New Roman" w:cs="Times New Roman"/>
-          <w:sz w:val="24"/>
-          <w:szCs w:val="24"/>
-        </w:rPr>
-        <w:t>Khemphila</w:t>
-      </w:r>
-      <w:proofErr w:type="spellEnd"/>
+        <w:t xml:space="preserve">The data set used by Boonjing and Khemphila </w:t>
+      </w:r>
+      <w:commentRangeStart w:id="0"/>
+      <w:r>
+        <w:rPr>
+          <w:rFonts w:ascii="Times New Roman" w:hAnsi="Times New Roman" w:cs="Times New Roman"/>
+          <w:sz w:val="24"/>
+          <w:szCs w:val="24"/>
+        </w:rPr>
+        <w:t xml:space="preserve">includes 303 individuals, 13 </w:t>
+      </w:r>
+      <w:proofErr w:type="gramStart"/>
+      <w:r>
+        <w:rPr>
+          <w:rFonts w:ascii="Times New Roman" w:hAnsi="Times New Roman" w:cs="Times New Roman"/>
+          <w:sz w:val="24"/>
+          <w:szCs w:val="24"/>
+        </w:rPr>
+        <w:t>explanatory</w:t>
+      </w:r>
+      <w:proofErr w:type="gramEnd"/>
       <w:r>
         <w:rPr>
           <w:rFonts w:ascii="Times New Roman" w:hAnsi="Times New Roman" w:cs="Times New Roman"/>
@@ -775,15 +632,6 @@
           <w:szCs w:val="24"/>
         </w:rPr>
         <w:t xml:space="preserve"> </w:t>
-      </w:r>
-      <w:commentRangeStart w:id="0"/>
-      <w:r>
-        <w:rPr>
-          <w:rFonts w:ascii="Times New Roman" w:hAnsi="Times New Roman" w:cs="Times New Roman"/>
-          <w:sz w:val="24"/>
-          <w:szCs w:val="24"/>
-        </w:rPr>
-        <w:t xml:space="preserve">includes 303 individuals, 13 explanatory </w:t>
       </w:r>
       <w:commentRangeEnd w:id="0"/>
       <w:r>
@@ -3602,7 +3450,6 @@
                 <w:szCs w:val="24"/>
               </w:rPr>
             </w:pPr>
-            <w:proofErr w:type="spellStart"/>
             <w:r>
               <w:rPr>
                 <w:rFonts w:ascii="Times New Roman" w:hAnsi="Times New Roman" w:cs="Times New Roman"/>
@@ -3611,7 +3458,6 @@
               </w:rPr>
               <w:t>Thal</w:t>
             </w:r>
-            <w:proofErr w:type="spellEnd"/>
           </w:p>
         </w:tc>
         <w:tc>
@@ -3628,41 +3474,13 @@
                 <w:szCs w:val="24"/>
               </w:rPr>
             </w:pPr>
-            <w:proofErr w:type="spellStart"/>
-            <w:r>
-              <w:rPr>
-                <w:rFonts w:ascii="Times New Roman" w:hAnsi="Times New Roman" w:cs="Times New Roman"/>
-                <w:sz w:val="24"/>
-                <w:szCs w:val="24"/>
-              </w:rPr>
-              <w:t>Thalassemias</w:t>
-            </w:r>
-            <w:proofErr w:type="spellEnd"/>
-            <w:r>
-              <w:rPr>
-                <w:rFonts w:ascii="Times New Roman" w:hAnsi="Times New Roman" w:cs="Times New Roman"/>
-                <w:sz w:val="24"/>
-                <w:szCs w:val="24"/>
-              </w:rPr>
-              <w:t xml:space="preserve">, blood disorders characterized by decreased </w:t>
-            </w:r>
-            <w:proofErr w:type="spellStart"/>
-            <w:r>
-              <w:rPr>
-                <w:rFonts w:ascii="Times New Roman" w:hAnsi="Times New Roman" w:cs="Times New Roman"/>
-                <w:sz w:val="24"/>
-                <w:szCs w:val="24"/>
-              </w:rPr>
-              <w:t>hemoglobin</w:t>
-            </w:r>
-            <w:proofErr w:type="spellEnd"/>
-            <w:r>
-              <w:rPr>
-                <w:rFonts w:ascii="Times New Roman" w:hAnsi="Times New Roman" w:cs="Times New Roman"/>
-                <w:sz w:val="24"/>
-                <w:szCs w:val="24"/>
-              </w:rPr>
-              <w:t xml:space="preserve"> production</w:t>
+            <w:r>
+              <w:rPr>
+                <w:rFonts w:ascii="Times New Roman" w:hAnsi="Times New Roman" w:cs="Times New Roman"/>
+                <w:sz w:val="24"/>
+                <w:szCs w:val="24"/>
+              </w:rPr>
+              <w:t>Thalassemias, blood disorders characterized by decreased hemoglobin production</w:t>
             </w:r>
           </w:p>
         </w:tc>
@@ -5121,22 +4939,9 @@
         </w:rPr>
         <w:t>of the test data set, they can then evaluate the accuracy of the prediction of the different models.</w:t>
       </w:r>
+      <w:bookmarkStart w:id="2" w:name="_GoBack"/>
+      <w:bookmarkEnd w:id="2"/>
     </w:p>
-    <w:p>
-      <w:pPr>
-        <w:pStyle w:val="berschrift1"/>
-        <w:rPr>
-          <w:rFonts w:ascii="Times New Roman" w:hAnsi="Times New Roman" w:cs="Times New Roman"/>
-        </w:rPr>
-      </w:pPr>
-      <w:r>
-        <w:rPr>
-          <w:rFonts w:ascii="Times New Roman" w:hAnsi="Times New Roman" w:cs="Times New Roman"/>
-        </w:rPr>
-        <w:t>Results</w:t>
-      </w:r>
-    </w:p>
-    <w:p/>
     <w:p>
       <w:pPr>
         <w:spacing w:after="0"/>
@@ -5173,7 +4978,25 @@
           <w:sz w:val="24"/>
           <w:szCs w:val="24"/>
         </w:rPr>
-        <w:t xml:space="preserve">We have a number of criticisms of the quality of the study and suggestions for improvement to </w:t>
+        <w:t xml:space="preserve">We have </w:t>
+      </w:r>
+      <w:proofErr w:type="gramStart"/>
+      <w:r>
+        <w:rPr>
+          <w:rFonts w:ascii="Times New Roman" w:hAnsi="Times New Roman" w:cs="Times New Roman"/>
+          <w:sz w:val="24"/>
+          <w:szCs w:val="24"/>
+        </w:rPr>
+        <w:t>a number of</w:t>
+      </w:r>
+      <w:proofErr w:type="gramEnd"/>
+      <w:r>
+        <w:rPr>
+          <w:rFonts w:ascii="Times New Roman" w:hAnsi="Times New Roman" w:cs="Times New Roman"/>
+          <w:sz w:val="24"/>
+          <w:szCs w:val="24"/>
+        </w:rPr>
+        <w:t xml:space="preserve"> criticisms of the quality of the study and suggestions for improvement to </w:t>
       </w:r>
       <w:r>
         <w:rPr>
@@ -5201,13 +5024,23 @@
           <w:szCs w:val="24"/>
         </w:rPr>
       </w:pPr>
-      <w:r>
-        <w:rPr>
-          <w:rFonts w:ascii="Times New Roman" w:hAnsi="Times New Roman" w:cs="Times New Roman"/>
-          <w:sz w:val="24"/>
-          <w:szCs w:val="24"/>
-        </w:rPr>
-        <w:t>First of all, we would like to criticize the form of the paper. The readability is partly limited, for instance due to missing spaces</w:t>
+      <w:proofErr w:type="gramStart"/>
+      <w:r>
+        <w:rPr>
+          <w:rFonts w:ascii="Times New Roman" w:hAnsi="Times New Roman" w:cs="Times New Roman"/>
+          <w:sz w:val="24"/>
+          <w:szCs w:val="24"/>
+        </w:rPr>
+        <w:t>First of all</w:t>
+      </w:r>
+      <w:proofErr w:type="gramEnd"/>
+      <w:r>
+        <w:rPr>
+          <w:rFonts w:ascii="Times New Roman" w:hAnsi="Times New Roman" w:cs="Times New Roman"/>
+          <w:sz w:val="24"/>
+          <w:szCs w:val="24"/>
+        </w:rPr>
+        <w:t>, we would like to criticize the form of the paper. The readability is partly limited, for instance due to missing spaces</w:t>
       </w:r>
       <w:r>
         <w:rPr>
@@ -5241,43 +5074,7 @@
           <w:sz w:val="24"/>
           <w:szCs w:val="24"/>
         </w:rPr>
-        <w:t xml:space="preserve">More important, however, are technical comments, especially that </w:t>
-      </w:r>
-      <w:proofErr w:type="spellStart"/>
-      <w:r>
-        <w:rPr>
-          <w:rFonts w:ascii="Times New Roman" w:hAnsi="Times New Roman" w:cs="Times New Roman"/>
-          <w:sz w:val="24"/>
-          <w:szCs w:val="24"/>
-        </w:rPr>
-        <w:t>Boonjing</w:t>
-      </w:r>
-      <w:proofErr w:type="spellEnd"/>
-      <w:r>
-        <w:rPr>
-          <w:rFonts w:ascii="Times New Roman" w:hAnsi="Times New Roman" w:cs="Times New Roman"/>
-          <w:sz w:val="24"/>
-          <w:szCs w:val="24"/>
-        </w:rPr>
-        <w:t xml:space="preserve"> and </w:t>
-      </w:r>
-      <w:proofErr w:type="spellStart"/>
-      <w:r>
-        <w:rPr>
-          <w:rFonts w:ascii="Times New Roman" w:hAnsi="Times New Roman" w:cs="Times New Roman"/>
-          <w:sz w:val="24"/>
-          <w:szCs w:val="24"/>
-        </w:rPr>
-        <w:t>Khemphila</w:t>
-      </w:r>
-      <w:proofErr w:type="spellEnd"/>
-      <w:r>
-        <w:rPr>
-          <w:rFonts w:ascii="Times New Roman" w:hAnsi="Times New Roman" w:cs="Times New Roman"/>
-          <w:sz w:val="24"/>
-          <w:szCs w:val="24"/>
-        </w:rPr>
-        <w:t xml:space="preserve"> do not perform cross-validation. Our main contribution to improve the validity of the study is to </w:t>
+        <w:t xml:space="preserve">More important, however, are technical comments, especially that Boonjing and Khemphila do not perform cross-validation. Our main contribution to improve the validity of the study is to </w:t>
       </w:r>
       <w:r>
         <w:rPr>
@@ -5325,7 +5122,16 @@
           <w:sz w:val="24"/>
           <w:szCs w:val="24"/>
         </w:rPr>
-        <w:t>Without cross validation, the overall performance of the estimation methods rel</w:t>
+        <w:t xml:space="preserve">Without cross validation, the overall performance of the estimation methods </w:t>
+      </w:r>
+      <w:proofErr w:type="gramStart"/>
+      <w:r>
+        <w:rPr>
+          <w:rFonts w:ascii="Times New Roman" w:hAnsi="Times New Roman" w:cs="Times New Roman"/>
+          <w:sz w:val="24"/>
+          <w:szCs w:val="24"/>
+        </w:rPr>
+        <w:t>rel</w:t>
       </w:r>
       <w:r>
         <w:rPr>
@@ -5335,6 +5141,7 @@
         </w:rPr>
         <w:t>y</w:t>
       </w:r>
+      <w:proofErr w:type="gramEnd"/>
       <w:r>
         <w:rPr>
           <w:rFonts w:ascii="Times New Roman" w:hAnsi="Times New Roman" w:cs="Times New Roman"/>
@@ -5565,34 +5372,14 @@
         </w:rPr>
         <w:t xml:space="preserve"> the results of </w:t>
       </w:r>
-      <w:proofErr w:type="spellStart"/>
-      <w:r>
-        <w:rPr>
-          <w:rFonts w:ascii="Times New Roman" w:hAnsi="Times New Roman" w:cs="Times New Roman"/>
-          <w:sz w:val="24"/>
-          <w:szCs w:val="24"/>
-        </w:rPr>
-        <w:t>Boonjing</w:t>
-      </w:r>
-      <w:proofErr w:type="spellEnd"/>
-      <w:r>
-        <w:rPr>
-          <w:rFonts w:ascii="Times New Roman" w:hAnsi="Times New Roman" w:cs="Times New Roman"/>
-          <w:sz w:val="24"/>
-          <w:szCs w:val="24"/>
-        </w:rPr>
-        <w:t xml:space="preserve"> and </w:t>
-      </w:r>
-      <w:proofErr w:type="spellStart"/>
-      <w:r>
-        <w:rPr>
-          <w:rFonts w:ascii="Times New Roman" w:hAnsi="Times New Roman" w:cs="Times New Roman"/>
-          <w:sz w:val="24"/>
-          <w:szCs w:val="24"/>
-        </w:rPr>
-        <w:t>Khemphila</w:t>
-      </w:r>
-      <w:proofErr w:type="spellEnd"/>
+      <w:r>
+        <w:rPr>
+          <w:rFonts w:ascii="Times New Roman" w:hAnsi="Times New Roman" w:cs="Times New Roman"/>
+          <w:sz w:val="24"/>
+          <w:szCs w:val="24"/>
+        </w:rPr>
+        <w:t>Boonjing and Khemphila</w:t>
+      </w:r>
       <w:r>
         <w:rPr>
           <w:rFonts w:ascii="Times New Roman" w:hAnsi="Times New Roman" w:cs="Times New Roman"/>
@@ -5671,43 +5458,7 @@
           <w:sz w:val="24"/>
           <w:szCs w:val="24"/>
         </w:rPr>
-        <w:t xml:space="preserve"> results as </w:t>
-      </w:r>
-      <w:proofErr w:type="spellStart"/>
-      <w:r>
-        <w:rPr>
-          <w:rFonts w:ascii="Times New Roman" w:hAnsi="Times New Roman" w:cs="Times New Roman"/>
-          <w:sz w:val="24"/>
-          <w:szCs w:val="24"/>
-        </w:rPr>
-        <w:t>Boonjing</w:t>
-      </w:r>
-      <w:proofErr w:type="spellEnd"/>
-      <w:r>
-        <w:rPr>
-          <w:rFonts w:ascii="Times New Roman" w:hAnsi="Times New Roman" w:cs="Times New Roman"/>
-          <w:sz w:val="24"/>
-          <w:szCs w:val="24"/>
-        </w:rPr>
-        <w:t xml:space="preserve"> and </w:t>
-      </w:r>
-      <w:proofErr w:type="spellStart"/>
-      <w:r>
-        <w:rPr>
-          <w:rFonts w:ascii="Times New Roman" w:hAnsi="Times New Roman" w:cs="Times New Roman"/>
-          <w:sz w:val="24"/>
-          <w:szCs w:val="24"/>
-        </w:rPr>
-        <w:t>Khemphila</w:t>
-      </w:r>
-      <w:proofErr w:type="spellEnd"/>
-      <w:r>
-        <w:rPr>
-          <w:rFonts w:ascii="Times New Roman" w:hAnsi="Times New Roman" w:cs="Times New Roman"/>
-          <w:sz w:val="24"/>
-          <w:szCs w:val="24"/>
-        </w:rPr>
-        <w:t>. The decisive factor is whether we get a comparable ranking in the goodness of fit of the three different techniques.</w:t>
+        <w:t xml:space="preserve"> results as Boonjing and Khemphila. The decisive factor is whether we get a comparable ranking in the goodness of fit of the three different techniques.</w:t>
       </w:r>
       <w:r>
         <w:rPr>
@@ -5723,43 +5474,7 @@
           <w:sz w:val="24"/>
           <w:szCs w:val="24"/>
         </w:rPr>
-        <w:t xml:space="preserve">The authors of the study do not specify at which </w:t>
-      </w:r>
-      <w:proofErr w:type="spellStart"/>
-      <w:r>
-        <w:rPr>
-          <w:rFonts w:ascii="Times New Roman" w:hAnsi="Times New Roman" w:cs="Times New Roman"/>
-          <w:sz w:val="24"/>
-          <w:szCs w:val="24"/>
-        </w:rPr>
-        <w:t>cutoff</w:t>
-      </w:r>
-      <w:proofErr w:type="spellEnd"/>
-      <w:r>
-        <w:rPr>
-          <w:rFonts w:ascii="Times New Roman" w:hAnsi="Times New Roman" w:cs="Times New Roman"/>
-          <w:sz w:val="24"/>
-          <w:szCs w:val="24"/>
-        </w:rPr>
-        <w:t xml:space="preserve"> point they assign an estimated individual as result 1 (=has heart disease) or 0 (=has no heart disease). Since the aim of the study is to find the highest possible sensitivity, specificity and accuracy of the three classification techniques, we optimize the </w:t>
-      </w:r>
-      <w:proofErr w:type="spellStart"/>
-      <w:r>
-        <w:rPr>
-          <w:rFonts w:ascii="Times New Roman" w:hAnsi="Times New Roman" w:cs="Times New Roman"/>
-          <w:sz w:val="24"/>
-          <w:szCs w:val="24"/>
-        </w:rPr>
-        <w:t>cutoff</w:t>
-      </w:r>
-      <w:proofErr w:type="spellEnd"/>
-      <w:r>
-        <w:rPr>
-          <w:rFonts w:ascii="Times New Roman" w:hAnsi="Times New Roman" w:cs="Times New Roman"/>
-          <w:sz w:val="24"/>
-          <w:szCs w:val="24"/>
-        </w:rPr>
-        <w:t xml:space="preserve"> once for achieving maximum accuracy and once for finding the maximal point of a </w:t>
+        <w:t xml:space="preserve">The authors of the study do not specify at which cutoff point they assign an estimated individual as result 1 (=has heart disease) or 0 (=has no heart disease). Since the aim of the study is to find the highest possible sensitivity, specificity and accuracy of the three classification techniques, we optimize the cutoff once for achieving maximum accuracy and once for finding the maximal point of a </w:t>
       </w:r>
       <w:r>
         <w:rPr>
@@ -5791,33 +5506,33 @@
           <w:sz w:val="24"/>
           <w:szCs w:val="24"/>
         </w:rPr>
-        <w:t xml:space="preserve">We calculate the error rate at the optimal </w:t>
-      </w:r>
-      <w:proofErr w:type="spellStart"/>
-      <w:r>
-        <w:rPr>
-          <w:rFonts w:ascii="Times New Roman" w:hAnsi="Times New Roman" w:cs="Times New Roman"/>
-          <w:sz w:val="24"/>
-          <w:szCs w:val="24"/>
-        </w:rPr>
-        <w:t>cutoff</w:t>
-      </w:r>
-      <w:proofErr w:type="spellEnd"/>
-      <w:r>
-        <w:rPr>
-          <w:rFonts w:ascii="Times New Roman" w:hAnsi="Times New Roman" w:cs="Times New Roman"/>
-          <w:sz w:val="24"/>
-          <w:szCs w:val="24"/>
-        </w:rPr>
-        <w:t xml:space="preserve"> for accuracy as at this point the error should be minimized. </w:t>
-      </w:r>
-      <w:r>
-        <w:rPr>
-          <w:rFonts w:ascii="Times New Roman" w:hAnsi="Times New Roman" w:cs="Times New Roman"/>
-          <w:sz w:val="24"/>
-          <w:szCs w:val="24"/>
-        </w:rPr>
-        <w:t>As an additional measure of performance we will use the Area under the Curve value which is threshold independent.</w:t>
+        <w:t xml:space="preserve">We calculate the error rate at the optimal cutoff for accuracy as at this point the error should be minimized. </w:t>
+      </w:r>
+      <w:r>
+        <w:rPr>
+          <w:rFonts w:ascii="Times New Roman" w:hAnsi="Times New Roman" w:cs="Times New Roman"/>
+          <w:sz w:val="24"/>
+          <w:szCs w:val="24"/>
+        </w:rPr>
+        <w:t xml:space="preserve">As an additional measure of </w:t>
+      </w:r>
+      <w:proofErr w:type="gramStart"/>
+      <w:r>
+        <w:rPr>
+          <w:rFonts w:ascii="Times New Roman" w:hAnsi="Times New Roman" w:cs="Times New Roman"/>
+          <w:sz w:val="24"/>
+          <w:szCs w:val="24"/>
+        </w:rPr>
+        <w:t>performance</w:t>
+      </w:r>
+      <w:proofErr w:type="gramEnd"/>
+      <w:r>
+        <w:rPr>
+          <w:rFonts w:ascii="Times New Roman" w:hAnsi="Times New Roman" w:cs="Times New Roman"/>
+          <w:sz w:val="24"/>
+          <w:szCs w:val="24"/>
+        </w:rPr>
+        <w:t xml:space="preserve"> we will use the Area under the Curve value which is threshold independent.</w:t>
       </w:r>
     </w:p>
     <w:p>
@@ -5835,7 +5550,6 @@
           <w:sz w:val="24"/>
           <w:szCs w:val="24"/>
         </w:rPr>
-        <w:lastRenderedPageBreak/>
         <w:t>Comparison of performance in the training data</w:t>
       </w:r>
     </w:p>
@@ -5934,7 +5648,7 @@
                 <w:szCs w:val="24"/>
               </w:rPr>
             </w:pPr>
-            <w:commentRangeStart w:id="2"/>
+            <w:commentRangeStart w:id="3"/>
             <w:r>
               <w:rPr>
                 <w:rFonts w:ascii="Times New Roman" w:hAnsi="Times New Roman" w:cs="Times New Roman"/>
@@ -5943,12 +5657,12 @@
               </w:rPr>
               <w:t>Our results</w:t>
             </w:r>
-            <w:commentRangeEnd w:id="2"/>
+            <w:commentRangeEnd w:id="3"/>
             <w:r>
               <w:rPr>
                 <w:rStyle w:val="Kommentarzeichen"/>
               </w:rPr>
-              <w:commentReference w:id="2"/>
+              <w:commentReference w:id="3"/>
             </w:r>
           </w:p>
         </w:tc>
@@ -5974,6 +5688,7 @@
                 <w:sz w:val="24"/>
                 <w:szCs w:val="24"/>
               </w:rPr>
+              <w:lastRenderedPageBreak/>
               <w:t>Decision trees</w:t>
             </w:r>
           </w:p>
@@ -8750,7 +8465,7 @@
                 <w:szCs w:val="24"/>
               </w:rPr>
             </w:pPr>
-            <w:commentRangeStart w:id="3"/>
+            <w:commentRangeStart w:id="4"/>
             <w:r>
               <w:rPr>
                 <w:rFonts w:ascii="Times New Roman" w:hAnsi="Times New Roman" w:cs="Times New Roman"/>
@@ -8759,12 +8474,12 @@
               </w:rPr>
               <w:t>0.8928</w:t>
             </w:r>
-            <w:commentRangeEnd w:id="3"/>
+            <w:commentRangeEnd w:id="4"/>
             <w:r>
               <w:rPr>
                 <w:rStyle w:val="Kommentarzeichen"/>
               </w:rPr>
-              <w:commentReference w:id="3"/>
+              <w:commentReference w:id="4"/>
             </w:r>
           </w:p>
         </w:tc>
@@ -8882,7 +8597,7 @@
         </w:rPr>
         <w:t xml:space="preserve"> </w:t>
       </w:r>
-      <w:commentRangeStart w:id="4"/>
+      <w:commentRangeStart w:id="5"/>
       <w:r>
         <w:rPr>
           <w:rFonts w:ascii="Times New Roman" w:hAnsi="Times New Roman" w:cs="Times New Roman"/>
@@ -8891,12 +8606,12 @@
         </w:rPr>
         <w:t>We use 500 bootstrap samples in our specification.</w:t>
       </w:r>
-      <w:commentRangeEnd w:id="4"/>
+      <w:commentRangeEnd w:id="5"/>
       <w:r>
         <w:rPr>
           <w:rStyle w:val="Kommentarzeichen"/>
         </w:rPr>
-        <w:commentReference w:id="4"/>
+        <w:commentReference w:id="5"/>
       </w:r>
     </w:p>
     <w:p>
@@ -8908,7 +8623,7 @@
           <w:szCs w:val="24"/>
         </w:rPr>
       </w:pPr>
-      <w:commentRangeStart w:id="5"/>
+      <w:commentRangeStart w:id="6"/>
       <w:r>
         <w:rPr>
           <w:rFonts w:ascii="Times New Roman" w:hAnsi="Times New Roman" w:cs="Times New Roman"/>
@@ -8931,25 +8646,54 @@
           <w:sz w:val="24"/>
           <w:szCs w:val="24"/>
         </w:rPr>
-        <w:t xml:space="preserve"> it seeks to </w:t>
-      </w:r>
-      <w:proofErr w:type="spellStart"/>
-      <w:r>
-        <w:rPr>
-          <w:rFonts w:ascii="Times New Roman" w:hAnsi="Times New Roman" w:cs="Times New Roman"/>
-          <w:sz w:val="24"/>
-          <w:szCs w:val="24"/>
-        </w:rPr>
-        <w:t>uncorrelate</w:t>
-      </w:r>
-      <w:proofErr w:type="spellEnd"/>
-      <w:r>
-        <w:rPr>
-          <w:rFonts w:ascii="Times New Roman" w:hAnsi="Times New Roman" w:cs="Times New Roman"/>
-          <w:sz w:val="24"/>
-          <w:szCs w:val="24"/>
-        </w:rPr>
-        <w:t xml:space="preserve"> the individual trees of each random sample. This is </w:t>
+        <w:t xml:space="preserve"> it seeks to uncorrelate the individual trees of each random sample. This is achieved by randomizing the set of explanatory variables that each tree can use. For each node of a growing tree, a random subset of m variables is drawn from the total of </w:t>
+      </w:r>
+      <w:r>
+        <w:rPr>
+          <w:rFonts w:ascii="Times New Roman" w:hAnsi="Times New Roman" w:cs="Times New Roman"/>
+          <w:sz w:val="24"/>
+          <w:szCs w:val="24"/>
+        </w:rPr>
+        <w:t>variables</w:t>
+      </w:r>
+      <w:r>
+        <w:rPr>
+          <w:rFonts w:ascii="Times New Roman" w:hAnsi="Times New Roman" w:cs="Times New Roman"/>
+          <w:sz w:val="24"/>
+          <w:szCs w:val="24"/>
+        </w:rPr>
+        <w:t xml:space="preserve"> p and the best variable and the best split from this subset m is selected</w:t>
+      </w:r>
+      <w:commentRangeEnd w:id="6"/>
+      <w:r>
+        <w:rPr>
+          <w:rStyle w:val="Kommentarzeichen"/>
+        </w:rPr>
+        <w:commentReference w:id="6"/>
+      </w:r>
+      <w:r>
+        <w:rPr>
+          <w:rFonts w:ascii="Times New Roman" w:hAnsi="Times New Roman" w:cs="Times New Roman"/>
+          <w:sz w:val="24"/>
+          <w:szCs w:val="24"/>
+        </w:rPr>
+        <w:t>.</w:t>
+      </w:r>
+      <w:r>
+        <w:rPr>
+          <w:rFonts w:ascii="Times New Roman" w:hAnsi="Times New Roman" w:cs="Times New Roman"/>
+          <w:sz w:val="24"/>
+          <w:szCs w:val="24"/>
+        </w:rPr>
+        <w:t xml:space="preserve"> </w:t>
+      </w:r>
+      <w:r>
+        <w:rPr>
+          <w:rFonts w:ascii="Times New Roman" w:hAnsi="Times New Roman" w:cs="Times New Roman"/>
+          <w:sz w:val="24"/>
+          <w:szCs w:val="24"/>
+        </w:rPr>
+        <w:t xml:space="preserve">For our random forest we use the </w:t>
       </w:r>
       <w:r>
         <w:rPr>
@@ -8958,57 +8702,8 @@
           <w:szCs w:val="24"/>
         </w:rPr>
         <w:lastRenderedPageBreak/>
-        <w:t xml:space="preserve">achieved by randomizing the set of explanatory variables that each tree can use. For each node of a growing tree, a random subset of m variables is drawn from the total of </w:t>
-      </w:r>
-      <w:r>
-        <w:rPr>
-          <w:rFonts w:ascii="Times New Roman" w:hAnsi="Times New Roman" w:cs="Times New Roman"/>
-          <w:sz w:val="24"/>
-          <w:szCs w:val="24"/>
-        </w:rPr>
-        <w:t>variables</w:t>
-      </w:r>
-      <w:r>
-        <w:rPr>
-          <w:rFonts w:ascii="Times New Roman" w:hAnsi="Times New Roman" w:cs="Times New Roman"/>
-          <w:sz w:val="24"/>
-          <w:szCs w:val="24"/>
-        </w:rPr>
-        <w:t xml:space="preserve"> p and the best variable and the best split from this subset m is selected</w:t>
-      </w:r>
-      <w:commentRangeEnd w:id="5"/>
-      <w:r>
-        <w:rPr>
-          <w:rStyle w:val="Kommentarzeichen"/>
-        </w:rPr>
-        <w:commentReference w:id="5"/>
-      </w:r>
-      <w:r>
-        <w:rPr>
-          <w:rFonts w:ascii="Times New Roman" w:hAnsi="Times New Roman" w:cs="Times New Roman"/>
-          <w:sz w:val="24"/>
-          <w:szCs w:val="24"/>
-        </w:rPr>
-        <w:t>.</w:t>
-      </w:r>
-      <w:r>
-        <w:rPr>
-          <w:rFonts w:ascii="Times New Roman" w:hAnsi="Times New Roman" w:cs="Times New Roman"/>
-          <w:sz w:val="24"/>
-          <w:szCs w:val="24"/>
-        </w:rPr>
-        <w:t xml:space="preserve"> </w:t>
-      </w:r>
-      <w:r>
-        <w:rPr>
-          <w:rFonts w:ascii="Times New Roman" w:hAnsi="Times New Roman" w:cs="Times New Roman"/>
-          <w:sz w:val="24"/>
-          <w:szCs w:val="24"/>
-        </w:rPr>
-        <w:t>For our random forest we use the standard specification of the Random Forest package, i.e. the minimum node size is 1, no maximum node size is defined, the number of trees is 500, m is the square root of p and we have no importance measurement. The reason we use the standard specifications is that our data set does not contain any unusual values or many meaningless explanatory variables and because there are no unambiguous rules for tuning the parameters of Random Forest.</w:t>
-      </w:r>
-      <w:bookmarkStart w:id="6" w:name="_GoBack"/>
-      <w:bookmarkEnd w:id="6"/>
+        <w:t>standard specification of the Random Forest package, i.e. the minimum node size is 1, no maximum node size is defined, the number of trees is 500, m is the square root of p and we have no importance measurement. The reason we use the standard specifications is that our data set does not contain any unusual values or many meaningless explanatory variables and because there are no unambiguous rules for tuning the parameters of Random Forest.</w:t>
+      </w:r>
     </w:p>
     <w:p>
       <w:pPr>
@@ -9030,39 +8725,7 @@
     </w:p>
     <w:p>
       <w:r>
-        <w:t xml:space="preserve">A. </w:t>
-      </w:r>
-      <w:proofErr w:type="spellStart"/>
-      <w:r>
-        <w:t>Khemphila</w:t>
-      </w:r>
-      <w:proofErr w:type="spellEnd"/>
-      <w:r>
-        <w:t xml:space="preserve"> and V. </w:t>
-      </w:r>
-      <w:proofErr w:type="spellStart"/>
-      <w:r>
-        <w:t>Boonjing</w:t>
-      </w:r>
-      <w:proofErr w:type="spellEnd"/>
-      <w:r>
-        <w:t xml:space="preserve">, "Comparing performances of logistic regression, decision trees, and neural networks for classifying heart disease patients," 2010 International Conference on Computer Information Systems and Industrial Management Applications (CISIM), </w:t>
-      </w:r>
-      <w:proofErr w:type="spellStart"/>
-      <w:r>
-        <w:t>Krackow</w:t>
-      </w:r>
-      <w:proofErr w:type="spellEnd"/>
-      <w:r>
-        <w:t xml:space="preserve">, 2010, pp. 193-198, </w:t>
-      </w:r>
-      <w:proofErr w:type="spellStart"/>
-      <w:r>
-        <w:t>doi</w:t>
-      </w:r>
-      <w:proofErr w:type="spellEnd"/>
-      <w:r>
-        <w:t>: 10.1109/CISIM.2010.5643666</w:t>
+        <w:t>A. Khemphila and V. Boonjing, "Comparing performances of logistic regression, decision trees, and neural networks for classifying heart disease patients," 2010 International Conference on Computer Information Systems and Industrial Management Applications (CISIM), Krackow, 2010, pp. 193-198, doi: 10.1109/CISIM.2010.5643666</w:t>
       </w:r>
     </w:p>
     <w:sectPr>
@@ -9096,16 +8759,13 @@
         </w:rPr>
         <w:annotationRef/>
       </w:r>
-      <w:r>
-        <w:t xml:space="preserve">Have to deal somehow with the dropped /merged values of </w:t>
-      </w:r>
-      <w:proofErr w:type="spellStart"/>
-      <w:r>
-        <w:t>thal</w:t>
-      </w:r>
-      <w:proofErr w:type="spellEnd"/>
-      <w:r>
-        <w:t>/ ca – the numbers here are from before dropping</w:t>
+      <w:proofErr w:type="gramStart"/>
+      <w:r>
+        <w:t>Have to</w:t>
+      </w:r>
+      <w:proofErr w:type="gramEnd"/>
+      <w:r>
+        <w:t xml:space="preserve"> deal somehow with the dropped /merged values of thal/ ca – the numbers here are from before dropping</w:t>
       </w:r>
     </w:p>
   </w:comment>
@@ -9120,12 +8780,17 @@
         </w:rPr>
         <w:annotationRef/>
       </w:r>
-      <w:r>
-        <w:t>Have to check dataset description again if this is correct and how do we deal with missing values (0)</w:t>
+      <w:proofErr w:type="gramStart"/>
+      <w:r>
+        <w:t>Have to</w:t>
+      </w:r>
+      <w:proofErr w:type="gramEnd"/>
+      <w:r>
+        <w:t xml:space="preserve"> check dataset description again if this is correct and how do we deal with missing values (0)</w:t>
       </w:r>
     </w:p>
   </w:comment>
-  <w:comment w:id="2" w:author="paulmaink@gmail.com" w:date="2020-05-14T16:08:00Z" w:initials="p">
+  <w:comment w:id="3" w:author="paulmaink@gmail.com" w:date="2020-05-14T16:08:00Z" w:initials="p">
     <w:p>
       <w:pPr>
         <w:pStyle w:val="Kommentartext"/>
@@ -9137,19 +8802,11 @@
         <w:annotationRef/>
       </w:r>
       <w:r>
-        <w:t xml:space="preserve">Additional column with the corresponding </w:t>
-      </w:r>
-      <w:proofErr w:type="spellStart"/>
-      <w:r>
-        <w:t>cutoff</w:t>
-      </w:r>
-      <w:proofErr w:type="spellEnd"/>
-      <w:r>
-        <w:t xml:space="preserve"> levels / put them in brackets behind value?</w:t>
+        <w:t>Additional column with the corresponding cutoff levels / put them in brackets behind value?</w:t>
       </w:r>
     </w:p>
   </w:comment>
-  <w:comment w:id="3" w:author="paulmaink@gmail.com" w:date="2020-05-14T16:12:00Z" w:initials="p">
+  <w:comment w:id="4" w:author="paulmaink@gmail.com" w:date="2020-05-14T16:12:00Z" w:initials="p">
     <w:p>
       <w:pPr>
         <w:pStyle w:val="Kommentartext"/>
@@ -9165,7 +8822,7 @@
       </w:r>
     </w:p>
   </w:comment>
-  <w:comment w:id="4" w:author="paulmaink@gmail.com" w:date="2020-05-14T20:40:00Z" w:initials="p">
+  <w:comment w:id="5" w:author="paulmaink@gmail.com" w:date="2020-05-14T20:40:00Z" w:initials="p">
     <w:p>
       <w:pPr>
         <w:pStyle w:val="Kommentartext"/>
@@ -9177,7 +8834,15 @@
         <w:annotationRef/>
       </w:r>
       <w:r>
-        <w:t>Maybe write that there is no apparent Problem with overfitting and we use the same number as for random forest.</w:t>
+        <w:t xml:space="preserve">Maybe write that there is no apparent Problem with </w:t>
+      </w:r>
+      <w:proofErr w:type="gramStart"/>
+      <w:r>
+        <w:t>overfitting</w:t>
+      </w:r>
+      <w:proofErr w:type="gramEnd"/>
+      <w:r>
+        <w:t xml:space="preserve"> and we use the same number as for random forest.</w:t>
       </w:r>
     </w:p>
     <w:p>
@@ -9189,12 +8854,17 @@
       <w:pPr>
         <w:pStyle w:val="Kommentartext"/>
       </w:pPr>
-      <w:r>
-        <w:t>Also shall we discuss advantages / disadvantages bagging (lecture 1, slide 10?)</w:t>
+      <w:proofErr w:type="gramStart"/>
+      <w:r>
+        <w:t>Also</w:t>
+      </w:r>
+      <w:proofErr w:type="gramEnd"/>
+      <w:r>
+        <w:t xml:space="preserve"> shall we discuss advantages / disadvantages bagging (lecture 1, slide 10?)</w:t>
       </w:r>
     </w:p>
   </w:comment>
-  <w:comment w:id="5" w:author="paulmaink@gmail.com" w:date="2020-05-14T20:58:00Z" w:initials="p">
+  <w:comment w:id="6" w:author="paulmaink@gmail.com" w:date="2020-05-14T20:58:00Z" w:initials="p">
     <w:p>
       <w:pPr>
         <w:pStyle w:val="Kommentartext"/>
@@ -11701,7 +11371,7 @@
     <w:rsid w:val="00C23E2C"/>
     <w:rsid w:val="00C434EA"/>
     <w:rsid w:val="00C86FBC"/>
-    <w:rsid w:val="00D04D59"/>
+    <w:rsid w:val="00CD3E09"/>
   </w:rsids>
   <m:mathPr>
     <m:mathFont m:val="Cambria Math"/>
@@ -12507,7 +12177,7 @@
 </file>
 
 <file path=customXml/itemProps2.xml><?xml version="1.0" encoding="utf-8"?>
-<ds:datastoreItem xmlns:ds="http://schemas.openxmlformats.org/officeDocument/2006/customXml" ds:itemID="{35618046-DEBA-4E94-954F-DC66B2EE0B93}">
+<ds:datastoreItem xmlns:ds="http://schemas.openxmlformats.org/officeDocument/2006/customXml" ds:itemID="{FEC03572-44E8-4A73-A18B-5FA30DE7F560}">
   <ds:schemaRefs>
     <ds:schemaRef ds:uri="http://schemas.openxmlformats.org/officeDocument/2006/bibliography"/>
   </ds:schemaRefs>

</xml_diff>